<commit_message>
Mise en page rapport
</commit_message>
<xml_diff>
--- a/Rapport-PowerPoint-Base de connaissance/Projet SmartPatate.docx
+++ b/Rapport-PowerPoint-Base de connaissance/Projet SmartPatate.docx
@@ -4042,7 +4042,6 @@
                                   </w:sdtPr>
                                   <w:sdtEndPr/>
                                   <w:sdtContent>
-                                    <w:proofErr w:type="spellStart"/>
                                     <w:r>
                                       <w:rPr>
                                         <w:color w:val="404040" w:themeColor="text1" w:themeTint="BF"/>
@@ -4051,7 +4050,6 @@
                                       </w:rPr>
                                       <w:t>SmartPatate</w:t>
                                     </w:r>
-                                    <w:proofErr w:type="spellEnd"/>
                                   </w:sdtContent>
                                 </w:sdt>
                               </w:p>
@@ -4242,6 +4240,9 @@
             </w:tabs>
             <w:rPr>
               <w:noProof/>
+              <w:sz w:val="22"/>
+              <w:szCs w:val="22"/>
+              <w:lang w:eastAsia="fr-FR"/>
             </w:rPr>
           </w:pPr>
           <w:r>
@@ -4253,22 +4254,13 @@
           <w:r>
             <w:fldChar w:fldCharType="separate"/>
           </w:r>
-          <w:hyperlink w:anchor="_Toc466887397" w:history="1">
+          <w:hyperlink w:anchor="_Toc466966173" w:history="1">
             <w:r>
               <w:rPr>
                 <w:rStyle w:val="Lienhypertexte"/>
                 <w:noProof/>
               </w:rPr>
-              <w:t>INTRODUCTIO</w:t>
-            </w:r>
-            <w:bookmarkStart w:id="0" w:name="_GoBack"/>
-            <w:bookmarkEnd w:id="0"/>
-            <w:r>
-              <w:rPr>
-                <w:rStyle w:val="Lienhypertexte"/>
-                <w:noProof/>
-              </w:rPr>
-              <w:t>N</w:t>
+              <w:t>CONTEXTE DU SUJET</w:t>
             </w:r>
             <w:r>
               <w:rPr>
@@ -4289,7 +4281,7 @@
                 <w:noProof/>
                 <w:webHidden/>
               </w:rPr>
-              <w:instrText xml:space="preserve"> PAGEREF _Toc466887397 \h </w:instrText>
+              <w:instrText xml:space="preserve"> PAGEREF _Toc466966173 \h </w:instrText>
             </w:r>
             <w:r>
               <w:rPr>
@@ -4310,6 +4302,148 @@
                 <w:webHidden/>
               </w:rPr>
               <w:t>1</w:t>
+            </w:r>
+            <w:r>
+              <w:rPr>
+                <w:noProof/>
+                <w:webHidden/>
+              </w:rPr>
+              <w:fldChar w:fldCharType="end"/>
+            </w:r>
+          </w:hyperlink>
+        </w:p>
+        <w:p>
+          <w:pPr>
+            <w:pStyle w:val="TM1"/>
+            <w:tabs>
+              <w:tab w:val="right" w:leader="dot" w:pos="9062"/>
+            </w:tabs>
+            <w:rPr>
+              <w:noProof/>
+              <w:sz w:val="22"/>
+              <w:szCs w:val="22"/>
+              <w:lang w:eastAsia="fr-FR"/>
+            </w:rPr>
+          </w:pPr>
+          <w:hyperlink w:anchor="_Toc466966174" w:history="1">
+            <w:r>
+              <w:rPr>
+                <w:rStyle w:val="Lienhypertexte"/>
+                <w:noProof/>
+              </w:rPr>
+              <w:t>EXPERIMENTATION</w:t>
+            </w:r>
+            <w:r>
+              <w:rPr>
+                <w:noProof/>
+                <w:webHidden/>
+              </w:rPr>
+              <w:tab/>
+            </w:r>
+            <w:r>
+              <w:rPr>
+                <w:noProof/>
+                <w:webHidden/>
+              </w:rPr>
+              <w:fldChar w:fldCharType="begin"/>
+            </w:r>
+            <w:r>
+              <w:rPr>
+                <w:noProof/>
+                <w:webHidden/>
+              </w:rPr>
+              <w:instrText xml:space="preserve"> PAGEREF _Toc466966174 \h </w:instrText>
+            </w:r>
+            <w:r>
+              <w:rPr>
+                <w:noProof/>
+                <w:webHidden/>
+              </w:rPr>
+            </w:r>
+            <w:r>
+              <w:rPr>
+                <w:noProof/>
+                <w:webHidden/>
+              </w:rPr>
+              <w:fldChar w:fldCharType="separate"/>
+            </w:r>
+            <w:r>
+              <w:rPr>
+                <w:noProof/>
+                <w:webHidden/>
+              </w:rPr>
+              <w:t>2</w:t>
+            </w:r>
+            <w:r>
+              <w:rPr>
+                <w:noProof/>
+                <w:webHidden/>
+              </w:rPr>
+              <w:fldChar w:fldCharType="end"/>
+            </w:r>
+          </w:hyperlink>
+        </w:p>
+        <w:p>
+          <w:pPr>
+            <w:pStyle w:val="TM1"/>
+            <w:tabs>
+              <w:tab w:val="right" w:leader="dot" w:pos="9062"/>
+            </w:tabs>
+            <w:rPr>
+              <w:noProof/>
+              <w:sz w:val="22"/>
+              <w:szCs w:val="22"/>
+              <w:lang w:eastAsia="fr-FR"/>
+            </w:rPr>
+          </w:pPr>
+          <w:hyperlink w:anchor="_Toc466966175" w:history="1">
+            <w:r>
+              <w:rPr>
+                <w:rStyle w:val="Lienhypertexte"/>
+                <w:noProof/>
+              </w:rPr>
+              <w:t>EXPLICATION CIRCUIT/COMPOSANTS</w:t>
+            </w:r>
+            <w:r>
+              <w:rPr>
+                <w:noProof/>
+                <w:webHidden/>
+              </w:rPr>
+              <w:tab/>
+            </w:r>
+            <w:r>
+              <w:rPr>
+                <w:noProof/>
+                <w:webHidden/>
+              </w:rPr>
+              <w:fldChar w:fldCharType="begin"/>
+            </w:r>
+            <w:r>
+              <w:rPr>
+                <w:noProof/>
+                <w:webHidden/>
+              </w:rPr>
+              <w:instrText xml:space="preserve"> PAGEREF _Toc466966175 \h </w:instrText>
+            </w:r>
+            <w:r>
+              <w:rPr>
+                <w:noProof/>
+                <w:webHidden/>
+              </w:rPr>
+            </w:r>
+            <w:r>
+              <w:rPr>
+                <w:noProof/>
+                <w:webHidden/>
+              </w:rPr>
+              <w:fldChar w:fldCharType="separate"/>
+            </w:r>
+            <w:r>
+              <w:rPr>
+                <w:noProof/>
+                <w:webHidden/>
+              </w:rPr>
+              <w:t>3</w:t>
             </w:r>
             <w:r>
               <w:rPr>
@@ -4449,31 +4583,14 @@
     </w:p>
     <w:p>
       <w:pPr>
-        <w:jc w:val="center"/>
-        <w:rPr>
-          <w:b/>
-          <w:sz w:val="52"/>
-        </w:rPr>
-      </w:pPr>
-    </w:p>
-    <w:p>
-      <w:pPr>
-        <w:jc w:val="center"/>
-        <w:rPr>
-          <w:b/>
-          <w:sz w:val="52"/>
-        </w:rPr>
-      </w:pPr>
-    </w:p>
-    <w:p>
-      <w:pPr>
         <w:pStyle w:val="Titre1"/>
       </w:pPr>
-      <w:bookmarkStart w:id="1" w:name="_Toc466887397"/>
+      <w:bookmarkStart w:id="0" w:name="_Toc466966173"/>
       <w:r>
-        <w:t>INTRODUCTION</w:t>
+        <w:lastRenderedPageBreak/>
+        <w:t>CONTEXTE DU SUJET</w:t>
       </w:r>
-      <w:bookmarkEnd w:id="1"/>
+      <w:bookmarkEnd w:id="0"/>
     </w:p>
     <w:p>
       <w:pPr>
@@ -4603,75 +4720,121 @@
     </w:p>
     <w:p>
       <w:pPr>
-        <w:jc w:val="center"/>
-        <w:rPr>
-          <w:b/>
-          <w:sz w:val="52"/>
-        </w:rPr>
+        <w:pStyle w:val="Titre1"/>
       </w:pPr>
+      <w:bookmarkStart w:id="1" w:name="_Toc466966174"/>
+      <w:r>
+        <w:lastRenderedPageBreak/>
+        <w:t>EXPERIMENTATION</w:t>
+      </w:r>
+      <w:bookmarkEnd w:id="1"/>
     </w:p>
     <w:p>
       <w:pPr>
-        <w:jc w:val="center"/>
         <w:rPr>
-          <w:b/>
-          <w:sz w:val="52"/>
+          <w:rFonts w:asciiTheme="majorHAnsi" w:eastAsiaTheme="majorEastAsia" w:hAnsiTheme="majorHAnsi" w:cstheme="majorBidi"/>
+          <w:color w:val="F73B08" w:themeColor="accent6" w:themeShade="BF"/>
+          <w:sz w:val="40"/>
+          <w:szCs w:val="40"/>
         </w:rPr>
       </w:pPr>
+      <w:r>
+        <w:br w:type="page"/>
+      </w:r>
     </w:p>
     <w:p>
       <w:pPr>
-        <w:jc w:val="center"/>
-        <w:rPr>
-          <w:b/>
-          <w:sz w:val="52"/>
-        </w:rPr>
+        <w:pStyle w:val="Titre1"/>
       </w:pPr>
+      <w:bookmarkStart w:id="2" w:name="_Toc466966175"/>
+      <w:r>
+        <w:lastRenderedPageBreak/>
+        <w:t>EXPLICATION CIRCUIT/COMPOSANTS</w:t>
+      </w:r>
+      <w:bookmarkEnd w:id="2"/>
+    </w:p>
+    <w:p/>
+    <w:p/>
+    <w:p/>
+    <w:p/>
+    <w:p/>
+    <w:p/>
+    <w:p/>
+    <w:p/>
+    <w:p/>
+    <w:p/>
+    <w:p/>
+    <w:p/>
+    <w:p/>
+    <w:p/>
+    <w:p/>
+    <w:p/>
+    <w:p/>
+    <w:p/>
+    <w:p/>
+    <w:p/>
+    <w:p/>
+    <w:p/>
+    <w:p/>
+    <w:p/>
+    <w:p>
+      <w:r>
+        <w:br w:type="page"/>
+      </w:r>
     </w:p>
     <w:p>
       <w:pPr>
-        <w:jc w:val="center"/>
-        <w:rPr>
-          <w:b/>
-          <w:sz w:val="52"/>
-        </w:rPr>
+        <w:pStyle w:val="Titre1"/>
       </w:pPr>
+      <w:r>
+        <w:lastRenderedPageBreak/>
+        <w:t>PRESENTATION PROTOTYPE</w:t>
+      </w:r>
+    </w:p>
+    <w:p>
+      <w:r>
+        <w:br w:type="page"/>
+      </w:r>
     </w:p>
     <w:p>
       <w:pPr>
-        <w:jc w:val="center"/>
-        <w:rPr>
-          <w:b/>
-          <w:sz w:val="52"/>
-        </w:rPr>
+        <w:pStyle w:val="Titre1"/>
       </w:pPr>
+      <w:r>
+        <w:lastRenderedPageBreak/>
+        <w:t>BILAN PROJET</w:t>
+      </w:r>
+      <w:bookmarkStart w:id="3" w:name="_GoBack"/>
+      <w:bookmarkEnd w:id="3"/>
     </w:p>
+    <w:p/>
+    <w:p/>
+    <w:p/>
+    <w:p/>
+    <w:p/>
+    <w:p/>
+    <w:p/>
+    <w:p/>
+    <w:p/>
+    <w:p/>
+    <w:p/>
+    <w:p/>
+    <w:p/>
+    <w:p/>
+    <w:p/>
+    <w:p/>
+    <w:p/>
+    <w:p/>
     <w:p>
       <w:pPr>
-        <w:jc w:val="center"/>
-        <w:rPr>
-          <w:b/>
-          <w:sz w:val="52"/>
-        </w:rPr>
+        <w:pStyle w:val="Sous-titre"/>
       </w:pPr>
-    </w:p>
-    <w:p>
-      <w:pPr>
-        <w:jc w:val="center"/>
-        <w:rPr>
-          <w:b/>
-          <w:sz w:val="52"/>
-        </w:rPr>
-      </w:pPr>
-    </w:p>
-    <w:p>
-      <w:pPr>
-        <w:jc w:val="center"/>
-        <w:rPr>
-          <w:b/>
-          <w:sz w:val="52"/>
-        </w:rPr>
-      </w:pPr>
+      <w:r>
+        <w:br/>
+      </w:r>
+      <w:r>
+        <w:tab/>
+      </w:r>
     </w:p>
     <w:sectPr>
       <w:pgSz w:w="11906" w:h="16838"/>
@@ -4796,7 +4959,7 @@
                                 <w:rPr>
                                   <w:noProof/>
                                 </w:rPr>
-                                <w:t>2</w:t>
+                                <w:t>5</w:t>
                               </w:r>
                               <w:r>
                                 <w:fldChar w:fldCharType="end"/>
@@ -4859,7 +5022,7 @@
                           <w:rPr>
                             <w:noProof/>
                           </w:rPr>
-                          <w:t>2</w:t>
+                          <w:t>5</w:t>
                         </w:r>
                         <w:r>
                           <w:fldChar w:fldCharType="end"/>
@@ -5011,12 +5174,8 @@
     </w:r>
     <w:r>
       <w:tab/>
-    </w:r>
-    <w:proofErr w:type="spellStart"/>
-    <w:r>
       <w:t>SmartPatate</w:t>
     </w:r>
-    <w:proofErr w:type="spellEnd"/>
     <w:r>
       <w:tab/>
       <w:t>16/11/2016</w:t>
@@ -6409,7 +6568,7 @@
 </file>
 
 <file path=customXml/itemProps2.xml><?xml version="1.0" encoding="utf-8"?>
-<ds:datastoreItem xmlns:ds="http://schemas.openxmlformats.org/officeDocument/2006/customXml" ds:itemID="{945BA12C-5A9A-4144-B0EF-F5AC5CBB5B3A}">
+<ds:datastoreItem xmlns:ds="http://schemas.openxmlformats.org/officeDocument/2006/customXml" ds:itemID="{7C3A006D-23D4-46A3-B2A5-A3261BA5F47E}">
   <ds:schemaRefs>
     <ds:schemaRef ds:uri="http://schemas.openxmlformats.org/officeDocument/2006/bibliography"/>
   </ds:schemaRefs>

</xml_diff>

<commit_message>
Explication Expérience 1 - RAPPORT
</commit_message>
<xml_diff>
--- a/Rapport-PowerPoint-Base de connaissance/Projet SmartPatate.docx
+++ b/Rapport-PowerPoint-Base de connaissance/Projet SmartPatate.docx
@@ -4243,7 +4243,6 @@
             <w:tabs>
               <w:tab w:val="right" w:leader="dot" w:pos="9062"/>
             </w:tabs>
-            <w:spacing w:line="480" w:lineRule="auto"/>
             <w:rPr>
               <w:noProof/>
               <w:sz w:val="22"/>
@@ -4260,7 +4259,7 @@
           <w:r>
             <w:fldChar w:fldCharType="separate"/>
           </w:r>
-          <w:hyperlink w:anchor="_Toc466967066" w:history="1">
+          <w:hyperlink w:anchor="_Toc466968238" w:history="1">
             <w:r>
               <w:rPr>
                 <w:rStyle w:val="Lienhypertexte"/>
@@ -4287,7 +4286,7 @@
                 <w:noProof/>
                 <w:webHidden/>
               </w:rPr>
-              <w:instrText xml:space="preserve"> PAGEREF _Toc466967066 \h </w:instrText>
+              <w:instrText xml:space="preserve"> PAGEREF _Toc466968238 \h </w:instrText>
             </w:r>
             <w:r>
               <w:rPr>
@@ -4324,7 +4323,6 @@
             <w:tabs>
               <w:tab w:val="right" w:leader="dot" w:pos="9062"/>
             </w:tabs>
-            <w:spacing w:line="480" w:lineRule="auto"/>
             <w:rPr>
               <w:noProof/>
               <w:sz w:val="22"/>
@@ -4332,7 +4330,7 @@
               <w:lang w:eastAsia="fr-FR"/>
             </w:rPr>
           </w:pPr>
-          <w:hyperlink w:anchor="_Toc466967067" w:history="1">
+          <w:hyperlink w:anchor="_Toc466968239" w:history="1">
             <w:r>
               <w:rPr>
                 <w:rStyle w:val="Lienhypertexte"/>
@@ -4359,7 +4357,7 @@
                 <w:noProof/>
                 <w:webHidden/>
               </w:rPr>
-              <w:instrText xml:space="preserve"> PAGEREF _Toc466967067 \h </w:instrText>
+              <w:instrText xml:space="preserve"> PAGEREF _Toc466968239 \h </w:instrText>
             </w:r>
             <w:r>
               <w:rPr>
@@ -4392,11 +4390,10 @@
         </w:p>
         <w:p>
           <w:pPr>
-            <w:pStyle w:val="TM1"/>
+            <w:pStyle w:val="TM3"/>
             <w:tabs>
               <w:tab w:val="right" w:leader="dot" w:pos="9062"/>
             </w:tabs>
-            <w:spacing w:line="480" w:lineRule="auto"/>
             <w:rPr>
               <w:noProof/>
               <w:sz w:val="22"/>
@@ -4404,13 +4401,13 @@
               <w:lang w:eastAsia="fr-FR"/>
             </w:rPr>
           </w:pPr>
-          <w:hyperlink w:anchor="_Toc466967068" w:history="1">
+          <w:hyperlink w:anchor="_Toc466968240" w:history="1">
             <w:r>
               <w:rPr>
                 <w:rStyle w:val="Lienhypertexte"/>
                 <w:noProof/>
               </w:rPr>
-              <w:t>EXPLICATION CIRCUIT/COMPOSANTS</w:t>
+              <w:t>Expérience 1</w:t>
             </w:r>
             <w:r>
               <w:rPr>
@@ -4431,7 +4428,78 @@
                 <w:noProof/>
                 <w:webHidden/>
               </w:rPr>
-              <w:instrText xml:space="preserve"> PAGEREF _Toc466967068 \h </w:instrText>
+              <w:instrText xml:space="preserve"> PAGEREF _Toc466968240 \h </w:instrText>
+            </w:r>
+            <w:r>
+              <w:rPr>
+                <w:noProof/>
+                <w:webHidden/>
+              </w:rPr>
+            </w:r>
+            <w:r>
+              <w:rPr>
+                <w:noProof/>
+                <w:webHidden/>
+              </w:rPr>
+              <w:fldChar w:fldCharType="separate"/>
+            </w:r>
+            <w:r>
+              <w:rPr>
+                <w:noProof/>
+                <w:webHidden/>
+              </w:rPr>
+              <w:t>2</w:t>
+            </w:r>
+            <w:r>
+              <w:rPr>
+                <w:noProof/>
+                <w:webHidden/>
+              </w:rPr>
+              <w:fldChar w:fldCharType="end"/>
+            </w:r>
+          </w:hyperlink>
+        </w:p>
+        <w:p>
+          <w:pPr>
+            <w:pStyle w:val="TM3"/>
+            <w:tabs>
+              <w:tab w:val="right" w:leader="dot" w:pos="9062"/>
+            </w:tabs>
+            <w:rPr>
+              <w:noProof/>
+              <w:sz w:val="22"/>
+              <w:szCs w:val="22"/>
+              <w:lang w:eastAsia="fr-FR"/>
+            </w:rPr>
+          </w:pPr>
+          <w:hyperlink w:anchor="_Toc466968241" w:history="1">
+            <w:r>
+              <w:rPr>
+                <w:rStyle w:val="Lienhypertexte"/>
+                <w:noProof/>
+              </w:rPr>
+              <w:t>Expérience 2</w:t>
+            </w:r>
+            <w:r>
+              <w:rPr>
+                <w:noProof/>
+                <w:webHidden/>
+              </w:rPr>
+              <w:tab/>
+            </w:r>
+            <w:r>
+              <w:rPr>
+                <w:noProof/>
+                <w:webHidden/>
+              </w:rPr>
+              <w:fldChar w:fldCharType="begin"/>
+            </w:r>
+            <w:r>
+              <w:rPr>
+                <w:noProof/>
+                <w:webHidden/>
+              </w:rPr>
+              <w:instrText xml:space="preserve"> PAGEREF _Toc466968241 \h </w:instrText>
             </w:r>
             <w:r>
               <w:rPr>
@@ -4468,7 +4536,6 @@
             <w:tabs>
               <w:tab w:val="right" w:leader="dot" w:pos="9062"/>
             </w:tabs>
-            <w:spacing w:line="480" w:lineRule="auto"/>
             <w:rPr>
               <w:noProof/>
               <w:sz w:val="22"/>
@@ -4476,13 +4543,13 @@
               <w:lang w:eastAsia="fr-FR"/>
             </w:rPr>
           </w:pPr>
-          <w:hyperlink w:anchor="_Toc466967069" w:history="1">
+          <w:hyperlink w:anchor="_Toc466968242" w:history="1">
             <w:r>
               <w:rPr>
                 <w:rStyle w:val="Lienhypertexte"/>
                 <w:noProof/>
               </w:rPr>
-              <w:t>PRESENTATION PROTOTYPE</w:t>
+              <w:t>EXPLICATION CIRCUIT/COMPOSANTS</w:t>
             </w:r>
             <w:r>
               <w:rPr>
@@ -4503,7 +4570,7 @@
                 <w:noProof/>
                 <w:webHidden/>
               </w:rPr>
-              <w:instrText xml:space="preserve"> PAGEREF _Toc466967069 \h </w:instrText>
+              <w:instrText xml:space="preserve"> PAGEREF _Toc466968242 \h </w:instrText>
             </w:r>
             <w:r>
               <w:rPr>
@@ -4540,7 +4607,6 @@
             <w:tabs>
               <w:tab w:val="right" w:leader="dot" w:pos="9062"/>
             </w:tabs>
-            <w:spacing w:line="480" w:lineRule="auto"/>
             <w:rPr>
               <w:noProof/>
               <w:sz w:val="22"/>
@@ -4548,7 +4614,78 @@
               <w:lang w:eastAsia="fr-FR"/>
             </w:rPr>
           </w:pPr>
-          <w:hyperlink w:anchor="_Toc466967070" w:history="1">
+          <w:hyperlink w:anchor="_Toc466968243" w:history="1">
+            <w:r>
+              <w:rPr>
+                <w:rStyle w:val="Lienhypertexte"/>
+                <w:noProof/>
+              </w:rPr>
+              <w:t>PRESENTATION PROTOTYPE</w:t>
+            </w:r>
+            <w:r>
+              <w:rPr>
+                <w:noProof/>
+                <w:webHidden/>
+              </w:rPr>
+              <w:tab/>
+            </w:r>
+            <w:r>
+              <w:rPr>
+                <w:noProof/>
+                <w:webHidden/>
+              </w:rPr>
+              <w:fldChar w:fldCharType="begin"/>
+            </w:r>
+            <w:r>
+              <w:rPr>
+                <w:noProof/>
+                <w:webHidden/>
+              </w:rPr>
+              <w:instrText xml:space="preserve"> PAGEREF _Toc466968243 \h </w:instrText>
+            </w:r>
+            <w:r>
+              <w:rPr>
+                <w:noProof/>
+                <w:webHidden/>
+              </w:rPr>
+            </w:r>
+            <w:r>
+              <w:rPr>
+                <w:noProof/>
+                <w:webHidden/>
+              </w:rPr>
+              <w:fldChar w:fldCharType="separate"/>
+            </w:r>
+            <w:r>
+              <w:rPr>
+                <w:noProof/>
+                <w:webHidden/>
+              </w:rPr>
+              <w:t>5</w:t>
+            </w:r>
+            <w:r>
+              <w:rPr>
+                <w:noProof/>
+                <w:webHidden/>
+              </w:rPr>
+              <w:fldChar w:fldCharType="end"/>
+            </w:r>
+          </w:hyperlink>
+        </w:p>
+        <w:p>
+          <w:pPr>
+            <w:pStyle w:val="TM1"/>
+            <w:tabs>
+              <w:tab w:val="right" w:leader="dot" w:pos="9062"/>
+            </w:tabs>
+            <w:rPr>
+              <w:noProof/>
+              <w:sz w:val="22"/>
+              <w:szCs w:val="22"/>
+              <w:lang w:eastAsia="fr-FR"/>
+            </w:rPr>
+          </w:pPr>
+          <w:hyperlink w:anchor="_Toc466968244" w:history="1">
             <w:r>
               <w:rPr>
                 <w:rStyle w:val="Lienhypertexte"/>
@@ -4575,7 +4712,7 @@
                 <w:noProof/>
                 <w:webHidden/>
               </w:rPr>
-              <w:instrText xml:space="preserve"> PAGEREF _Toc466967070 \h </w:instrText>
+              <w:instrText xml:space="preserve"> PAGEREF _Toc466968244 \h </w:instrText>
             </w:r>
             <w:r>
               <w:rPr>
@@ -4595,7 +4732,7 @@
                 <w:noProof/>
                 <w:webHidden/>
               </w:rPr>
-              <w:t>5</w:t>
+              <w:t>6</w:t>
             </w:r>
             <w:r>
               <w:rPr>
@@ -4651,8 +4788,6 @@
           <w:sz w:val="52"/>
         </w:rPr>
       </w:pPr>
-      <w:bookmarkStart w:id="0" w:name="_GoBack"/>
-      <w:bookmarkEnd w:id="0"/>
     </w:p>
     <w:p>
       <w:pPr>
@@ -4721,11 +4856,11 @@
       <w:pPr>
         <w:pStyle w:val="Titre1"/>
       </w:pPr>
-      <w:bookmarkStart w:id="1" w:name="_Toc466967066"/>
+      <w:bookmarkStart w:id="0" w:name="_Toc466968238"/>
       <w:r>
         <w:t>CONTEXTE DU SUJET</w:t>
       </w:r>
-      <w:bookmarkEnd w:id="1"/>
+      <w:bookmarkEnd w:id="0"/>
     </w:p>
     <w:p>
       <w:pPr>
@@ -4739,6 +4874,7 @@
     <w:p>
       <w:pPr>
         <w:rPr>
+          <w:i/>
           <w:sz w:val="22"/>
         </w:rPr>
       </w:pPr>
@@ -4824,23 +4960,377 @@
       <w:pPr>
         <w:pStyle w:val="Titre1"/>
       </w:pPr>
-      <w:bookmarkStart w:id="2" w:name="_Toc466967067"/>
+      <w:bookmarkStart w:id="1" w:name="_Toc466968239"/>
       <w:r>
         <w:lastRenderedPageBreak/>
         <w:t>EXPERIMENTATION</w:t>
       </w:r>
+      <w:bookmarkEnd w:id="1"/>
+    </w:p>
+    <w:p>
+      <w:pPr>
+        <w:pStyle w:val="Titre3"/>
+      </w:pPr>
+      <w:bookmarkStart w:id="2" w:name="_Toc466968240"/>
+      <w:r>
+        <w:t>Expérience 1</w:t>
+      </w:r>
       <w:bookmarkEnd w:id="2"/>
+    </w:p>
+    <w:p/>
+    <w:p>
+      <w:r>
+        <w:rPr>
+          <w:noProof/>
+          <w:lang w:eastAsia="fr-FR"/>
+        </w:rPr>
+        <w:drawing>
+          <wp:inline distT="0" distB="0" distL="0" distR="0" wp14:anchorId="43C69E61" wp14:editId="3FA04067">
+            <wp:extent cx="5760720" cy="3816350"/>
+            <wp:effectExtent l="0" t="0" r="0" b="0"/>
+            <wp:docPr id="33" name="Image 33"/>
+            <wp:cNvGraphicFramePr>
+              <a:graphicFrameLocks xmlns:a="http://schemas.openxmlformats.org/drawingml/2006/main" noChangeAspect="1"/>
+            </wp:cNvGraphicFramePr>
+            <a:graphic xmlns:a="http://schemas.openxmlformats.org/drawingml/2006/main">
+              <a:graphicData uri="http://schemas.openxmlformats.org/drawingml/2006/picture">
+                <pic:pic xmlns:pic="http://schemas.openxmlformats.org/drawingml/2006/picture">
+                  <pic:nvPicPr>
+                    <pic:cNvPr id="1" name=""/>
+                    <pic:cNvPicPr/>
+                  </pic:nvPicPr>
+                  <pic:blipFill>
+                    <a:blip r:embed="rId10"/>
+                    <a:stretch>
+                      <a:fillRect/>
+                    </a:stretch>
+                  </pic:blipFill>
+                  <pic:spPr>
+                    <a:xfrm>
+                      <a:off x="0" y="0"/>
+                      <a:ext cx="5760720" cy="3816350"/>
+                    </a:xfrm>
+                    <a:prstGeom prst="rect">
+                      <a:avLst/>
+                    </a:prstGeom>
+                  </pic:spPr>
+                </pic:pic>
+              </a:graphicData>
+            </a:graphic>
+          </wp:inline>
+        </w:drawing>
+      </w:r>
     </w:p>
     <w:p>
       <w:pPr>
         <w:rPr>
-          <w:rFonts w:asciiTheme="majorHAnsi" w:eastAsiaTheme="majorEastAsia" w:hAnsiTheme="majorHAnsi" w:cstheme="majorBidi"/>
-          <w:color w:val="F73B08" w:themeColor="accent6" w:themeShade="BF"/>
-          <w:sz w:val="40"/>
-          <w:szCs w:val="40"/>
+          <w:i/>
+          <w:sz w:val="22"/>
+        </w:rPr>
+      </w:pPr>
+      <w:r>
+        <w:rPr>
+          <w:i/>
+          <w:sz w:val="22"/>
+        </w:rPr>
+        <w:t>L’</w:t>
+      </w:r>
+      <w:r>
+        <w:rPr>
+          <w:i/>
+          <w:sz w:val="22"/>
+        </w:rPr>
+        <w:t>Arduino</w:t>
+      </w:r>
+      <w:bookmarkStart w:id="3" w:name="_GoBack"/>
+      <w:bookmarkEnd w:id="3"/>
+      <w:r>
+        <w:rPr>
+          <w:i/>
+          <w:sz w:val="22"/>
+        </w:rPr>
+        <w:t xml:space="preserve"> génère un signal Analogique (les fréquences sont détaillées dans le tableau ci-dessous) envoyé au circuit</w:t>
+      </w:r>
+      <w:r>
+        <w:rPr>
+          <w:i/>
+          <w:sz w:val="22"/>
+        </w:rPr>
+        <w:t>. La zone rouge est composée d’une résistance R</w:t>
+      </w:r>
+      <w:r>
+        <w:rPr>
+          <w:i/>
+          <w:sz w:val="22"/>
+          <w:vertAlign w:val="subscript"/>
+        </w:rPr>
+        <w:t>1</w:t>
+      </w:r>
+      <w:r>
+        <w:rPr>
+          <w:i/>
+          <w:sz w:val="22"/>
+        </w:rPr>
+        <w:t xml:space="preserve"> (500 Ω) est une bobine L</w:t>
+      </w:r>
+      <w:r>
+        <w:rPr>
+          <w:i/>
+          <w:sz w:val="22"/>
+          <w:vertAlign w:val="subscript"/>
+        </w:rPr>
+        <w:t>1</w:t>
+      </w:r>
+      <w:r>
+        <w:rPr>
+          <w:i/>
+          <w:sz w:val="22"/>
+        </w:rPr>
+        <w:t xml:space="preserve"> (10 </w:t>
+      </w:r>
+      <w:proofErr w:type="spellStart"/>
+      <w:r>
+        <w:rPr>
+          <w:i/>
+          <w:sz w:val="22"/>
+        </w:rPr>
+        <w:t>mH</w:t>
+      </w:r>
+      <w:proofErr w:type="spellEnd"/>
+      <w:r>
+        <w:rPr>
+          <w:i/>
+          <w:sz w:val="22"/>
+        </w:rPr>
+        <w:t>)</w:t>
+      </w:r>
+      <w:r>
+        <w:rPr>
+          <w:i/>
+          <w:sz w:val="22"/>
+        </w:rPr>
+        <w:t>.</w:t>
+      </w:r>
+      <w:r>
+        <w:rPr>
+          <w:i/>
+          <w:sz w:val="22"/>
+        </w:rPr>
+        <w:t xml:space="preserve"> Ce montage se comporte comme un filtre passe-Haut,</w:t>
+      </w:r>
+      <w:r>
+        <w:rPr>
+          <w:i/>
+          <w:sz w:val="22"/>
+        </w:rPr>
+        <w:t xml:space="preserve"> la bobine ne laissant pas passer</w:t>
+      </w:r>
+      <w:r>
+        <w:rPr>
+          <w:i/>
+          <w:sz w:val="22"/>
+        </w:rPr>
+        <w:t xml:space="preserve"> </w:t>
+      </w:r>
+      <w:r>
+        <w:rPr>
+          <w:i/>
+          <w:sz w:val="22"/>
+        </w:rPr>
+        <w:t>les basses fréquences</w:t>
+      </w:r>
+      <w:r>
+        <w:rPr>
+          <w:i/>
+          <w:sz w:val="22"/>
+        </w:rPr>
+        <w:t xml:space="preserve">. </w:t>
+      </w:r>
+    </w:p>
+    <w:p>
+      <w:pPr>
+        <w:rPr>
+          <w:i/>
+          <w:sz w:val="22"/>
+        </w:rPr>
+      </w:pPr>
+      <w:r>
+        <w:rPr>
+          <w:i/>
+          <w:sz w:val="22"/>
+        </w:rPr>
+        <w:t xml:space="preserve">Puis </w:t>
+      </w:r>
+      <w:r>
+        <w:rPr>
+          <w:i/>
+          <w:sz w:val="22"/>
+        </w:rPr>
+        <w:t>la zone bleue</w:t>
+      </w:r>
+      <w:r>
+        <w:rPr>
+          <w:i/>
+          <w:sz w:val="22"/>
+        </w:rPr>
+        <w:t xml:space="preserve"> qui représente l’électrode </w:t>
+      </w:r>
+      <w:r>
+        <w:rPr>
+          <w:i/>
+          <w:sz w:val="22"/>
+        </w:rPr>
+        <w:t>(qu’on</w:t>
+      </w:r>
+      <w:r>
+        <w:rPr>
+          <w:i/>
+          <w:sz w:val="22"/>
+        </w:rPr>
+        <w:t xml:space="preserve"> peut remplacer par un fil</w:t>
+      </w:r>
+      <w:r>
+        <w:rPr>
+          <w:i/>
+          <w:sz w:val="22"/>
+        </w:rPr>
+        <w:t>). Quand une personne touche le fil</w:t>
+      </w:r>
+      <w:r>
+        <w:rPr>
+          <w:i/>
+          <w:sz w:val="22"/>
+        </w:rPr>
+        <w:t xml:space="preserve"> elle créer un point de masse en imposant une différence de potentiels, ainsi quelque électrons vont être attiré par l’électrode ( on peut observer ce phénomène dans les boules plasma qua</w:t>
+      </w:r>
+      <w:r>
+        <w:rPr>
+          <w:i/>
+          <w:sz w:val="22"/>
+        </w:rPr>
+        <w:t>nd on touche la boule en verre toute les charges électrique vont vers l’endroit où la personne touche)</w:t>
+      </w:r>
+      <w:r>
+        <w:rPr>
+          <w:i/>
+          <w:sz w:val="22"/>
+        </w:rPr>
+        <w:t>. Comme un nombre d’électron s’échappe via l’électrode la tension enregistrée via le PIN A0 ( flèche Violette) diminue</w:t>
+      </w:r>
+    </w:p>
+    <w:p>
+      <w:pPr>
+        <w:rPr>
+          <w:b/>
+          <w:i/>
+          <w:sz w:val="22"/>
+        </w:rPr>
+      </w:pPr>
+      <w:r>
+        <w:rPr>
+          <w:b/>
+          <w:i/>
+          <w:sz w:val="22"/>
+        </w:rPr>
+        <w:t>U = R x I</w:t>
+      </w:r>
+    </w:p>
+    <w:p>
+      <w:pPr>
+        <w:rPr>
+          <w:i/>
+          <w:sz w:val="22"/>
         </w:rPr>
       </w:pPr>
     </w:p>
+    <w:p>
+      <w:pPr>
+        <w:rPr>
+          <w:i/>
+          <w:sz w:val="22"/>
+        </w:rPr>
+      </w:pPr>
+      <w:r>
+        <w:rPr>
+          <w:i/>
+          <w:sz w:val="22"/>
+        </w:rPr>
+        <w:t>La zone en noir représente les points de masse séparer du reste du circuit par une résistance R</w:t>
+      </w:r>
+      <w:r>
+        <w:rPr>
+          <w:i/>
+          <w:sz w:val="22"/>
+          <w:vertAlign w:val="subscript"/>
+        </w:rPr>
+        <w:t>2</w:t>
+      </w:r>
+      <w:r>
+        <w:rPr>
+          <w:i/>
+          <w:sz w:val="22"/>
+        </w:rPr>
+        <w:t xml:space="preserve"> d’une valeur de 1MΩ</w:t>
+      </w:r>
+      <w:r>
+        <w:rPr>
+          <w:i/>
+          <w:sz w:val="22"/>
+        </w:rPr>
+        <w:t xml:space="preserve"> évitant au courant de échappé dans sa </w:t>
+      </w:r>
+      <w:proofErr w:type="spellStart"/>
+      <w:r>
+        <w:rPr>
+          <w:i/>
+          <w:sz w:val="22"/>
+        </w:rPr>
+        <w:t>casi</w:t>
+      </w:r>
+      <w:proofErr w:type="spellEnd"/>
+      <w:r>
+        <w:rPr>
+          <w:i/>
+          <w:sz w:val="22"/>
+        </w:rPr>
+        <w:t xml:space="preserve"> totalité dans la masse. </w:t>
+      </w:r>
+    </w:p>
+    <w:p/>
+    <w:p/>
+    <w:p/>
+    <w:p/>
+    <w:p/>
+    <w:p/>
+    <w:p/>
+    <w:p/>
+    <w:p/>
+    <w:p/>
+    <w:p/>
+    <w:p/>
+    <w:p/>
+    <w:p/>
+    <w:p/>
+    <w:p/>
+    <w:p/>
+    <w:p/>
+    <w:p/>
+    <w:p/>
+    <w:p/>
+    <w:p/>
+    <w:p/>
+    <w:p/>
+    <w:p>
+      <w:pPr>
+        <w:pStyle w:val="Titre3"/>
+      </w:pPr>
+      <w:bookmarkStart w:id="4" w:name="_Toc466968241"/>
+      <w:r>
+        <w:t>Expérience 2</w:t>
+      </w:r>
+      <w:bookmarkEnd w:id="4"/>
+    </w:p>
+    <w:p/>
     <w:p>
       <w:pPr>
         <w:rPr>
@@ -4864,12 +5354,12 @@
       <w:pPr>
         <w:pStyle w:val="Titre1"/>
       </w:pPr>
-      <w:bookmarkStart w:id="3" w:name="_Toc466967068"/>
+      <w:bookmarkStart w:id="5" w:name="_Toc466968242"/>
       <w:r>
         <w:lastRenderedPageBreak/>
         <w:t>EXPLICATION CIRCUIT/COMPOSANTS</w:t>
       </w:r>
-      <w:bookmarkEnd w:id="3"/>
+      <w:bookmarkEnd w:id="5"/>
     </w:p>
     <w:p/>
     <w:p/>
@@ -4905,12 +5395,12 @@
       <w:pPr>
         <w:pStyle w:val="Titre1"/>
       </w:pPr>
-      <w:bookmarkStart w:id="4" w:name="_Toc466967069"/>
+      <w:bookmarkStart w:id="6" w:name="_Toc466968243"/>
       <w:r>
         <w:lastRenderedPageBreak/>
         <w:t>PRESENTATION PROTOTYPE</w:t>
       </w:r>
-      <w:bookmarkEnd w:id="4"/>
+      <w:bookmarkEnd w:id="6"/>
     </w:p>
     <w:p>
       <w:r>
@@ -4921,12 +5411,12 @@
       <w:pPr>
         <w:pStyle w:val="Titre1"/>
       </w:pPr>
-      <w:bookmarkStart w:id="5" w:name="_Toc466967070"/>
+      <w:bookmarkStart w:id="7" w:name="_Toc466968244"/>
       <w:r>
         <w:lastRenderedPageBreak/>
         <w:t>BILAN PROJET</w:t>
       </w:r>
-      <w:bookmarkEnd w:id="5"/>
+      <w:bookmarkEnd w:id="7"/>
     </w:p>
     <w:p/>
     <w:p/>
@@ -5080,7 +5570,7 @@
                                 <w:rPr>
                                   <w:noProof/>
                                 </w:rPr>
-                                <w:t>5</w:t>
+                                <w:t>6</w:t>
                               </w:r>
                               <w:r>
                                 <w:fldChar w:fldCharType="end"/>
@@ -5143,7 +5633,7 @@
                           <w:rPr>
                             <w:noProof/>
                           </w:rPr>
-                          <w:t>5</w:t>
+                          <w:t>6</w:t>
                         </w:r>
                         <w:r>
                           <w:fldChar w:fldCharType="end"/>
@@ -5226,7 +5716,7 @@
             </mc:Choice>
             <mc:Fallback>
               <w:pict>
-                <v:shapetype w14:anchorId="57136D63" id="_x0000_t32" coordsize="21600,21600" o:spt="32" o:oned="t" path="m,l21600,21600e" filled="f">
+                <v:shapetype w14:anchorId="160427E4" id="_x0000_t32" coordsize="21600,21600" o:spt="32" o:oned="t" path="m,l21600,21600e" filled="f">
                   <v:path arrowok="t" fillok="f" o:connecttype="none"/>
                   <o:lock v:ext="edit" shapetype="t"/>
                 </v:shapetype>
@@ -5757,7 +6247,6 @@
     <w:next w:val="Normal"/>
     <w:link w:val="Titre3Car"/>
     <w:uiPriority w:val="9"/>
-    <w:semiHidden/>
     <w:unhideWhenUsed/>
     <w:qFormat/>
     <w:rsid w:val="00A009D1"/>
@@ -6038,7 +6527,6 @@
     <w:basedOn w:val="Policepardfaut"/>
     <w:link w:val="Titre3"/>
     <w:uiPriority w:val="9"/>
-    <w:semiHidden/>
     <w:rsid w:val="00A009D1"/>
     <w:rPr>
       <w:rFonts w:asciiTheme="majorHAnsi" w:eastAsiaTheme="majorEastAsia" w:hAnsiTheme="majorHAnsi" w:cstheme="majorBidi"/>
@@ -6412,6 +6900,19 @@
       <w:u w:val="single"/>
     </w:rPr>
   </w:style>
+  <w:style w:type="paragraph" w:styleId="TM3">
+    <w:name w:val="toc 3"/>
+    <w:basedOn w:val="Normal"/>
+    <w:next w:val="Normal"/>
+    <w:autoRedefine/>
+    <w:uiPriority w:val="39"/>
+    <w:unhideWhenUsed/>
+    <w:rsid w:val="00C80D59"/>
+    <w:pPr>
+      <w:spacing w:after="100"/>
+      <w:ind w:left="420"/>
+    </w:pPr>
+  </w:style>
 </w:styles>
 </file>
 
@@ -6693,7 +7194,7 @@
 </file>
 
 <file path=customXml/itemProps2.xml><?xml version="1.0" encoding="utf-8"?>
-<ds:datastoreItem xmlns:ds="http://schemas.openxmlformats.org/officeDocument/2006/customXml" ds:itemID="{ACBB5AF7-8B4F-4025-95EF-1D3A7BC363B1}">
+<ds:datastoreItem xmlns:ds="http://schemas.openxmlformats.org/officeDocument/2006/customXml" ds:itemID="{3C00213C-5EA4-4F88-BAF4-01E6B2F5C451}">
   <ds:schemaRefs>
     <ds:schemaRef ds:uri="http://schemas.openxmlformats.org/officeDocument/2006/bibliography"/>
   </ds:schemaRefs>

</xml_diff>

<commit_message>
Expérience 1 déplacement + modif
</commit_message>
<xml_diff>
--- a/Rapport-PowerPoint-Base de connaissance/Projet SmartPatate.docx
+++ b/Rapport-PowerPoint-Base de connaissance/Projet SmartPatate.docx
@@ -7626,7 +7626,21 @@
           <w:i/>
           <w:sz w:val="22"/>
         </w:rPr>
-        <w:t>De 500 à 200kHz aucun changement ne se passe quand on touche ou non l’électrode, cependant de 300kHz à 600Hz il y a un changement. De plus, plus f augmente plus l’écart se réduit…</w:t>
+        <w:t>De 500 à 200kHz aucun changement ne se passe quand on touche ou non l’électrode, cependant de 300kHz à 600</w:t>
+      </w:r>
+      <w:r>
+        <w:rPr>
+          <w:i/>
+          <w:sz w:val="22"/>
+        </w:rPr>
+        <w:t>k</w:t>
+      </w:r>
+      <w:r>
+        <w:rPr>
+          <w:i/>
+          <w:sz w:val="22"/>
+        </w:rPr>
+        <w:t>Hz il y a un changement. De plus, plus f augmente plus l’écart se réduit…</w:t>
       </w:r>
     </w:p>
     <w:p>
@@ -7686,8 +7700,6 @@
         </w:rPr>
         <w:t>En rouge quand on ne touche pas l’électrode en vert quand on la touche.</w:t>
       </w:r>
-      <w:bookmarkStart w:id="3" w:name="_GoBack"/>
-      <w:bookmarkEnd w:id="3"/>
     </w:p>
     <w:p>
       <w:pPr>
@@ -7696,11 +7708,22 @@
           <w:sz w:val="24"/>
         </w:rPr>
       </w:pPr>
-      <w:r>
+    </w:p>
+    <w:p>
+      <w:pPr>
         <w:rPr>
           <w:b/>
           <w:sz w:val="24"/>
         </w:rPr>
+      </w:pPr>
+      <w:bookmarkStart w:id="3" w:name="_GoBack"/>
+      <w:bookmarkEnd w:id="3"/>
+      <w:r>
+        <w:rPr>
+          <w:b/>
+          <w:sz w:val="24"/>
+        </w:rPr>
+        <w:lastRenderedPageBreak/>
         <w:t>QUESTION.</w:t>
       </w:r>
       <w:r>
@@ -7729,7 +7752,6 @@
           <w:szCs w:val="24"/>
           <w:lang w:eastAsia="fr-FR"/>
         </w:rPr>
-        <w:lastRenderedPageBreak/>
         <w:t xml:space="preserve">Pourquoi parle-t-on de capteur capacitif ? Déduisez-en quel composant le corps humain remplace dans le montage. Pourquoi le signal diminue-t-il ? </w:t>
       </w:r>
     </w:p>
@@ -8170,7 +8192,7 @@
                                 <w:rPr>
                                   <w:noProof/>
                                 </w:rPr>
-                                <w:t>3</w:t>
+                                <w:t>4</w:t>
                               </w:r>
                               <w:r>
                                 <w:fldChar w:fldCharType="end"/>
@@ -8233,7 +8255,7 @@
                           <w:rPr>
                             <w:noProof/>
                           </w:rPr>
-                          <w:t>3</w:t>
+                          <w:t>4</w:t>
                         </w:r>
                         <w:r>
                           <w:fldChar w:fldCharType="end"/>
@@ -8316,7 +8338,7 @@
             </mc:Choice>
             <mc:Fallback>
               <w:pict>
-                <v:shapetype w14:anchorId="31EB6D34" id="_x0000_t32" coordsize="21600,21600" o:spt="32" o:oned="t" path="m,l21600,21600e" filled="f">
+                <v:shapetype w14:anchorId="7442E145" id="_x0000_t32" coordsize="21600,21600" o:spt="32" o:oned="t" path="m,l21600,21600e" filled="f">
                   <v:path arrowok="t" fillok="f" o:connecttype="none"/>
                   <o:lock v:ext="edit" shapetype="t"/>
                 </v:shapetype>
@@ -9609,7 +9631,7 @@
     <w:rsid w:val="004D283C"/>
     <w:rsid w:val="006B0031"/>
     <w:rsid w:val="00787955"/>
-    <w:rsid w:val="00E06474"/>
+    <w:rsid w:val="00AB04AB"/>
   </w:rsids>
   <m:mathPr>
     <m:mathFont m:val="Cambria Math"/>
@@ -10362,7 +10384,7 @@
 </file>
 
 <file path=customXml/itemProps2.xml><?xml version="1.0" encoding="utf-8"?>
-<ds:datastoreItem xmlns:ds="http://schemas.openxmlformats.org/officeDocument/2006/customXml" ds:itemID="{C162C448-25B0-4E62-93F0-98EE46EFED11}">
+<ds:datastoreItem xmlns:ds="http://schemas.openxmlformats.org/officeDocument/2006/customXml" ds:itemID="{74D8BAB3-5C56-4E98-A4EF-E387E81CF6D9}">
   <ds:schemaRefs>
     <ds:schemaRef ds:uri="http://schemas.openxmlformats.org/officeDocument/2006/bibliography"/>
   </ds:schemaRefs>

</xml_diff>

<commit_message>
Rajout Fritzing dans le rapport + screenshot Fritzing
</commit_message>
<xml_diff>
--- a/Rapport-PowerPoint-Base de connaissance/Projet SmartPatate.docx
+++ b/Rapport-PowerPoint-Base de connaissance/Projet SmartPatate.docx
@@ -155,6 +155,7 @@
                                       <w:calendar w:val="gregorian"/>
                                     </w:date>
                                   </w:sdtPr>
+                                  <w:sdtEndPr/>
                                   <w:sdtContent>
                                     <w:p>
                                       <w:pPr>
@@ -3692,6 +3693,7 @@
                                     <w:dataBinding w:prefixMappings="xmlns:ns0='http://purl.org/dc/elements/1.1/' xmlns:ns1='http://schemas.openxmlformats.org/package/2006/metadata/core-properties' " w:xpath="/ns1:coreProperties[1]/ns0:creator[1]" w:storeItemID="{6C3C8BC8-F283-45AE-878A-BAB7291924A1}"/>
                                     <w:text/>
                                   </w:sdtPr>
+                                  <w:sdtEndPr/>
                                   <w:sdtContent>
                                     <w:r>
                                       <w:rPr>
@@ -3746,6 +3748,7 @@
                                     <w:dataBinding w:prefixMappings="xmlns:ns0='http://schemas.openxmlformats.org/officeDocument/2006/extended-properties' " w:xpath="/ns0:Properties[1]/ns0:Company[1]" w:storeItemID="{6668398D-A668-4E3E-A5EB-62B293D839F1}"/>
                                     <w:text/>
                                   </w:sdtPr>
+                                  <w:sdtEndPr/>
                                   <w:sdtContent>
                                     <w:r>
                                       <w:rPr>
@@ -4001,6 +4004,7 @@
                                     <w:dataBinding w:prefixMappings="xmlns:ns0='http://purl.org/dc/elements/1.1/' xmlns:ns1='http://schemas.openxmlformats.org/package/2006/metadata/core-properties' " w:xpath="/ns1:coreProperties[1]/ns0:title[1]" w:storeItemID="{6C3C8BC8-F283-45AE-878A-BAB7291924A1}"/>
                                     <w:text/>
                                   </w:sdtPr>
+                                  <w:sdtEndPr/>
                                   <w:sdtContent>
                                     <w:r>
                                       <w:rPr>
@@ -4036,6 +4040,7 @@
                                     <w:dataBinding w:prefixMappings="xmlns:ns0='http://purl.org/dc/elements/1.1/' xmlns:ns1='http://schemas.openxmlformats.org/package/2006/metadata/core-properties' " w:xpath="/ns1:coreProperties[1]/ns0:subject[1]" w:storeItemID="{6C3C8BC8-F283-45AE-878A-BAB7291924A1}"/>
                                     <w:text/>
                                   </w:sdtPr>
+                                  <w:sdtEndPr/>
                                   <w:sdtContent>
                                     <w:proofErr w:type="spellStart"/>
                                     <w:r>
@@ -4251,7 +4256,7 @@
           <w:r>
             <w:fldChar w:fldCharType="separate"/>
           </w:r>
-          <w:hyperlink w:anchor="_Toc467058478" w:history="1">
+          <w:hyperlink w:anchor="_Toc467156360" w:history="1">
             <w:r>
               <w:rPr>
                 <w:rStyle w:val="Lienhypertexte"/>
@@ -4278,7 +4283,7 @@
                 <w:noProof/>
                 <w:webHidden/>
               </w:rPr>
-              <w:instrText xml:space="preserve"> PAGEREF _Toc467058478 \h </w:instrText>
+              <w:instrText xml:space="preserve"> PAGEREF _Toc467156360 \h </w:instrText>
             </w:r>
             <w:r>
               <w:rPr>
@@ -4322,7 +4327,7 @@
               <w:lang w:eastAsia="fr-FR"/>
             </w:rPr>
           </w:pPr>
-          <w:hyperlink w:anchor="_Toc467058479" w:history="1">
+          <w:hyperlink w:anchor="_Toc467156361" w:history="1">
             <w:r>
               <w:rPr>
                 <w:rStyle w:val="Lienhypertexte"/>
@@ -4349,7 +4354,7 @@
                 <w:noProof/>
                 <w:webHidden/>
               </w:rPr>
-              <w:instrText xml:space="preserve"> PAGEREF _Toc467058479 \h </w:instrText>
+              <w:instrText xml:space="preserve"> PAGEREF _Toc467156361 \h </w:instrText>
             </w:r>
             <w:r>
               <w:rPr>
@@ -4369,7 +4374,7 @@
                 <w:noProof/>
                 <w:webHidden/>
               </w:rPr>
-              <w:t>1</w:t>
+              <w:t>2</w:t>
             </w:r>
             <w:r>
               <w:rPr>
@@ -4393,7 +4398,7 @@
               <w:lang w:eastAsia="fr-FR"/>
             </w:rPr>
           </w:pPr>
-          <w:hyperlink w:anchor="_Toc467058480" w:history="1">
+          <w:hyperlink w:anchor="_Toc467156362" w:history="1">
             <w:r>
               <w:rPr>
                 <w:rStyle w:val="Lienhypertexte"/>
@@ -4420,7 +4425,7 @@
                 <w:noProof/>
                 <w:webHidden/>
               </w:rPr>
-              <w:instrText xml:space="preserve"> PAGEREF _Toc467058480 \h </w:instrText>
+              <w:instrText xml:space="preserve"> PAGEREF _Toc467156362 \h </w:instrText>
             </w:r>
             <w:r>
               <w:rPr>
@@ -4440,7 +4445,7 @@
                 <w:noProof/>
                 <w:webHidden/>
               </w:rPr>
-              <w:t>1</w:t>
+              <w:t>2</w:t>
             </w:r>
             <w:r>
               <w:rPr>
@@ -4464,7 +4469,7 @@
               <w:lang w:eastAsia="fr-FR"/>
             </w:rPr>
           </w:pPr>
-          <w:hyperlink w:anchor="_Toc467058481" w:history="1">
+          <w:hyperlink w:anchor="_Toc467156363" w:history="1">
             <w:r>
               <w:rPr>
                 <w:rStyle w:val="Lienhypertexte"/>
@@ -4491,7 +4496,7 @@
                 <w:noProof/>
                 <w:webHidden/>
               </w:rPr>
-              <w:instrText xml:space="preserve"> PAGEREF _Toc467058481 \h </w:instrText>
+              <w:instrText xml:space="preserve"> PAGEREF _Toc467156363 \h </w:instrText>
             </w:r>
             <w:r>
               <w:rPr>
@@ -4511,7 +4516,7 @@
                 <w:noProof/>
                 <w:webHidden/>
               </w:rPr>
-              <w:t>5</w:t>
+              <w:t>6</w:t>
             </w:r>
             <w:r>
               <w:rPr>
@@ -4535,7 +4540,7 @@
               <w:lang w:eastAsia="fr-FR"/>
             </w:rPr>
           </w:pPr>
-          <w:hyperlink w:anchor="_Toc467058482" w:history="1">
+          <w:hyperlink w:anchor="_Toc467156364" w:history="1">
             <w:r>
               <w:rPr>
                 <w:rStyle w:val="Lienhypertexte"/>
@@ -4562,7 +4567,7 @@
                 <w:noProof/>
                 <w:webHidden/>
               </w:rPr>
-              <w:instrText xml:space="preserve"> PAGEREF _Toc467058482 \h </w:instrText>
+              <w:instrText xml:space="preserve"> PAGEREF _Toc467156364 \h </w:instrText>
             </w:r>
             <w:r>
               <w:rPr>
@@ -4606,7 +4611,7 @@
               <w:lang w:eastAsia="fr-FR"/>
             </w:rPr>
           </w:pPr>
-          <w:hyperlink w:anchor="_Toc467058483" w:history="1">
+          <w:hyperlink w:anchor="_Toc467156365" w:history="1">
             <w:r>
               <w:rPr>
                 <w:rStyle w:val="Lienhypertexte"/>
@@ -4633,7 +4638,7 @@
                 <w:noProof/>
                 <w:webHidden/>
               </w:rPr>
-              <w:instrText xml:space="preserve"> PAGEREF _Toc467058483 \h </w:instrText>
+              <w:instrText xml:space="preserve"> PAGEREF _Toc467156365 \h </w:instrText>
             </w:r>
             <w:r>
               <w:rPr>
@@ -4654,6 +4659,77 @@
                 <w:webHidden/>
               </w:rPr>
               <w:t>9</w:t>
+            </w:r>
+            <w:r>
+              <w:rPr>
+                <w:noProof/>
+                <w:webHidden/>
+              </w:rPr>
+              <w:fldChar w:fldCharType="end"/>
+            </w:r>
+          </w:hyperlink>
+        </w:p>
+        <w:p>
+          <w:pPr>
+            <w:pStyle w:val="TM3"/>
+            <w:tabs>
+              <w:tab w:val="right" w:leader="dot" w:pos="9062"/>
+            </w:tabs>
+            <w:rPr>
+              <w:noProof/>
+              <w:sz w:val="22"/>
+              <w:szCs w:val="22"/>
+              <w:lang w:eastAsia="fr-FR"/>
+            </w:rPr>
+          </w:pPr>
+          <w:hyperlink w:anchor="_Toc467156366" w:history="1">
+            <w:r>
+              <w:rPr>
+                <w:rStyle w:val="Lienhypertexte"/>
+                <w:noProof/>
+              </w:rPr>
+              <w:t>Partie Fritzing</w:t>
+            </w:r>
+            <w:r>
+              <w:rPr>
+                <w:noProof/>
+                <w:webHidden/>
+              </w:rPr>
+              <w:tab/>
+            </w:r>
+            <w:r>
+              <w:rPr>
+                <w:noProof/>
+                <w:webHidden/>
+              </w:rPr>
+              <w:fldChar w:fldCharType="begin"/>
+            </w:r>
+            <w:r>
+              <w:rPr>
+                <w:noProof/>
+                <w:webHidden/>
+              </w:rPr>
+              <w:instrText xml:space="preserve"> PAGEREF _Toc467156366 \h </w:instrText>
+            </w:r>
+            <w:r>
+              <w:rPr>
+                <w:noProof/>
+                <w:webHidden/>
+              </w:rPr>
+            </w:r>
+            <w:r>
+              <w:rPr>
+                <w:noProof/>
+                <w:webHidden/>
+              </w:rPr>
+              <w:fldChar w:fldCharType="separate"/>
+            </w:r>
+            <w:r>
+              <w:rPr>
+                <w:noProof/>
+                <w:webHidden/>
+              </w:rPr>
+              <w:t>10</w:t>
             </w:r>
             <w:r>
               <w:rPr>
@@ -4677,7 +4753,7 @@
               <w:lang w:eastAsia="fr-FR"/>
             </w:rPr>
           </w:pPr>
-          <w:hyperlink w:anchor="_Toc467058484" w:history="1">
+          <w:hyperlink w:anchor="_Toc467156367" w:history="1">
             <w:r>
               <w:rPr>
                 <w:rStyle w:val="Lienhypertexte"/>
@@ -4704,7 +4780,7 @@
                 <w:noProof/>
                 <w:webHidden/>
               </w:rPr>
-              <w:instrText xml:space="preserve"> PAGEREF _Toc467058484 \h </w:instrText>
+              <w:instrText xml:space="preserve"> PAGEREF _Toc467156367 \h </w:instrText>
             </w:r>
             <w:r>
               <w:rPr>
@@ -4724,7 +4800,7 @@
                 <w:noProof/>
                 <w:webHidden/>
               </w:rPr>
-              <w:t>10</w:t>
+              <w:t>11</w:t>
             </w:r>
             <w:r>
               <w:rPr>
@@ -4835,7 +4911,7 @@
       <w:pPr>
         <w:pStyle w:val="Titre1"/>
       </w:pPr>
-      <w:bookmarkStart w:id="0" w:name="_Toc467058478"/>
+      <w:bookmarkStart w:id="0" w:name="_Toc467156360"/>
       <w:r>
         <w:lastRenderedPageBreak/>
         <w:t>CONTEXTE DU SUJET</w:t>
@@ -4947,7 +5023,7 @@
       <w:pPr>
         <w:pStyle w:val="Titre1"/>
       </w:pPr>
-      <w:bookmarkStart w:id="1" w:name="_Toc467058479"/>
+      <w:bookmarkStart w:id="1" w:name="_Toc467156361"/>
       <w:r>
         <w:lastRenderedPageBreak/>
         <w:t>EXPERIMENTATION</w:t>
@@ -4958,7 +5034,7 @@
       <w:pPr>
         <w:pStyle w:val="Titre3"/>
       </w:pPr>
-      <w:bookmarkStart w:id="2" w:name="_Toc467058480"/>
+      <w:bookmarkStart w:id="2" w:name="_Toc467156362"/>
       <w:r>
         <w:t>Expérience 1</w:t>
       </w:r>
@@ -8218,7 +8294,7 @@
       <w:pPr>
         <w:pStyle w:val="Titre3"/>
       </w:pPr>
-      <w:bookmarkStart w:id="3" w:name="_Toc467058481"/>
+      <w:bookmarkStart w:id="3" w:name="_Toc467156363"/>
       <w:r>
         <w:lastRenderedPageBreak/>
         <w:t>Expérience 2</w:t>
@@ -8688,7 +8764,7 @@
       <w:pPr>
         <w:pStyle w:val="Titre1"/>
       </w:pPr>
-      <w:bookmarkStart w:id="4" w:name="_Toc467058482"/>
+      <w:bookmarkStart w:id="4" w:name="_Toc467156364"/>
       <w:r>
         <w:lastRenderedPageBreak/>
         <w:t>EXPLICATION CIRCUIT/COMPOSANTS</w:t>
@@ -9079,7 +9155,7 @@
       <w:pPr>
         <w:pStyle w:val="Titre1"/>
       </w:pPr>
-      <w:bookmarkStart w:id="5" w:name="_Toc467058483"/>
+      <w:bookmarkStart w:id="5" w:name="_Toc467156365"/>
       <w:r>
         <w:lastRenderedPageBreak/>
         <w:t>PRESENTATION PROTOTYPE</w:t>
@@ -9213,8 +9289,158 @@
       </w:r>
     </w:p>
     <w:p>
-      <w:bookmarkStart w:id="6" w:name="_GoBack"/>
+      <w:pPr>
+        <w:rPr>
+          <w:i/>
+        </w:rPr>
+      </w:pPr>
+    </w:p>
+    <w:p>
+      <w:pPr>
+        <w:rPr>
+          <w:i/>
+        </w:rPr>
+      </w:pPr>
+    </w:p>
+    <w:p>
+      <w:pPr>
+        <w:rPr>
+          <w:i/>
+        </w:rPr>
+      </w:pPr>
+    </w:p>
+    <w:p>
+      <w:pPr>
+        <w:rPr>
+          <w:i/>
+        </w:rPr>
+      </w:pPr>
+    </w:p>
+    <w:p>
+      <w:pPr>
+        <w:pStyle w:val="Titre3"/>
+      </w:pPr>
+      <w:bookmarkStart w:id="6" w:name="_Toc467156366"/>
+      <w:r>
+        <w:lastRenderedPageBreak/>
+        <w:t xml:space="preserve">Partie </w:t>
+      </w:r>
+      <w:proofErr w:type="spellStart"/>
+      <w:r>
+        <w:t>Fritzing</w:t>
+      </w:r>
       <w:bookmarkEnd w:id="6"/>
+      <w:proofErr w:type="spellEnd"/>
+    </w:p>
+    <w:p/>
+    <w:p>
+      <w:pPr>
+        <w:rPr>
+          <w:i/>
+        </w:rPr>
+      </w:pPr>
+      <w:r>
+        <w:rPr>
+          <w:i/>
+        </w:rPr>
+        <w:t>Arduino</w:t>
+      </w:r>
+    </w:p>
+    <w:p>
+      <w:pPr>
+        <w:rPr>
+          <w:i/>
+        </w:rPr>
+      </w:pPr>
+      <w:r>
+        <w:rPr>
+          <w:i/>
+        </w:rPr>
+        <w:pict>
+          <v:shapetype id="_x0000_t75" coordsize="21600,21600" o:spt="75" o:preferrelative="t" path="m@4@5l@4@11@9@11@9@5xe" filled="f" stroked="f">
+            <v:stroke joinstyle="miter"/>
+            <v:formulas>
+              <v:f eqn="if lineDrawn pixelLineWidth 0"/>
+              <v:f eqn="sum @0 1 0"/>
+              <v:f eqn="sum 0 0 @1"/>
+              <v:f eqn="prod @2 1 2"/>
+              <v:f eqn="prod @3 21600 pixelWidth"/>
+              <v:f eqn="prod @3 21600 pixelHeight"/>
+              <v:f eqn="sum @0 0 1"/>
+              <v:f eqn="prod @6 1 2"/>
+              <v:f eqn="prod @7 21600 pixelWidth"/>
+              <v:f eqn="sum @8 21600 0"/>
+              <v:f eqn="prod @7 21600 pixelHeight"/>
+              <v:f eqn="sum @10 21600 0"/>
+            </v:formulas>
+            <v:path o:extrusionok="f" gradientshapeok="t" o:connecttype="rect"/>
+            <o:lock v:ext="edit" aspectratio="t"/>
+          </v:shapetype>
+          <v:shape id="_x0000_i1029" type="#_x0000_t75" style="width:368.4pt;height:219.6pt">
+            <v:imagedata r:id="rId21" o:title="Fritzing - Platine"/>
+          </v:shape>
+        </w:pict>
+      </w:r>
+    </w:p>
+    <w:p>
+      <w:pPr>
+        <w:rPr>
+          <w:i/>
+        </w:rPr>
+      </w:pPr>
+      <w:r>
+        <w:rPr>
+          <w:i/>
+        </w:rPr>
+        <w:t>Schématique</w:t>
+      </w:r>
+    </w:p>
+    <w:p>
+      <w:r>
+        <w:pict>
+          <v:shape id="_x0000_i1041" type="#_x0000_t75" style="width:359.4pt;height:303pt">
+            <v:imagedata r:id="rId22" o:title="Fritzing - Schématique"/>
+          </v:shape>
+        </w:pict>
+      </w:r>
+    </w:p>
+    <w:p/>
+    <w:p/>
+    <w:p/>
+    <w:p>
+      <w:pPr>
+        <w:rPr>
+          <w:i/>
+        </w:rPr>
+      </w:pPr>
+      <w:r>
+        <w:rPr>
+          <w:i/>
+        </w:rPr>
+        <w:lastRenderedPageBreak/>
+        <w:t>Circuit imprimé</w:t>
+      </w:r>
+    </w:p>
+    <w:p>
+      <w:pPr>
+        <w:rPr>
+          <w:i/>
+        </w:rPr>
+      </w:pPr>
+      <w:r>
+        <w:rPr>
+          <w:i/>
+        </w:rPr>
+        <w:pict>
+          <v:shape id="_x0000_i1042" type="#_x0000_t75" style="width:453pt;height:288.6pt">
+            <v:imagedata r:id="rId23" o:title="Fritzing - PCB"/>
+          </v:shape>
+        </w:pict>
+      </w:r>
+    </w:p>
+    <w:p>
+      <w:bookmarkStart w:id="7" w:name="_GoBack"/>
+      <w:bookmarkEnd w:id="7"/>
       <w:r>
         <w:br w:type="page"/>
       </w:r>
@@ -9223,12 +9449,12 @@
       <w:pPr>
         <w:pStyle w:val="Titre1"/>
       </w:pPr>
-      <w:bookmarkStart w:id="7" w:name="_Toc467058484"/>
+      <w:bookmarkStart w:id="8" w:name="_Toc467156367"/>
       <w:r>
         <w:lastRenderedPageBreak/>
         <w:t>BILAN PROJET</w:t>
       </w:r>
-      <w:bookmarkEnd w:id="7"/>
+      <w:bookmarkEnd w:id="8"/>
     </w:p>
     <w:p/>
     <w:p/>
@@ -9306,6 +9532,7 @@
         <w:docPartUnique/>
       </w:docPartObj>
     </w:sdtPr>
+    <w:sdtEndPr/>
     <w:sdtContent>
       <w:p>
         <w:pPr>
@@ -9381,7 +9608,7 @@
                                 <w:rPr>
                                   <w:noProof/>
                                 </w:rPr>
-                                <w:t>9</w:t>
+                                <w:t>12</w:t>
                               </w:r>
                               <w:r>
                                 <w:fldChar w:fldCharType="end"/>
@@ -9444,7 +9671,7 @@
                           <w:rPr>
                             <w:noProof/>
                           </w:rPr>
-                          <w:t>9</w:t>
+                          <w:t>12</w:t>
                         </w:r>
                         <w:r>
                           <w:fldChar w:fldCharType="end"/>
@@ -11032,7 +11259,7 @@
 </file>
 
 <file path=customXml/itemProps2.xml><?xml version="1.0" encoding="utf-8"?>
-<ds:datastoreItem xmlns:ds="http://schemas.openxmlformats.org/officeDocument/2006/customXml" ds:itemID="{1E331304-F314-4B4C-9CED-7D68EE47375F}">
+<ds:datastoreItem xmlns:ds="http://schemas.openxmlformats.org/officeDocument/2006/customXml" ds:itemID="{1AEA64B5-2A28-46E1-A3B9-F2A3BD502C89}">
   <ds:schemaRefs>
     <ds:schemaRef ds:uri="http://schemas.openxmlformats.org/officeDocument/2006/bibliography"/>
   </ds:schemaRefs>

</xml_diff>

<commit_message>
fin conclusion et Contexte projet RAPPORT
</commit_message>
<xml_diff>
--- a/Rapport-PowerPoint-Base de connaissance/Projet SmartPatate.docx
+++ b/Rapport-PowerPoint-Base de connaissance/Projet SmartPatate.docx
@@ -3468,6 +3468,7 @@
                                 <w:calendar w:val="gregorian"/>
                               </w:date>
                             </w:sdtPr>
+                            <w:sdtEndPr/>
                             <w:sdtContent>
                               <w:p>
                                 <w:pPr>
@@ -3823,6 +3824,7 @@
                               <w:dataBinding w:prefixMappings="xmlns:ns0='http://purl.org/dc/elements/1.1/' xmlns:ns1='http://schemas.openxmlformats.org/package/2006/metadata/core-properties' " w:xpath="/ns1:coreProperties[1]/ns0:creator[1]" w:storeItemID="{6C3C8BC8-F283-45AE-878A-BAB7291924A1}"/>
                               <w:text/>
                             </w:sdtPr>
+                            <w:sdtEndPr/>
                             <w:sdtContent>
                               <w:r>
                                 <w:rPr>
@@ -3877,6 +3879,7 @@
                               <w:dataBinding w:prefixMappings="xmlns:ns0='http://schemas.openxmlformats.org/officeDocument/2006/extended-properties' " w:xpath="/ns0:Properties[1]/ns0:Company[1]" w:storeItemID="{6668398D-A668-4E3E-A5EB-62B293D839F1}"/>
                               <w:text/>
                             </w:sdtPr>
+                            <w:sdtEndPr/>
                             <w:sdtContent>
                               <w:r>
                                 <w:rPr>
@@ -4101,6 +4104,7 @@
                               <w:dataBinding w:prefixMappings="xmlns:ns0='http://purl.org/dc/elements/1.1/' xmlns:ns1='http://schemas.openxmlformats.org/package/2006/metadata/core-properties' " w:xpath="/ns1:coreProperties[1]/ns0:title[1]" w:storeItemID="{6C3C8BC8-F283-45AE-878A-BAB7291924A1}"/>
                               <w:text/>
                             </w:sdtPr>
+                            <w:sdtEndPr/>
                             <w:sdtContent>
                               <w:r>
                                 <w:rPr>
@@ -4136,8 +4140,8 @@
                               <w:dataBinding w:prefixMappings="xmlns:ns0='http://purl.org/dc/elements/1.1/' xmlns:ns1='http://schemas.openxmlformats.org/package/2006/metadata/core-properties' " w:xpath="/ns1:coreProperties[1]/ns0:subject[1]" w:storeItemID="{6C3C8BC8-F283-45AE-878A-BAB7291924A1}"/>
                               <w:text/>
                             </w:sdtPr>
+                            <w:sdtEndPr/>
                             <w:sdtContent>
-                              <w:proofErr w:type="spellStart"/>
                               <w:r>
                                 <w:rPr>
                                   <w:color w:val="404040" w:themeColor="text1" w:themeTint="BF"/>
@@ -4146,7 +4150,6 @@
                                 </w:rPr>
                                 <w:t>SmartPatate</w:t>
                               </w:r>
-                              <w:proofErr w:type="spellEnd"/>
                             </w:sdtContent>
                           </w:sdt>
                         </w:p>
@@ -4183,8 +4186,8 @@
           <w:sz w:val="32"/>
         </w:rPr>
         <w:sectPr>
-          <w:headerReference w:type="default" r:id="rId8"/>
-          <w:footerReference w:type="default" r:id="rId9"/>
+          <w:headerReference w:type="default" r:id="rId9"/>
+          <w:footerReference w:type="default" r:id="rId10"/>
           <w:pgSz w:w="11906" w:h="16838"/>
           <w:pgMar w:top="1417" w:right="1417" w:bottom="1417" w:left="1417" w:header="708" w:footer="708" w:gutter="0"/>
           <w:pgNumType w:start="0"/>
@@ -4942,22 +4945,50 @@
           <w:i/>
           <w:sz w:val="22"/>
         </w:rPr>
-        <w:t>permettant d’agir comme capteur. Le but est de pouvoir détecter quand une personne touche le verre avec un doigt, deux doigts ou la main complète. Pour ce faire nous disposons de deux expériences à réaliser qui nous permettra de comprendre et d’analyser les interactions physiques de notre montage.</w:t>
-      </w:r>
-    </w:p>
-    <w:p>
-      <w:pPr>
-        <w:rPr>
-          <w:i/>
-          <w:sz w:val="22"/>
-        </w:rPr>
-      </w:pPr>
-      <w:r>
-        <w:rPr>
-          <w:i/>
-          <w:sz w:val="22"/>
-        </w:rPr>
-        <w:t xml:space="preserve"> Nous utiliserons une Arduino qui permettra d’alimenter notre circuit en régime périodique et de récupérer sur son port alogique A</w:t>
+        <w:t xml:space="preserve"> comme capteur. Le but est de pouvoir détecter quand une personne touche le verre avec un doigt, deux doigts ou la main complète. Pour ce faire nous disposons de deux expériences à réaliser qui nous permettra de comprendre et d’analyser les interactions physiques de notre montage.</w:t>
+      </w:r>
+    </w:p>
+    <w:p>
+      <w:pPr>
+        <w:rPr>
+          <w:i/>
+          <w:sz w:val="22"/>
+        </w:rPr>
+      </w:pPr>
+      <w:r>
+        <w:rPr>
+          <w:i/>
+          <w:sz w:val="22"/>
+        </w:rPr>
+        <w:t xml:space="preserve"> Nous utili</w:t>
+      </w:r>
+      <w:r>
+        <w:rPr>
+          <w:i/>
+          <w:sz w:val="22"/>
+        </w:rPr>
+        <w:t>serons une Arduino qui</w:t>
+      </w:r>
+      <w:r>
+        <w:rPr>
+          <w:i/>
+          <w:sz w:val="22"/>
+        </w:rPr>
+        <w:t xml:space="preserve"> d’alimenter</w:t>
+      </w:r>
+      <w:r>
+        <w:rPr>
+          <w:i/>
+          <w:sz w:val="22"/>
+        </w:rPr>
+        <w:t>a</w:t>
+      </w:r>
+      <w:r>
+        <w:rPr>
+          <w:i/>
+          <w:sz w:val="22"/>
+        </w:rPr>
+        <w:t xml:space="preserve"> notre circuit en régime périodique et de récupérer sur son port alogique A</w:t>
       </w:r>
       <w:r>
         <w:rPr>
@@ -4965,7 +4996,14 @@
           <w:sz w:val="22"/>
           <w:vertAlign w:val="subscript"/>
         </w:rPr>
-        <w:t>0,</w:t>
+        <w:t xml:space="preserve">0 </w:t>
+      </w:r>
+      <w:r>
+        <w:rPr>
+          <w:i/>
+          <w:sz w:val="22"/>
+        </w:rPr>
+        <w:t>la tension de sortie,</w:t>
       </w:r>
       <w:r>
         <w:rPr>
@@ -4986,8 +5024,252 @@
           <w:i/>
           <w:sz w:val="22"/>
         </w:rPr>
-        <w:t>envoyer les résultats des mesures sur le port Série de l’arduino. Nous récupérerons ces mesures via le logiciel processing qui permettra d’afficher le signal mesuré et d’y définir des profils quand on touche avec un doigt, deux doigts ou la main.</w:t>
-      </w:r>
+        <w:t xml:space="preserve">envoyer les résultats des </w:t>
+      </w:r>
+      <w:r>
+        <w:rPr>
+          <w:i/>
+          <w:sz w:val="22"/>
+        </w:rPr>
+        <w:t>mesures sur le port Série de l’A</w:t>
+      </w:r>
+      <w:r>
+        <w:rPr>
+          <w:i/>
+          <w:sz w:val="22"/>
+        </w:rPr>
+        <w:t>rduino. Nous récupérero</w:t>
+      </w:r>
+      <w:r>
+        <w:rPr>
+          <w:i/>
+          <w:sz w:val="22"/>
+        </w:rPr>
+        <w:t>ns ces mesures via le logiciel Processing</w:t>
+      </w:r>
+      <w:r>
+        <w:rPr>
+          <w:i/>
+          <w:sz w:val="22"/>
+        </w:rPr>
+        <w:t xml:space="preserve"> qui permettra d’afficher le signal mesuré et d’y définir des profils quand on touche avec un doigt, deux doigts ou la main.</w:t>
+      </w:r>
+    </w:p>
+    <w:p>
+      <w:pPr>
+        <w:rPr>
+          <w:i/>
+          <w:sz w:val="22"/>
+        </w:rPr>
+      </w:pPr>
+    </w:p>
+    <w:p>
+      <w:pPr>
+        <w:rPr>
+          <w:i/>
+          <w:sz w:val="22"/>
+        </w:rPr>
+      </w:pPr>
+      <w:r>
+        <w:rPr>
+          <w:i/>
+          <w:sz w:val="22"/>
+        </w:rPr>
+        <w:t xml:space="preserve">Les capteurs capacitifs sont très </w:t>
+      </w:r>
+      <w:r>
+        <w:rPr>
+          <w:i/>
+          <w:sz w:val="22"/>
+        </w:rPr>
+        <w:t>utiles</w:t>
+      </w:r>
+      <w:r>
+        <w:rPr>
+          <w:i/>
+          <w:sz w:val="22"/>
+        </w:rPr>
+        <w:t xml:space="preserve"> pour tous </w:t>
+      </w:r>
+      <w:r>
+        <w:rPr>
+          <w:i/>
+          <w:sz w:val="22"/>
+        </w:rPr>
+        <w:t>domaine</w:t>
+      </w:r>
+      <w:r>
+        <w:rPr>
+          <w:i/>
+          <w:sz w:val="22"/>
+        </w:rPr>
+        <w:t>s d’application !  C</w:t>
+      </w:r>
+      <w:r>
+        <w:rPr>
+          <w:i/>
+          <w:sz w:val="22"/>
+        </w:rPr>
+        <w:t>ar ils permettent la détection de toute matière organique (personne, animal, alimentaire, etc…)</w:t>
+      </w:r>
+      <w:r>
+        <w:rPr>
+          <w:i/>
+          <w:sz w:val="22"/>
+        </w:rPr>
+        <w:t xml:space="preserve"> ou métallique</w:t>
+      </w:r>
+      <w:r>
+        <w:rPr>
+          <w:i/>
+          <w:sz w:val="22"/>
+        </w:rPr>
+        <w:t>,</w:t>
+      </w:r>
+      <w:r>
+        <w:rPr>
+          <w:i/>
+          <w:sz w:val="22"/>
+        </w:rPr>
+        <w:t xml:space="preserve"> ils sont même </w:t>
+      </w:r>
+      <w:r>
+        <w:rPr>
+          <w:i/>
+          <w:sz w:val="22"/>
+        </w:rPr>
+        <w:t>capables</w:t>
+      </w:r>
+      <w:r>
+        <w:rPr>
+          <w:i/>
+          <w:sz w:val="22"/>
+        </w:rPr>
+        <w:t xml:space="preserve"> de détecter de façon fiable</w:t>
+      </w:r>
+      <w:r>
+        <w:rPr>
+          <w:i/>
+          <w:sz w:val="22"/>
+        </w:rPr>
+        <w:t xml:space="preserve"> du verre</w:t>
+      </w:r>
+      <w:r>
+        <w:rPr>
+          <w:i/>
+          <w:sz w:val="22"/>
+        </w:rPr>
+        <w:t xml:space="preserve"> transpare</w:t>
+      </w:r>
+      <w:r>
+        <w:rPr>
+          <w:i/>
+          <w:sz w:val="22"/>
+        </w:rPr>
+        <w:t>nt</w:t>
+      </w:r>
+      <w:r>
+        <w:rPr>
+          <w:i/>
+          <w:sz w:val="22"/>
+        </w:rPr>
+        <w:t xml:space="preserve"> ou</w:t>
+      </w:r>
+      <w:r>
+        <w:rPr>
+          <w:i/>
+          <w:sz w:val="22"/>
+        </w:rPr>
+        <w:t xml:space="preserve"> même</w:t>
+      </w:r>
+      <w:r>
+        <w:rPr>
+          <w:i/>
+          <w:sz w:val="22"/>
+        </w:rPr>
+        <w:t xml:space="preserve"> des fluides</w:t>
+      </w:r>
+      <w:r>
+        <w:rPr>
+          <w:i/>
+          <w:sz w:val="22"/>
+        </w:rPr>
+        <w:t>. (Plus la constante Diélectrique</w:t>
+      </w:r>
+      <w:r>
+        <w:rPr>
+          <w:i/>
+          <w:sz w:val="22"/>
+        </w:rPr>
+        <w:t>*</w:t>
+      </w:r>
+      <w:r>
+        <w:rPr>
+          <w:i/>
+          <w:sz w:val="22"/>
+        </w:rPr>
+        <w:t xml:space="preserve"> du matériau à détecter est grande plus la distance de détection l’est aussi).</w:t>
+      </w:r>
+    </w:p>
+    <w:p>
+      <w:pPr>
+        <w:rPr>
+          <w:i/>
+          <w:sz w:val="22"/>
+        </w:rPr>
+      </w:pPr>
+      <w:r>
+        <w:rPr>
+          <w:i/>
+          <w:sz w:val="22"/>
+        </w:rPr>
+        <w:t>Ainsi pour une fluide par exemple (qui dispose d’une grande constante diélectrique) le capteur capacitif va permettre de contrôler le niveau du liquide.</w:t>
+      </w:r>
+    </w:p>
+    <w:p>
+      <w:pPr>
+        <w:rPr>
+          <w:i/>
+          <w:sz w:val="22"/>
+        </w:rPr>
+      </w:pPr>
+      <w:r>
+        <w:rPr>
+          <w:i/>
+          <w:sz w:val="22"/>
+        </w:rPr>
+        <w:t xml:space="preserve">De même le capteur n’a pas besoin de se situer proche du matériau à détecte, il </w:t>
+      </w:r>
+      <w:r>
+        <w:rPr>
+          <w:i/>
+          <w:sz w:val="22"/>
+        </w:rPr>
+        <w:t>peut</w:t>
+      </w:r>
+      <w:r>
+        <w:rPr>
+          <w:i/>
+          <w:sz w:val="22"/>
+        </w:rPr>
+        <w:t xml:space="preserve"> aussi</w:t>
+      </w:r>
+      <w:r>
+        <w:rPr>
+          <w:i/>
+          <w:sz w:val="22"/>
+        </w:rPr>
+        <w:t xml:space="preserve"> y avoir un obstacle devant</w:t>
+      </w:r>
+      <w:r>
+        <w:rPr>
+          <w:i/>
+          <w:sz w:val="22"/>
+        </w:rPr>
+        <w:t> !</w:t>
+      </w:r>
+      <w:bookmarkStart w:id="1" w:name="_GoBack"/>
+      <w:bookmarkEnd w:id="1"/>
     </w:p>
     <w:p>
       <w:pPr>
@@ -5021,12 +5303,46 @@
     <w:p>
       <w:pPr>
         <w:rPr>
+          <w:i/>
+          <w:sz w:val="18"/>
+          <w:szCs w:val="22"/>
+        </w:rPr>
+      </w:pPr>
+      <w:r>
+        <w:rPr>
+          <w:sz w:val="22"/>
+          <w:szCs w:val="22"/>
+        </w:rPr>
+        <w:t>*</w:t>
+      </w:r>
+      <w:r>
+        <w:rPr>
+          <w:i/>
+          <w:sz w:val="18"/>
+          <w:szCs w:val="22"/>
+        </w:rPr>
+        <w:t>Substance isolante, capable d'emmagasiner de l'énergie électrostatique. Un diélectrique est caractérisé par sa permittivité ou constante diélectrique. Dans un condensateur le diélectrique est placé entre deux plaques ou feuilles conductrices.</w:t>
+      </w:r>
+    </w:p>
+    <w:p>
+      <w:pPr>
+        <w:pStyle w:val="Paragraphedeliste"/>
+        <w:rPr>
           <w:sz w:val="52"/>
         </w:rPr>
       </w:pPr>
     </w:p>
     <w:p>
       <w:pPr>
+        <w:pStyle w:val="Paragraphedeliste"/>
+        <w:rPr>
+          <w:b/>
+          <w:sz w:val="22"/>
+        </w:rPr>
+      </w:pPr>
+    </w:p>
+    <w:p>
+      <w:pPr>
         <w:rPr>
           <w:sz w:val="52"/>
         </w:rPr>
@@ -5064,22 +5380,21 @@
       <w:pPr>
         <w:pStyle w:val="Titre1"/>
       </w:pPr>
-      <w:bookmarkStart w:id="1" w:name="_Toc467157476"/>
-      <w:r>
-        <w:lastRenderedPageBreak/>
+      <w:bookmarkStart w:id="2" w:name="_Toc467157476"/>
+      <w:r>
         <w:t>EXPERIMENTATION</w:t>
       </w:r>
-      <w:bookmarkEnd w:id="1"/>
+      <w:bookmarkEnd w:id="2"/>
     </w:p>
     <w:p>
       <w:pPr>
         <w:pStyle w:val="Titre3"/>
       </w:pPr>
-      <w:bookmarkStart w:id="2" w:name="_Toc467157477"/>
+      <w:bookmarkStart w:id="3" w:name="_Toc467157477"/>
       <w:r>
         <w:t>Expérience 1</w:t>
       </w:r>
-      <w:bookmarkEnd w:id="2"/>
+      <w:bookmarkEnd w:id="3"/>
     </w:p>
     <w:p/>
     <w:p>
@@ -5104,7 +5419,7 @@
                     <pic:cNvPicPr/>
                   </pic:nvPicPr>
                   <pic:blipFill>
-                    <a:blip r:embed="rId10"/>
+                    <a:blip r:embed="rId11"/>
                     <a:stretch>
                       <a:fillRect/>
                     </a:stretch>
@@ -5173,7 +5488,15 @@
           <w:i/>
           <w:sz w:val="22"/>
         </w:rPr>
-        <w:t xml:space="preserve"> (500 Ω) est une bobine L</w:t>
+        <w:t xml:space="preserve"> (500 Ω) est </w:t>
+      </w:r>
+      <w:r>
+        <w:rPr>
+          <w:i/>
+          <w:sz w:val="22"/>
+        </w:rPr>
+        <w:lastRenderedPageBreak/>
+        <w:t>une bobine L</w:t>
       </w:r>
       <w:r>
         <w:rPr>
@@ -7726,100 +8049,12 @@
           <w:noProof/>
           <w:lang w:eastAsia="fr-FR"/>
         </w:rPr>
+        <w:lastRenderedPageBreak/>
         <w:drawing>
           <wp:inline distT="0" distB="0" distL="0" distR="0" wp14:anchorId="4B89CEAF" wp14:editId="6401B3B1">
             <wp:extent cx="5760720" cy="3588385"/>
             <wp:effectExtent l="0" t="0" r="0" b="0"/>
             <wp:docPr id="35" name="Image 35"/>
-            <wp:cNvGraphicFramePr>
-              <a:graphicFrameLocks xmlns:a="http://schemas.openxmlformats.org/drawingml/2006/main" noChangeAspect="1"/>
-            </wp:cNvGraphicFramePr>
-            <a:graphic xmlns:a="http://schemas.openxmlformats.org/drawingml/2006/main">
-              <a:graphicData uri="http://schemas.openxmlformats.org/drawingml/2006/picture">
-                <pic:pic xmlns:pic="http://schemas.openxmlformats.org/drawingml/2006/picture">
-                  <pic:nvPicPr>
-                    <pic:cNvPr id="1" name=""/>
-                    <pic:cNvPicPr/>
-                  </pic:nvPicPr>
-                  <pic:blipFill>
-                    <a:blip r:embed="rId11"/>
-                    <a:stretch>
-                      <a:fillRect/>
-                    </a:stretch>
-                  </pic:blipFill>
-                  <pic:spPr>
-                    <a:xfrm>
-                      <a:off x="0" y="0"/>
-                      <a:ext cx="5760720" cy="3588385"/>
-                    </a:xfrm>
-                    <a:prstGeom prst="rect">
-                      <a:avLst/>
-                    </a:prstGeom>
-                  </pic:spPr>
-                </pic:pic>
-              </a:graphicData>
-            </a:graphic>
-          </wp:inline>
-        </w:drawing>
-      </w:r>
-    </w:p>
-    <w:p>
-      <w:pPr>
-        <w:rPr>
-          <w:i/>
-          <w:sz w:val="22"/>
-        </w:rPr>
-      </w:pPr>
-      <w:r>
-        <w:rPr>
-          <w:i/>
-          <w:sz w:val="22"/>
-        </w:rPr>
-        <w:t>En rouge quand on ne touche pas l’électrode en vert quand on la touche.</w:t>
-      </w:r>
-    </w:p>
-    <w:p>
-      <w:pPr>
-        <w:rPr>
-          <w:b/>
-          <w:sz w:val="24"/>
-        </w:rPr>
-      </w:pPr>
-    </w:p>
-    <w:p>
-      <w:pPr>
-        <w:rPr>
-          <w:b/>
-          <w:sz w:val="24"/>
-        </w:rPr>
-      </w:pPr>
-      <w:r>
-        <w:rPr>
-          <w:b/>
-          <w:sz w:val="24"/>
-        </w:rPr>
-        <w:lastRenderedPageBreak/>
-        <w:t>Visualisation des profils (Remplacement de la patate par un verre d’eau)</w:t>
-      </w:r>
-    </w:p>
-    <w:p>
-      <w:pPr>
-        <w:jc w:val="center"/>
-        <w:rPr>
-          <w:b/>
-          <w:sz w:val="24"/>
-        </w:rPr>
-      </w:pPr>
-      <w:r>
-        <w:rPr>
-          <w:noProof/>
-          <w:lang w:eastAsia="fr-FR"/>
-        </w:rPr>
-        <w:drawing>
-          <wp:inline distT="0" distB="0" distL="0" distR="0" wp14:anchorId="6F2120AC" wp14:editId="2117C823">
-            <wp:extent cx="4846320" cy="2441323"/>
-            <wp:effectExtent l="0" t="0" r="0" b="0"/>
-            <wp:docPr id="36" name="Image 36"/>
             <wp:cNvGraphicFramePr>
               <a:graphicFrameLocks xmlns:a="http://schemas.openxmlformats.org/drawingml/2006/main" noChangeAspect="1"/>
             </wp:cNvGraphicFramePr>
@@ -7839,7 +8074,7 @@
                   <pic:spPr>
                     <a:xfrm>
                       <a:off x="0" y="0"/>
-                      <a:ext cx="4853515" cy="2444948"/>
+                      <a:ext cx="5760720" cy="3588385"/>
                     </a:xfrm>
                     <a:prstGeom prst="rect">
                       <a:avLst/>
@@ -7854,22 +8089,60 @@
     </w:p>
     <w:p>
       <w:pPr>
-        <w:jc w:val="center"/>
+        <w:rPr>
+          <w:i/>
+          <w:sz w:val="22"/>
+        </w:rPr>
+      </w:pPr>
+      <w:r>
+        <w:rPr>
+          <w:i/>
+          <w:sz w:val="22"/>
+        </w:rPr>
+        <w:t>En rouge quand on ne touche pas l’électrode en vert quand on la touche.</w:t>
+      </w:r>
+    </w:p>
+    <w:p>
+      <w:pPr>
         <w:rPr>
           <w:b/>
           <w:sz w:val="24"/>
         </w:rPr>
       </w:pPr>
+    </w:p>
+    <w:p>
+      <w:pPr>
+        <w:rPr>
+          <w:b/>
+          <w:sz w:val="24"/>
+        </w:rPr>
+      </w:pPr>
+      <w:r>
+        <w:rPr>
+          <w:b/>
+          <w:sz w:val="24"/>
+        </w:rPr>
+        <w:t>Visualisation des profils (Remplacement de la patate par un verre d’eau)</w:t>
+      </w:r>
+    </w:p>
+    <w:p>
+      <w:pPr>
+        <w:jc w:val="center"/>
+        <w:rPr>
+          <w:b/>
+          <w:sz w:val="24"/>
+        </w:rPr>
+      </w:pPr>
       <w:r>
         <w:rPr>
           <w:noProof/>
           <w:lang w:eastAsia="fr-FR"/>
         </w:rPr>
         <w:drawing>
-          <wp:inline distT="0" distB="0" distL="0" distR="0" wp14:anchorId="00EF5671" wp14:editId="576B4DC0">
-            <wp:extent cx="5059680" cy="2572785"/>
-            <wp:effectExtent l="0" t="0" r="7620" b="0"/>
-            <wp:docPr id="37" name="Image 37"/>
+          <wp:inline distT="0" distB="0" distL="0" distR="0" wp14:anchorId="6F2120AC" wp14:editId="2117C823">
+            <wp:extent cx="4846320" cy="2441323"/>
+            <wp:effectExtent l="0" t="0" r="0" b="0"/>
+            <wp:docPr id="36" name="Image 36"/>
             <wp:cNvGraphicFramePr>
               <a:graphicFrameLocks xmlns:a="http://schemas.openxmlformats.org/drawingml/2006/main" noChangeAspect="1"/>
             </wp:cNvGraphicFramePr>
@@ -7889,7 +8162,7 @@
                   <pic:spPr>
                     <a:xfrm>
                       <a:off x="0" y="0"/>
-                      <a:ext cx="5067141" cy="2576579"/>
+                      <a:ext cx="4853515" cy="2444948"/>
                     </a:xfrm>
                     <a:prstGeom prst="rect">
                       <a:avLst/>
@@ -7915,11 +8188,12 @@
           <w:noProof/>
           <w:lang w:eastAsia="fr-FR"/>
         </w:rPr>
+        <w:lastRenderedPageBreak/>
         <w:drawing>
-          <wp:inline distT="0" distB="0" distL="0" distR="0" wp14:anchorId="23900243" wp14:editId="36D00407">
-            <wp:extent cx="4907280" cy="2384942"/>
+          <wp:inline distT="0" distB="0" distL="0" distR="0" wp14:anchorId="00EF5671" wp14:editId="576B4DC0">
+            <wp:extent cx="5059680" cy="2572785"/>
             <wp:effectExtent l="0" t="0" r="7620" b="0"/>
-            <wp:docPr id="38" name="Image 38"/>
+            <wp:docPr id="37" name="Image 37"/>
             <wp:cNvGraphicFramePr>
               <a:graphicFrameLocks xmlns:a="http://schemas.openxmlformats.org/drawingml/2006/main" noChangeAspect="1"/>
             </wp:cNvGraphicFramePr>
@@ -7939,7 +8213,7 @@
                   <pic:spPr>
                     <a:xfrm>
                       <a:off x="0" y="0"/>
-                      <a:ext cx="4911180" cy="2386837"/>
+                      <a:ext cx="5067141" cy="2576579"/>
                     </a:xfrm>
                     <a:prstGeom prst="rect">
                       <a:avLst/>
@@ -7954,398 +8228,22 @@
     </w:p>
     <w:p>
       <w:pPr>
+        <w:jc w:val="center"/>
         <w:rPr>
           <w:b/>
           <w:sz w:val="24"/>
         </w:rPr>
       </w:pPr>
-    </w:p>
-    <w:p>
-      <w:pPr>
-        <w:rPr>
-          <w:b/>
-          <w:sz w:val="24"/>
-        </w:rPr>
-      </w:pPr>
-    </w:p>
-    <w:p>
-      <w:pPr>
-        <w:rPr>
-          <w:b/>
-          <w:sz w:val="24"/>
-        </w:rPr>
-      </w:pPr>
-      <w:r>
-        <w:rPr>
-          <w:b/>
-          <w:sz w:val="24"/>
-        </w:rPr>
-        <w:lastRenderedPageBreak/>
-        <w:t>QUESTION.</w:t>
-      </w:r>
-      <w:r>
-        <w:rPr>
-          <w:b/>
-          <w:sz w:val="24"/>
-        </w:rPr>
-        <w:t xml:space="preserve"> </w:t>
-      </w:r>
-    </w:p>
-    <w:p>
-      <w:pPr>
-        <w:rPr>
-          <w:rFonts w:ascii="Times New Roman" w:eastAsia="Times New Roman" w:hAnsi="Times New Roman" w:cs="Times New Roman"/>
-          <w:b/>
-          <w:sz w:val="24"/>
-          <w:szCs w:val="24"/>
-          <w:lang w:eastAsia="fr-FR"/>
-        </w:rPr>
-      </w:pPr>
-      <w:r>
-        <w:rPr>
-          <w:rFonts w:ascii="Times New Roman" w:eastAsia="Times New Roman" w:hAnsi="Times New Roman" w:cs="Times New Roman"/>
-          <w:b/>
-          <w:sz w:val="24"/>
-          <w:szCs w:val="24"/>
-          <w:lang w:eastAsia="fr-FR"/>
-        </w:rPr>
-        <w:t xml:space="preserve">Pourquoi parle-t-on de capteur capacitif ? Déduisez-en quel composant le corps humain remplace dans le montage. Pourquoi le signal diminue-t-il ? </w:t>
-      </w:r>
-    </w:p>
-    <w:p>
-      <w:pPr>
-        <w:rPr>
-          <w:i/>
-          <w:sz w:val="22"/>
-        </w:rPr>
-      </w:pPr>
-      <w:r>
-        <w:rPr>
-          <w:i/>
-          <w:sz w:val="22"/>
-        </w:rPr>
-        <w:t xml:space="preserve">Car </w:t>
-      </w:r>
-      <w:r>
-        <w:rPr>
-          <w:i/>
-          <w:sz w:val="22"/>
-        </w:rPr>
-        <w:t>le matériau</w:t>
-      </w:r>
-      <w:r>
-        <w:rPr>
-          <w:i/>
-          <w:sz w:val="22"/>
-        </w:rPr>
-        <w:t xml:space="preserve"> qui touchera l’électrode se comportera comme un condensateur, Ainsi notre corps se comporte comme tel.</w:t>
-      </w:r>
-    </w:p>
-    <w:p>
-      <w:pPr>
-        <w:rPr>
-          <w:rFonts w:ascii="Arial" w:eastAsia="Times New Roman" w:hAnsi="Arial" w:cs="Arial"/>
-          <w:b/>
-          <w:sz w:val="20"/>
-          <w:szCs w:val="20"/>
-          <w:lang w:eastAsia="fr-FR"/>
-        </w:rPr>
-      </w:pPr>
-      <w:r>
-        <w:rPr>
-          <w:rFonts w:ascii="Arial" w:eastAsia="Times New Roman" w:hAnsi="Arial" w:cs="Arial"/>
-          <w:b/>
-          <w:sz w:val="20"/>
-          <w:szCs w:val="20"/>
-          <w:lang w:eastAsia="fr-FR"/>
-        </w:rPr>
-        <w:t>Avec ces résultats expérimentaux, calculer la capacité de votre corps en fonction du type de contact.</w:t>
-      </w:r>
-    </w:p>
-    <w:p>
-      <w:pPr>
-        <w:rPr>
-          <w:rFonts w:ascii="Arial" w:eastAsia="Times New Roman" w:hAnsi="Arial" w:cs="Arial"/>
-          <w:b/>
-          <w:sz w:val="20"/>
-          <w:szCs w:val="20"/>
-          <w:lang w:eastAsia="fr-FR"/>
-        </w:rPr>
-      </w:pPr>
-    </w:p>
-    <w:p>
-      <w:pPr>
-        <w:rPr>
-          <w:rFonts w:ascii="Arial" w:eastAsia="Times New Roman" w:hAnsi="Arial" w:cs="Arial"/>
-          <w:b/>
-          <w:sz w:val="20"/>
-          <w:szCs w:val="20"/>
-          <w:lang w:eastAsia="fr-FR"/>
-        </w:rPr>
-      </w:pPr>
-    </w:p>
-    <w:p>
-      <w:pPr>
-        <w:rPr>
-          <w:rFonts w:ascii="Arial" w:eastAsia="Times New Roman" w:hAnsi="Arial" w:cs="Arial"/>
-          <w:b/>
-          <w:sz w:val="20"/>
-          <w:szCs w:val="20"/>
-          <w:lang w:eastAsia="fr-FR"/>
-        </w:rPr>
-      </w:pPr>
-    </w:p>
-    <w:p>
-      <w:pPr>
-        <w:rPr>
-          <w:rFonts w:ascii="Arial" w:eastAsia="Times New Roman" w:hAnsi="Arial" w:cs="Arial"/>
-          <w:b/>
-          <w:sz w:val="20"/>
-          <w:szCs w:val="20"/>
-          <w:lang w:eastAsia="fr-FR"/>
-        </w:rPr>
-      </w:pPr>
-    </w:p>
-    <w:p>
-      <w:pPr>
-        <w:rPr>
-          <w:rFonts w:ascii="Arial" w:eastAsia="Times New Roman" w:hAnsi="Arial" w:cs="Arial"/>
-          <w:b/>
-          <w:sz w:val="20"/>
-          <w:szCs w:val="20"/>
-          <w:lang w:eastAsia="fr-FR"/>
-        </w:rPr>
-      </w:pPr>
-    </w:p>
-    <w:p>
-      <w:pPr>
-        <w:rPr>
-          <w:rFonts w:ascii="Arial" w:eastAsia="Times New Roman" w:hAnsi="Arial" w:cs="Arial"/>
-          <w:b/>
-          <w:sz w:val="20"/>
-          <w:szCs w:val="20"/>
-          <w:lang w:eastAsia="fr-FR"/>
-        </w:rPr>
-      </w:pPr>
-    </w:p>
-    <w:p>
-      <w:pPr>
-        <w:rPr>
-          <w:rFonts w:ascii="Arial" w:eastAsia="Times New Roman" w:hAnsi="Arial" w:cs="Arial"/>
-          <w:b/>
-          <w:sz w:val="20"/>
-          <w:szCs w:val="20"/>
-          <w:lang w:eastAsia="fr-FR"/>
-        </w:rPr>
-      </w:pPr>
-    </w:p>
-    <w:p>
-      <w:pPr>
-        <w:rPr>
-          <w:rFonts w:ascii="Arial" w:eastAsia="Times New Roman" w:hAnsi="Arial" w:cs="Arial"/>
-          <w:b/>
-          <w:sz w:val="20"/>
-          <w:szCs w:val="20"/>
-          <w:lang w:eastAsia="fr-FR"/>
-        </w:rPr>
-      </w:pPr>
-    </w:p>
-    <w:p>
-      <w:pPr>
-        <w:rPr>
-          <w:rFonts w:ascii="Arial" w:eastAsia="Times New Roman" w:hAnsi="Arial" w:cs="Arial"/>
-          <w:b/>
-          <w:sz w:val="20"/>
-          <w:szCs w:val="20"/>
-          <w:lang w:eastAsia="fr-FR"/>
-        </w:rPr>
-      </w:pPr>
-    </w:p>
-    <w:p>
-      <w:pPr>
-        <w:rPr>
-          <w:rFonts w:ascii="Arial" w:eastAsia="Times New Roman" w:hAnsi="Arial" w:cs="Arial"/>
-          <w:b/>
-          <w:sz w:val="20"/>
-          <w:szCs w:val="20"/>
-          <w:lang w:eastAsia="fr-FR"/>
-        </w:rPr>
-      </w:pPr>
-    </w:p>
-    <w:p>
-      <w:pPr>
-        <w:rPr>
-          <w:rFonts w:ascii="Arial" w:eastAsia="Times New Roman" w:hAnsi="Arial" w:cs="Arial"/>
-          <w:b/>
-          <w:sz w:val="20"/>
-          <w:szCs w:val="20"/>
-          <w:lang w:eastAsia="fr-FR"/>
-        </w:rPr>
-      </w:pPr>
-    </w:p>
-    <w:p>
-      <w:pPr>
-        <w:rPr>
-          <w:rFonts w:ascii="Arial" w:eastAsia="Times New Roman" w:hAnsi="Arial" w:cs="Arial"/>
-          <w:b/>
-          <w:sz w:val="20"/>
-          <w:szCs w:val="20"/>
-          <w:lang w:eastAsia="fr-FR"/>
-        </w:rPr>
-      </w:pPr>
-    </w:p>
-    <w:p>
-      <w:pPr>
-        <w:rPr>
-          <w:rFonts w:ascii="Arial" w:eastAsia="Times New Roman" w:hAnsi="Arial" w:cs="Arial"/>
-          <w:b/>
-          <w:sz w:val="20"/>
-          <w:szCs w:val="20"/>
-          <w:lang w:eastAsia="fr-FR"/>
-        </w:rPr>
-      </w:pPr>
-    </w:p>
-    <w:p>
-      <w:pPr>
-        <w:rPr>
-          <w:rFonts w:ascii="Arial" w:eastAsia="Times New Roman" w:hAnsi="Arial" w:cs="Arial"/>
-          <w:b/>
-          <w:sz w:val="20"/>
-          <w:szCs w:val="20"/>
-          <w:lang w:eastAsia="fr-FR"/>
-        </w:rPr>
-      </w:pPr>
-    </w:p>
-    <w:p>
-      <w:pPr>
-        <w:rPr>
-          <w:rFonts w:ascii="Arial" w:eastAsia="Times New Roman" w:hAnsi="Arial" w:cs="Arial"/>
-          <w:b/>
-          <w:sz w:val="20"/>
-          <w:szCs w:val="20"/>
-          <w:lang w:eastAsia="fr-FR"/>
-        </w:rPr>
-      </w:pPr>
-    </w:p>
-    <w:p>
-      <w:pPr>
-        <w:rPr>
-          <w:rFonts w:ascii="Arial" w:eastAsia="Times New Roman" w:hAnsi="Arial" w:cs="Arial"/>
-          <w:b/>
-          <w:sz w:val="20"/>
-          <w:szCs w:val="20"/>
-          <w:lang w:eastAsia="fr-FR"/>
-        </w:rPr>
-      </w:pPr>
-    </w:p>
-    <w:p>
-      <w:pPr>
-        <w:rPr>
-          <w:rFonts w:ascii="Arial" w:eastAsia="Times New Roman" w:hAnsi="Arial" w:cs="Arial"/>
-          <w:b/>
-          <w:sz w:val="20"/>
-          <w:szCs w:val="20"/>
-          <w:lang w:eastAsia="fr-FR"/>
-        </w:rPr>
-      </w:pPr>
-    </w:p>
-    <w:p>
-      <w:pPr>
-        <w:rPr>
-          <w:rFonts w:ascii="Arial" w:eastAsia="Times New Roman" w:hAnsi="Arial" w:cs="Arial"/>
-          <w:b/>
-          <w:sz w:val="20"/>
-          <w:szCs w:val="20"/>
-          <w:lang w:eastAsia="fr-FR"/>
-        </w:rPr>
-      </w:pPr>
-    </w:p>
-    <w:p>
-      <w:pPr>
-        <w:rPr>
-          <w:rFonts w:ascii="Arial" w:eastAsia="Times New Roman" w:hAnsi="Arial" w:cs="Arial"/>
-          <w:b/>
-          <w:sz w:val="20"/>
-          <w:szCs w:val="20"/>
-          <w:lang w:eastAsia="fr-FR"/>
-        </w:rPr>
-      </w:pPr>
-    </w:p>
-    <w:p>
-      <w:pPr>
-        <w:rPr>
-          <w:rFonts w:ascii="Arial" w:eastAsia="Times New Roman" w:hAnsi="Arial" w:cs="Arial"/>
-          <w:b/>
-          <w:sz w:val="20"/>
-          <w:szCs w:val="20"/>
-          <w:lang w:eastAsia="fr-FR"/>
-        </w:rPr>
-      </w:pPr>
-    </w:p>
-    <w:p>
-      <w:pPr>
-        <w:rPr>
-          <w:rFonts w:ascii="Arial" w:eastAsia="Times New Roman" w:hAnsi="Arial" w:cs="Arial"/>
-          <w:b/>
-          <w:sz w:val="20"/>
-          <w:szCs w:val="20"/>
-          <w:lang w:eastAsia="fr-FR"/>
-        </w:rPr>
-      </w:pPr>
-    </w:p>
-    <w:p>
-      <w:pPr>
-        <w:rPr>
-          <w:rFonts w:ascii="Arial" w:eastAsia="Times New Roman" w:hAnsi="Arial" w:cs="Arial"/>
-          <w:b/>
-          <w:sz w:val="20"/>
-          <w:szCs w:val="20"/>
-          <w:lang w:eastAsia="fr-FR"/>
-        </w:rPr>
-      </w:pPr>
-    </w:p>
-    <w:p>
-      <w:pPr>
-        <w:rPr>
-          <w:rFonts w:ascii="Arial" w:eastAsia="Times New Roman" w:hAnsi="Arial" w:cs="Arial"/>
-          <w:b/>
-          <w:sz w:val="20"/>
-          <w:szCs w:val="20"/>
-          <w:lang w:eastAsia="fr-FR"/>
-        </w:rPr>
-      </w:pPr>
-    </w:p>
-    <w:p>
-      <w:pPr>
-        <w:pStyle w:val="Titre3"/>
-      </w:pPr>
-      <w:bookmarkStart w:id="3" w:name="_Toc467157478"/>
-      <w:r>
-        <w:lastRenderedPageBreak/>
-        <w:t>Expérience 2</w:t>
-      </w:r>
-      <w:bookmarkEnd w:id="3"/>
-    </w:p>
-    <w:p/>
-    <w:p>
-      <w:pPr>
-        <w:rPr>
-          <w:rFonts w:asciiTheme="majorHAnsi" w:eastAsiaTheme="majorEastAsia" w:hAnsiTheme="majorHAnsi" w:cstheme="majorBidi"/>
-          <w:color w:val="F73B08" w:themeColor="accent6" w:themeShade="BF"/>
-          <w:sz w:val="40"/>
-          <w:szCs w:val="40"/>
-        </w:rPr>
-      </w:pPr>
       <w:r>
         <w:rPr>
           <w:noProof/>
           <w:lang w:eastAsia="fr-FR"/>
         </w:rPr>
         <w:drawing>
-          <wp:inline distT="0" distB="0" distL="0" distR="0" wp14:anchorId="6F8875C8" wp14:editId="1B331B87">
-            <wp:extent cx="5760720" cy="3986530"/>
-            <wp:effectExtent l="0" t="0" r="0" b="0"/>
-            <wp:docPr id="34" name="Image 34"/>
+          <wp:inline distT="0" distB="0" distL="0" distR="0" wp14:anchorId="23900243" wp14:editId="36D00407">
+            <wp:extent cx="4907280" cy="2384942"/>
+            <wp:effectExtent l="0" t="0" r="7620" b="0"/>
+            <wp:docPr id="38" name="Image 38"/>
             <wp:cNvGraphicFramePr>
               <a:graphicFrameLocks xmlns:a="http://schemas.openxmlformats.org/drawingml/2006/main" noChangeAspect="1"/>
             </wp:cNvGraphicFramePr>
@@ -8365,7 +8263,7 @@
                   <pic:spPr>
                     <a:xfrm>
                       <a:off x="0" y="0"/>
-                      <a:ext cx="5760720" cy="3986530"/>
+                      <a:ext cx="4911180" cy="2386837"/>
                     </a:xfrm>
                     <a:prstGeom prst="rect">
                       <a:avLst/>
@@ -8381,227 +8279,378 @@
     <w:p>
       <w:pPr>
         <w:rPr>
-          <w:rFonts w:asciiTheme="majorHAnsi" w:eastAsiaTheme="majorEastAsia" w:hAnsiTheme="majorHAnsi" w:cstheme="majorBidi"/>
-          <w:i/>
-          <w:sz w:val="22"/>
-          <w:szCs w:val="40"/>
-        </w:rPr>
-      </w:pPr>
-      <w:r>
-        <w:rPr>
-          <w:rFonts w:asciiTheme="majorHAnsi" w:eastAsiaTheme="majorEastAsia" w:hAnsiTheme="majorHAnsi" w:cstheme="majorBidi"/>
-          <w:i/>
-          <w:sz w:val="22"/>
-          <w:szCs w:val="40"/>
-        </w:rPr>
-        <w:t>Nous retrouvons le schémas RL (zone rouge)</w:t>
-      </w:r>
-      <w:r>
-        <w:rPr>
-          <w:rFonts w:asciiTheme="majorHAnsi" w:eastAsiaTheme="majorEastAsia" w:hAnsiTheme="majorHAnsi" w:cstheme="majorBidi"/>
-          <w:i/>
-          <w:sz w:val="22"/>
-          <w:szCs w:val="40"/>
-        </w:rPr>
-        <w:t xml:space="preserve"> Passe-Bas</w:t>
-      </w:r>
-      <w:r>
-        <w:rPr>
-          <w:rFonts w:asciiTheme="majorHAnsi" w:eastAsiaTheme="majorEastAsia" w:hAnsiTheme="majorHAnsi" w:cstheme="majorBidi"/>
-          <w:i/>
-          <w:sz w:val="22"/>
-          <w:szCs w:val="40"/>
-        </w:rPr>
-        <w:t xml:space="preserve"> avec une résistance en parallèle qui relie la masse, cela permet d’enlevé les signaux parasites… </w:t>
-      </w:r>
-    </w:p>
-    <w:p>
-      <w:pPr>
-        <w:rPr>
-          <w:rFonts w:asciiTheme="majorHAnsi" w:eastAsiaTheme="majorEastAsia" w:hAnsiTheme="majorHAnsi" w:cstheme="majorBidi"/>
-          <w:i/>
-          <w:sz w:val="22"/>
-          <w:szCs w:val="40"/>
-        </w:rPr>
-      </w:pPr>
-      <w:r>
-        <w:rPr>
-          <w:rFonts w:asciiTheme="majorHAnsi" w:eastAsiaTheme="majorEastAsia" w:hAnsiTheme="majorHAnsi" w:cstheme="majorBidi"/>
-          <w:i/>
-          <w:sz w:val="22"/>
-          <w:szCs w:val="40"/>
-        </w:rPr>
-        <w:t>En bleu l’électrode cependant elle est en série avec un condensateur C</w:t>
-      </w:r>
-      <w:r>
-        <w:rPr>
-          <w:rFonts w:asciiTheme="majorHAnsi" w:eastAsiaTheme="majorEastAsia" w:hAnsiTheme="majorHAnsi" w:cstheme="majorBidi"/>
-          <w:i/>
-          <w:sz w:val="22"/>
-          <w:szCs w:val="40"/>
-          <w:vertAlign w:val="subscript"/>
-        </w:rPr>
-        <w:t>1</w:t>
-      </w:r>
-      <w:r>
-        <w:rPr>
-          <w:rFonts w:asciiTheme="majorHAnsi" w:eastAsiaTheme="majorEastAsia" w:hAnsiTheme="majorHAnsi" w:cstheme="majorBidi"/>
-          <w:i/>
-          <w:sz w:val="22"/>
-          <w:szCs w:val="40"/>
-        </w:rPr>
-        <w:t xml:space="preserve"> de 10 nF</w:t>
-      </w:r>
-      <w:r>
-        <w:rPr>
-          <w:rFonts w:asciiTheme="majorHAnsi" w:eastAsiaTheme="majorEastAsia" w:hAnsiTheme="majorHAnsi" w:cstheme="majorBidi"/>
-          <w:i/>
-          <w:sz w:val="22"/>
-          <w:szCs w:val="40"/>
-        </w:rPr>
-        <w:t xml:space="preserve">. </w:t>
-      </w:r>
-      <w:r>
-        <w:rPr>
-          <w:rFonts w:asciiTheme="majorHAnsi" w:eastAsiaTheme="majorEastAsia" w:hAnsiTheme="majorHAnsi" w:cstheme="majorBidi"/>
-          <w:i/>
-          <w:sz w:val="22"/>
-          <w:szCs w:val="40"/>
-        </w:rPr>
-        <w:t xml:space="preserve">Ce condensateur en série avec l’électrode qui est au contact avec une personne est un condensateur donc deux condensateurs en série. Cela permet d’augmenter la capacité de la personne et donc de rajouté une </w:t>
-      </w:r>
-      <w:r>
-        <w:rPr>
-          <w:rFonts w:asciiTheme="majorHAnsi" w:eastAsiaTheme="majorEastAsia" w:hAnsiTheme="majorHAnsi" w:cstheme="majorBidi"/>
-          <w:i/>
-          <w:sz w:val="22"/>
-          <w:szCs w:val="40"/>
-        </w:rPr>
-        <w:t xml:space="preserve">nette </w:t>
-      </w:r>
-      <w:r>
-        <w:rPr>
-          <w:rFonts w:asciiTheme="majorHAnsi" w:eastAsiaTheme="majorEastAsia" w:hAnsiTheme="majorHAnsi" w:cstheme="majorBidi"/>
-          <w:i/>
-          <w:sz w:val="22"/>
-          <w:szCs w:val="40"/>
-        </w:rPr>
-        <w:t>différence en</w:t>
-      </w:r>
-      <w:r>
-        <w:rPr>
-          <w:rFonts w:asciiTheme="majorHAnsi" w:eastAsiaTheme="majorEastAsia" w:hAnsiTheme="majorHAnsi" w:cstheme="majorBidi"/>
-          <w:i/>
-          <w:sz w:val="22"/>
-          <w:szCs w:val="40"/>
-        </w:rPr>
-        <w:t>tre</w:t>
-      </w:r>
-      <w:r>
-        <w:rPr>
-          <w:rFonts w:asciiTheme="majorHAnsi" w:eastAsiaTheme="majorEastAsia" w:hAnsiTheme="majorHAnsi" w:cstheme="majorBidi"/>
-          <w:i/>
-          <w:sz w:val="22"/>
-          <w:szCs w:val="40"/>
-        </w:rPr>
-        <w:t xml:space="preserve"> les profils ( dans l’eau, touché, attrapé)</w:t>
-      </w:r>
-    </w:p>
-    <w:p>
-      <w:pPr>
-        <w:rPr>
-          <w:rFonts w:asciiTheme="majorHAnsi" w:eastAsiaTheme="majorEastAsia" w:hAnsiTheme="majorHAnsi" w:cstheme="majorBidi"/>
-          <w:i/>
-          <w:sz w:val="22"/>
-          <w:szCs w:val="40"/>
-        </w:rPr>
-      </w:pPr>
-      <w:r>
-        <w:rPr>
-          <w:rFonts w:asciiTheme="majorHAnsi" w:eastAsiaTheme="majorEastAsia" w:hAnsiTheme="majorHAnsi" w:cstheme="majorBidi"/>
-          <w:i/>
-          <w:sz w:val="22"/>
-          <w:szCs w:val="40"/>
-        </w:rPr>
-        <w:t>En vert nous avons un circuit RC parallèle que se comporte comme un filtre, en bas</w:t>
-      </w:r>
-      <w:r>
-        <w:rPr>
-          <w:rFonts w:asciiTheme="majorHAnsi" w:eastAsiaTheme="majorEastAsia" w:hAnsiTheme="majorHAnsi" w:cstheme="majorBidi"/>
-          <w:i/>
-          <w:sz w:val="22"/>
-          <w:szCs w:val="40"/>
-        </w:rPr>
-        <w:t>se fréquence le condensateur va</w:t>
-      </w:r>
-      <w:r>
-        <w:rPr>
-          <w:rFonts w:asciiTheme="majorHAnsi" w:eastAsiaTheme="majorEastAsia" w:hAnsiTheme="majorHAnsi" w:cstheme="majorBidi"/>
-          <w:i/>
-          <w:sz w:val="22"/>
-          <w:szCs w:val="40"/>
-        </w:rPr>
-        <w:t xml:space="preserve"> agir comme un circuit ouvert</w:t>
-      </w:r>
-      <w:r>
-        <w:rPr>
-          <w:rFonts w:asciiTheme="majorHAnsi" w:eastAsiaTheme="majorEastAsia" w:hAnsiTheme="majorHAnsi" w:cstheme="majorBidi"/>
-          <w:i/>
-          <w:sz w:val="22"/>
-          <w:szCs w:val="40"/>
-        </w:rPr>
-        <w:t xml:space="preserve">, ainsi les hautes fréquences sont éliminées </w:t>
-      </w:r>
-      <w:r>
-        <w:rPr>
-          <w:rFonts w:asciiTheme="majorHAnsi" w:eastAsiaTheme="majorEastAsia" w:hAnsiTheme="majorHAnsi" w:cstheme="majorBidi"/>
-          <w:i/>
-          <w:sz w:val="22"/>
-          <w:szCs w:val="40"/>
-        </w:rPr>
-        <w:t>à la masse.</w:t>
-      </w:r>
-    </w:p>
-    <w:p>
-      <w:pPr>
-        <w:rPr>
-          <w:rFonts w:asciiTheme="majorHAnsi" w:eastAsiaTheme="majorEastAsia" w:hAnsiTheme="majorHAnsi" w:cstheme="majorBidi"/>
-          <w:i/>
-          <w:sz w:val="22"/>
-          <w:szCs w:val="40"/>
-        </w:rPr>
-      </w:pPr>
-      <w:r>
-        <w:rPr>
-          <w:rFonts w:asciiTheme="majorHAnsi" w:eastAsiaTheme="majorEastAsia" w:hAnsiTheme="majorHAnsi" w:cstheme="majorBidi"/>
-          <w:i/>
-          <w:sz w:val="22"/>
-          <w:szCs w:val="40"/>
-        </w:rPr>
-        <w:t xml:space="preserve">A0 est aux bornes de la zone rouge qui filtre une première fois les hautes fréquences, et la zone vertes qui les élimines </w:t>
-      </w:r>
-      <w:r>
-        <w:rPr>
-          <w:rFonts w:asciiTheme="majorHAnsi" w:eastAsiaTheme="majorEastAsia" w:hAnsiTheme="majorHAnsi" w:cstheme="majorBidi"/>
-          <w:i/>
-          <w:sz w:val="22"/>
-          <w:szCs w:val="40"/>
-        </w:rPr>
-        <w:t>d’avantage</w:t>
-      </w:r>
-      <w:r>
-        <w:rPr>
-          <w:rFonts w:asciiTheme="majorHAnsi" w:eastAsiaTheme="majorEastAsia" w:hAnsiTheme="majorHAnsi" w:cstheme="majorBidi"/>
-          <w:i/>
-          <w:sz w:val="22"/>
-          <w:szCs w:val="40"/>
-        </w:rPr>
-        <w:t>. Nous allons voir ainsi que la courbe obtenue avec Processing est nettement plus lissée qu’avec la première expérience.</w:t>
-      </w:r>
-    </w:p>
-    <w:p>
-      <w:pPr>
-        <w:jc w:val="center"/>
+          <w:b/>
+          <w:sz w:val="24"/>
+        </w:rPr>
+      </w:pPr>
+    </w:p>
+    <w:p>
+      <w:pPr>
+        <w:rPr>
+          <w:b/>
+          <w:sz w:val="24"/>
+        </w:rPr>
+      </w:pPr>
+    </w:p>
+    <w:p>
+      <w:pPr>
+        <w:rPr>
+          <w:b/>
+          <w:sz w:val="24"/>
+        </w:rPr>
+      </w:pPr>
+      <w:r>
+        <w:rPr>
+          <w:b/>
+          <w:sz w:val="24"/>
+        </w:rPr>
+        <w:t>QUESTION.</w:t>
+      </w:r>
+      <w:r>
+        <w:rPr>
+          <w:b/>
+          <w:sz w:val="24"/>
+        </w:rPr>
+        <w:t xml:space="preserve"> </w:t>
+      </w:r>
+    </w:p>
+    <w:p>
+      <w:pPr>
+        <w:rPr>
+          <w:rFonts w:ascii="Times New Roman" w:eastAsia="Times New Roman" w:hAnsi="Times New Roman" w:cs="Times New Roman"/>
+          <w:b/>
+          <w:sz w:val="24"/>
+          <w:szCs w:val="24"/>
+          <w:lang w:eastAsia="fr-FR"/>
+        </w:rPr>
+      </w:pPr>
+      <w:r>
+        <w:rPr>
+          <w:rFonts w:ascii="Times New Roman" w:eastAsia="Times New Roman" w:hAnsi="Times New Roman" w:cs="Times New Roman"/>
+          <w:b/>
+          <w:sz w:val="24"/>
+          <w:szCs w:val="24"/>
+          <w:lang w:eastAsia="fr-FR"/>
+        </w:rPr>
+        <w:t xml:space="preserve">Pourquoi parle-t-on de capteur capacitif ? Déduisez-en quel composant le corps humain remplace dans le montage. Pourquoi le signal diminue-t-il ? </w:t>
+      </w:r>
+    </w:p>
+    <w:p>
+      <w:pPr>
+        <w:rPr>
+          <w:i/>
+          <w:sz w:val="22"/>
+        </w:rPr>
+      </w:pPr>
+      <w:r>
+        <w:rPr>
+          <w:i/>
+          <w:sz w:val="22"/>
+        </w:rPr>
+        <w:t xml:space="preserve">Car </w:t>
+      </w:r>
+      <w:r>
+        <w:rPr>
+          <w:i/>
+          <w:sz w:val="22"/>
+        </w:rPr>
+        <w:t>le matériau</w:t>
+      </w:r>
+      <w:r>
+        <w:rPr>
+          <w:i/>
+          <w:sz w:val="22"/>
+        </w:rPr>
+        <w:t xml:space="preserve"> qui touchera l’électrode se comportera comme un condensateur, Ainsi notre corps se comporte comme tel.</w:t>
+      </w:r>
+    </w:p>
+    <w:p>
+      <w:pPr>
+        <w:rPr>
+          <w:rFonts w:ascii="Arial" w:eastAsia="Times New Roman" w:hAnsi="Arial" w:cs="Arial"/>
+          <w:b/>
+          <w:sz w:val="20"/>
+          <w:szCs w:val="20"/>
+          <w:lang w:eastAsia="fr-FR"/>
+        </w:rPr>
+      </w:pPr>
+      <w:r>
+        <w:rPr>
+          <w:rFonts w:ascii="Arial" w:eastAsia="Times New Roman" w:hAnsi="Arial" w:cs="Arial"/>
+          <w:b/>
+          <w:sz w:val="20"/>
+          <w:szCs w:val="20"/>
+          <w:lang w:eastAsia="fr-FR"/>
+        </w:rPr>
+        <w:t>Avec ces résultats expérimentaux, calculer la capacité de votre corps en fonction du type de contact.</w:t>
+      </w:r>
+    </w:p>
+    <w:p>
+      <w:pPr>
+        <w:rPr>
+          <w:rFonts w:ascii="Arial" w:eastAsia="Times New Roman" w:hAnsi="Arial" w:cs="Arial"/>
+          <w:b/>
+          <w:sz w:val="20"/>
+          <w:szCs w:val="20"/>
+          <w:lang w:eastAsia="fr-FR"/>
+        </w:rPr>
+      </w:pPr>
+    </w:p>
+    <w:p>
+      <w:pPr>
+        <w:rPr>
+          <w:rFonts w:ascii="Arial" w:eastAsia="Times New Roman" w:hAnsi="Arial" w:cs="Arial"/>
+          <w:b/>
+          <w:sz w:val="20"/>
+          <w:szCs w:val="20"/>
+          <w:lang w:eastAsia="fr-FR"/>
+        </w:rPr>
+      </w:pPr>
+    </w:p>
+    <w:p>
+      <w:pPr>
+        <w:rPr>
+          <w:rFonts w:ascii="Arial" w:eastAsia="Times New Roman" w:hAnsi="Arial" w:cs="Arial"/>
+          <w:b/>
+          <w:sz w:val="20"/>
+          <w:szCs w:val="20"/>
+          <w:lang w:eastAsia="fr-FR"/>
+        </w:rPr>
+      </w:pPr>
+    </w:p>
+    <w:p>
+      <w:pPr>
+        <w:rPr>
+          <w:rFonts w:ascii="Arial" w:eastAsia="Times New Roman" w:hAnsi="Arial" w:cs="Arial"/>
+          <w:b/>
+          <w:sz w:val="20"/>
+          <w:szCs w:val="20"/>
+          <w:lang w:eastAsia="fr-FR"/>
+        </w:rPr>
+      </w:pPr>
+    </w:p>
+    <w:p>
+      <w:pPr>
+        <w:rPr>
+          <w:rFonts w:ascii="Arial" w:eastAsia="Times New Roman" w:hAnsi="Arial" w:cs="Arial"/>
+          <w:b/>
+          <w:sz w:val="20"/>
+          <w:szCs w:val="20"/>
+          <w:lang w:eastAsia="fr-FR"/>
+        </w:rPr>
+      </w:pPr>
+    </w:p>
+    <w:p>
+      <w:pPr>
+        <w:rPr>
+          <w:rFonts w:ascii="Arial" w:eastAsia="Times New Roman" w:hAnsi="Arial" w:cs="Arial"/>
+          <w:b/>
+          <w:sz w:val="20"/>
+          <w:szCs w:val="20"/>
+          <w:lang w:eastAsia="fr-FR"/>
+        </w:rPr>
+      </w:pPr>
+    </w:p>
+    <w:p>
+      <w:pPr>
+        <w:rPr>
+          <w:rFonts w:ascii="Arial" w:eastAsia="Times New Roman" w:hAnsi="Arial" w:cs="Arial"/>
+          <w:b/>
+          <w:sz w:val="20"/>
+          <w:szCs w:val="20"/>
+          <w:lang w:eastAsia="fr-FR"/>
+        </w:rPr>
+      </w:pPr>
+    </w:p>
+    <w:p>
+      <w:pPr>
+        <w:rPr>
+          <w:rFonts w:ascii="Arial" w:eastAsia="Times New Roman" w:hAnsi="Arial" w:cs="Arial"/>
+          <w:b/>
+          <w:sz w:val="20"/>
+          <w:szCs w:val="20"/>
+          <w:lang w:eastAsia="fr-FR"/>
+        </w:rPr>
+      </w:pPr>
+    </w:p>
+    <w:p>
+      <w:pPr>
+        <w:rPr>
+          <w:rFonts w:ascii="Arial" w:eastAsia="Times New Roman" w:hAnsi="Arial" w:cs="Arial"/>
+          <w:b/>
+          <w:sz w:val="20"/>
+          <w:szCs w:val="20"/>
+          <w:lang w:eastAsia="fr-FR"/>
+        </w:rPr>
+      </w:pPr>
+    </w:p>
+    <w:p>
+      <w:pPr>
+        <w:rPr>
+          <w:rFonts w:ascii="Arial" w:eastAsia="Times New Roman" w:hAnsi="Arial" w:cs="Arial"/>
+          <w:b/>
+          <w:sz w:val="20"/>
+          <w:szCs w:val="20"/>
+          <w:lang w:eastAsia="fr-FR"/>
+        </w:rPr>
+      </w:pPr>
+    </w:p>
+    <w:p>
+      <w:pPr>
+        <w:rPr>
+          <w:rFonts w:ascii="Arial" w:eastAsia="Times New Roman" w:hAnsi="Arial" w:cs="Arial"/>
+          <w:b/>
+          <w:sz w:val="20"/>
+          <w:szCs w:val="20"/>
+          <w:lang w:eastAsia="fr-FR"/>
+        </w:rPr>
+      </w:pPr>
+    </w:p>
+    <w:p>
+      <w:pPr>
+        <w:rPr>
+          <w:rFonts w:ascii="Arial" w:eastAsia="Times New Roman" w:hAnsi="Arial" w:cs="Arial"/>
+          <w:b/>
+          <w:sz w:val="20"/>
+          <w:szCs w:val="20"/>
+          <w:lang w:eastAsia="fr-FR"/>
+        </w:rPr>
+      </w:pPr>
+    </w:p>
+    <w:p>
+      <w:pPr>
+        <w:rPr>
+          <w:rFonts w:ascii="Arial" w:eastAsia="Times New Roman" w:hAnsi="Arial" w:cs="Arial"/>
+          <w:b/>
+          <w:sz w:val="20"/>
+          <w:szCs w:val="20"/>
+          <w:lang w:eastAsia="fr-FR"/>
+        </w:rPr>
+      </w:pPr>
+    </w:p>
+    <w:p>
+      <w:pPr>
+        <w:rPr>
+          <w:rFonts w:ascii="Arial" w:eastAsia="Times New Roman" w:hAnsi="Arial" w:cs="Arial"/>
+          <w:b/>
+          <w:sz w:val="20"/>
+          <w:szCs w:val="20"/>
+          <w:lang w:eastAsia="fr-FR"/>
+        </w:rPr>
+      </w:pPr>
+    </w:p>
+    <w:p>
+      <w:pPr>
+        <w:rPr>
+          <w:rFonts w:ascii="Arial" w:eastAsia="Times New Roman" w:hAnsi="Arial" w:cs="Arial"/>
+          <w:b/>
+          <w:sz w:val="20"/>
+          <w:szCs w:val="20"/>
+          <w:lang w:eastAsia="fr-FR"/>
+        </w:rPr>
+      </w:pPr>
+    </w:p>
+    <w:p>
+      <w:pPr>
+        <w:rPr>
+          <w:rFonts w:ascii="Arial" w:eastAsia="Times New Roman" w:hAnsi="Arial" w:cs="Arial"/>
+          <w:b/>
+          <w:sz w:val="20"/>
+          <w:szCs w:val="20"/>
+          <w:lang w:eastAsia="fr-FR"/>
+        </w:rPr>
+      </w:pPr>
+    </w:p>
+    <w:p>
+      <w:pPr>
+        <w:rPr>
+          <w:rFonts w:ascii="Arial" w:eastAsia="Times New Roman" w:hAnsi="Arial" w:cs="Arial"/>
+          <w:b/>
+          <w:sz w:val="20"/>
+          <w:szCs w:val="20"/>
+          <w:lang w:eastAsia="fr-FR"/>
+        </w:rPr>
+      </w:pPr>
+    </w:p>
+    <w:p>
+      <w:pPr>
+        <w:rPr>
+          <w:rFonts w:ascii="Arial" w:eastAsia="Times New Roman" w:hAnsi="Arial" w:cs="Arial"/>
+          <w:b/>
+          <w:sz w:val="20"/>
+          <w:szCs w:val="20"/>
+          <w:lang w:eastAsia="fr-FR"/>
+        </w:rPr>
+      </w:pPr>
+    </w:p>
+    <w:p>
+      <w:pPr>
+        <w:rPr>
+          <w:rFonts w:ascii="Arial" w:eastAsia="Times New Roman" w:hAnsi="Arial" w:cs="Arial"/>
+          <w:b/>
+          <w:sz w:val="20"/>
+          <w:szCs w:val="20"/>
+          <w:lang w:eastAsia="fr-FR"/>
+        </w:rPr>
+      </w:pPr>
+    </w:p>
+    <w:p>
+      <w:pPr>
+        <w:rPr>
+          <w:rFonts w:ascii="Arial" w:eastAsia="Times New Roman" w:hAnsi="Arial" w:cs="Arial"/>
+          <w:b/>
+          <w:sz w:val="20"/>
+          <w:szCs w:val="20"/>
+          <w:lang w:eastAsia="fr-FR"/>
+        </w:rPr>
+      </w:pPr>
+    </w:p>
+    <w:p>
+      <w:pPr>
+        <w:rPr>
+          <w:rFonts w:ascii="Arial" w:eastAsia="Times New Roman" w:hAnsi="Arial" w:cs="Arial"/>
+          <w:b/>
+          <w:sz w:val="20"/>
+          <w:szCs w:val="20"/>
+          <w:lang w:eastAsia="fr-FR"/>
+        </w:rPr>
+      </w:pPr>
+    </w:p>
+    <w:p>
+      <w:pPr>
+        <w:rPr>
+          <w:rFonts w:ascii="Arial" w:eastAsia="Times New Roman" w:hAnsi="Arial" w:cs="Arial"/>
+          <w:b/>
+          <w:sz w:val="20"/>
+          <w:szCs w:val="20"/>
+          <w:lang w:eastAsia="fr-FR"/>
+        </w:rPr>
+      </w:pPr>
+    </w:p>
+    <w:p>
+      <w:pPr>
+        <w:rPr>
+          <w:rFonts w:ascii="Arial" w:eastAsia="Times New Roman" w:hAnsi="Arial" w:cs="Arial"/>
+          <w:b/>
+          <w:sz w:val="20"/>
+          <w:szCs w:val="20"/>
+          <w:lang w:eastAsia="fr-FR"/>
+        </w:rPr>
+      </w:pPr>
+    </w:p>
+    <w:p>
+      <w:pPr>
+        <w:pStyle w:val="Titre3"/>
+      </w:pPr>
+      <w:bookmarkStart w:id="4" w:name="_Toc467157478"/>
+      <w:r>
+        <w:t>Expérience 2</w:t>
+      </w:r>
+      <w:bookmarkEnd w:id="4"/>
+    </w:p>
+    <w:p/>
+    <w:p>
+      <w:pPr>
         <w:rPr>
           <w:rFonts w:asciiTheme="majorHAnsi" w:eastAsiaTheme="majorEastAsia" w:hAnsiTheme="majorHAnsi" w:cstheme="majorBidi"/>
           <w:color w:val="F73B08" w:themeColor="accent6" w:themeShade="BF"/>
@@ -8616,10 +8665,10 @@
         </w:rPr>
         <w:lastRenderedPageBreak/>
         <w:drawing>
-          <wp:inline distT="0" distB="0" distL="0" distR="0" wp14:anchorId="08D2E77A" wp14:editId="3D29E817">
-            <wp:extent cx="4549140" cy="2239469"/>
-            <wp:effectExtent l="0" t="0" r="3810" b="8890"/>
-            <wp:docPr id="11" name="Image 11"/>
+          <wp:inline distT="0" distB="0" distL="0" distR="0" wp14:anchorId="6F8875C8" wp14:editId="1B331B87">
+            <wp:extent cx="5760720" cy="3986530"/>
+            <wp:effectExtent l="0" t="0" r="0" b="0"/>
+            <wp:docPr id="34" name="Image 34"/>
             <wp:cNvGraphicFramePr>
               <a:graphicFrameLocks xmlns:a="http://schemas.openxmlformats.org/drawingml/2006/main" noChangeAspect="1"/>
             </wp:cNvGraphicFramePr>
@@ -8639,7 +8688,7 @@
                   <pic:spPr>
                     <a:xfrm>
                       <a:off x="0" y="0"/>
-                      <a:ext cx="4556487" cy="2243086"/>
+                      <a:ext cx="5760720" cy="3986530"/>
                     </a:xfrm>
                     <a:prstGeom prst="rect">
                       <a:avLst/>
@@ -8654,6 +8703,227 @@
     </w:p>
     <w:p>
       <w:pPr>
+        <w:rPr>
+          <w:rFonts w:asciiTheme="majorHAnsi" w:eastAsiaTheme="majorEastAsia" w:hAnsiTheme="majorHAnsi" w:cstheme="majorBidi"/>
+          <w:i/>
+          <w:sz w:val="22"/>
+          <w:szCs w:val="40"/>
+        </w:rPr>
+      </w:pPr>
+      <w:r>
+        <w:rPr>
+          <w:rFonts w:asciiTheme="majorHAnsi" w:eastAsiaTheme="majorEastAsia" w:hAnsiTheme="majorHAnsi" w:cstheme="majorBidi"/>
+          <w:i/>
+          <w:sz w:val="22"/>
+          <w:szCs w:val="40"/>
+        </w:rPr>
+        <w:t>Nous retrouvons le schémas RL (zone rouge)</w:t>
+      </w:r>
+      <w:r>
+        <w:rPr>
+          <w:rFonts w:asciiTheme="majorHAnsi" w:eastAsiaTheme="majorEastAsia" w:hAnsiTheme="majorHAnsi" w:cstheme="majorBidi"/>
+          <w:i/>
+          <w:sz w:val="22"/>
+          <w:szCs w:val="40"/>
+        </w:rPr>
+        <w:t xml:space="preserve"> Passe-Bas</w:t>
+      </w:r>
+      <w:r>
+        <w:rPr>
+          <w:rFonts w:asciiTheme="majorHAnsi" w:eastAsiaTheme="majorEastAsia" w:hAnsiTheme="majorHAnsi" w:cstheme="majorBidi"/>
+          <w:i/>
+          <w:sz w:val="22"/>
+          <w:szCs w:val="40"/>
+        </w:rPr>
+        <w:t xml:space="preserve"> avec une résistance en parallèle qui relie la masse, cela permet d’enlevé les signaux parasites… </w:t>
+      </w:r>
+    </w:p>
+    <w:p>
+      <w:pPr>
+        <w:rPr>
+          <w:rFonts w:asciiTheme="majorHAnsi" w:eastAsiaTheme="majorEastAsia" w:hAnsiTheme="majorHAnsi" w:cstheme="majorBidi"/>
+          <w:i/>
+          <w:sz w:val="22"/>
+          <w:szCs w:val="40"/>
+        </w:rPr>
+      </w:pPr>
+      <w:r>
+        <w:rPr>
+          <w:rFonts w:asciiTheme="majorHAnsi" w:eastAsiaTheme="majorEastAsia" w:hAnsiTheme="majorHAnsi" w:cstheme="majorBidi"/>
+          <w:i/>
+          <w:sz w:val="22"/>
+          <w:szCs w:val="40"/>
+        </w:rPr>
+        <w:t>En bleu l’électrode cependant elle est en série avec un condensateur C</w:t>
+      </w:r>
+      <w:r>
+        <w:rPr>
+          <w:rFonts w:asciiTheme="majorHAnsi" w:eastAsiaTheme="majorEastAsia" w:hAnsiTheme="majorHAnsi" w:cstheme="majorBidi"/>
+          <w:i/>
+          <w:sz w:val="22"/>
+          <w:szCs w:val="40"/>
+          <w:vertAlign w:val="subscript"/>
+        </w:rPr>
+        <w:t>1</w:t>
+      </w:r>
+      <w:r>
+        <w:rPr>
+          <w:rFonts w:asciiTheme="majorHAnsi" w:eastAsiaTheme="majorEastAsia" w:hAnsiTheme="majorHAnsi" w:cstheme="majorBidi"/>
+          <w:i/>
+          <w:sz w:val="22"/>
+          <w:szCs w:val="40"/>
+        </w:rPr>
+        <w:t xml:space="preserve"> de 10 nF</w:t>
+      </w:r>
+      <w:r>
+        <w:rPr>
+          <w:rFonts w:asciiTheme="majorHAnsi" w:eastAsiaTheme="majorEastAsia" w:hAnsiTheme="majorHAnsi" w:cstheme="majorBidi"/>
+          <w:i/>
+          <w:sz w:val="22"/>
+          <w:szCs w:val="40"/>
+        </w:rPr>
+        <w:t xml:space="preserve">. </w:t>
+      </w:r>
+      <w:r>
+        <w:rPr>
+          <w:rFonts w:asciiTheme="majorHAnsi" w:eastAsiaTheme="majorEastAsia" w:hAnsiTheme="majorHAnsi" w:cstheme="majorBidi"/>
+          <w:i/>
+          <w:sz w:val="22"/>
+          <w:szCs w:val="40"/>
+        </w:rPr>
+        <w:t xml:space="preserve">Ce condensateur en série avec l’électrode qui est au contact avec une personne est un condensateur donc deux condensateurs en série. Cela permet d’augmenter la capacité de la personne et donc de rajouté une </w:t>
+      </w:r>
+      <w:r>
+        <w:rPr>
+          <w:rFonts w:asciiTheme="majorHAnsi" w:eastAsiaTheme="majorEastAsia" w:hAnsiTheme="majorHAnsi" w:cstheme="majorBidi"/>
+          <w:i/>
+          <w:sz w:val="22"/>
+          <w:szCs w:val="40"/>
+        </w:rPr>
+        <w:t xml:space="preserve">nette </w:t>
+      </w:r>
+      <w:r>
+        <w:rPr>
+          <w:rFonts w:asciiTheme="majorHAnsi" w:eastAsiaTheme="majorEastAsia" w:hAnsiTheme="majorHAnsi" w:cstheme="majorBidi"/>
+          <w:i/>
+          <w:sz w:val="22"/>
+          <w:szCs w:val="40"/>
+        </w:rPr>
+        <w:t>différence en</w:t>
+      </w:r>
+      <w:r>
+        <w:rPr>
+          <w:rFonts w:asciiTheme="majorHAnsi" w:eastAsiaTheme="majorEastAsia" w:hAnsiTheme="majorHAnsi" w:cstheme="majorBidi"/>
+          <w:i/>
+          <w:sz w:val="22"/>
+          <w:szCs w:val="40"/>
+        </w:rPr>
+        <w:t>tre</w:t>
+      </w:r>
+      <w:r>
+        <w:rPr>
+          <w:rFonts w:asciiTheme="majorHAnsi" w:eastAsiaTheme="majorEastAsia" w:hAnsiTheme="majorHAnsi" w:cstheme="majorBidi"/>
+          <w:i/>
+          <w:sz w:val="22"/>
+          <w:szCs w:val="40"/>
+        </w:rPr>
+        <w:t xml:space="preserve"> les profils ( dans l’eau, touché, attrapé)</w:t>
+      </w:r>
+    </w:p>
+    <w:p>
+      <w:pPr>
+        <w:rPr>
+          <w:rFonts w:asciiTheme="majorHAnsi" w:eastAsiaTheme="majorEastAsia" w:hAnsiTheme="majorHAnsi" w:cstheme="majorBidi"/>
+          <w:i/>
+          <w:sz w:val="22"/>
+          <w:szCs w:val="40"/>
+        </w:rPr>
+      </w:pPr>
+      <w:r>
+        <w:rPr>
+          <w:rFonts w:asciiTheme="majorHAnsi" w:eastAsiaTheme="majorEastAsia" w:hAnsiTheme="majorHAnsi" w:cstheme="majorBidi"/>
+          <w:i/>
+          <w:sz w:val="22"/>
+          <w:szCs w:val="40"/>
+        </w:rPr>
+        <w:t>En vert nous avons un circuit RC parallèle que se comporte comme un filtre, en bas</w:t>
+      </w:r>
+      <w:r>
+        <w:rPr>
+          <w:rFonts w:asciiTheme="majorHAnsi" w:eastAsiaTheme="majorEastAsia" w:hAnsiTheme="majorHAnsi" w:cstheme="majorBidi"/>
+          <w:i/>
+          <w:sz w:val="22"/>
+          <w:szCs w:val="40"/>
+        </w:rPr>
+        <w:t>se fréquence le condensateur va</w:t>
+      </w:r>
+      <w:r>
+        <w:rPr>
+          <w:rFonts w:asciiTheme="majorHAnsi" w:eastAsiaTheme="majorEastAsia" w:hAnsiTheme="majorHAnsi" w:cstheme="majorBidi"/>
+          <w:i/>
+          <w:sz w:val="22"/>
+          <w:szCs w:val="40"/>
+        </w:rPr>
+        <w:t xml:space="preserve"> agir comme un circuit ouvert</w:t>
+      </w:r>
+      <w:r>
+        <w:rPr>
+          <w:rFonts w:asciiTheme="majorHAnsi" w:eastAsiaTheme="majorEastAsia" w:hAnsiTheme="majorHAnsi" w:cstheme="majorBidi"/>
+          <w:i/>
+          <w:sz w:val="22"/>
+          <w:szCs w:val="40"/>
+        </w:rPr>
+        <w:t xml:space="preserve">, ainsi les hautes fréquences sont éliminées </w:t>
+      </w:r>
+      <w:r>
+        <w:rPr>
+          <w:rFonts w:asciiTheme="majorHAnsi" w:eastAsiaTheme="majorEastAsia" w:hAnsiTheme="majorHAnsi" w:cstheme="majorBidi"/>
+          <w:i/>
+          <w:sz w:val="22"/>
+          <w:szCs w:val="40"/>
+        </w:rPr>
+        <w:t>à la masse.</w:t>
+      </w:r>
+    </w:p>
+    <w:p>
+      <w:pPr>
+        <w:rPr>
+          <w:rFonts w:asciiTheme="majorHAnsi" w:eastAsiaTheme="majorEastAsia" w:hAnsiTheme="majorHAnsi" w:cstheme="majorBidi"/>
+          <w:i/>
+          <w:sz w:val="22"/>
+          <w:szCs w:val="40"/>
+        </w:rPr>
+      </w:pPr>
+      <w:r>
+        <w:rPr>
+          <w:rFonts w:asciiTheme="majorHAnsi" w:eastAsiaTheme="majorEastAsia" w:hAnsiTheme="majorHAnsi" w:cstheme="majorBidi"/>
+          <w:i/>
+          <w:sz w:val="22"/>
+          <w:szCs w:val="40"/>
+        </w:rPr>
+        <w:t xml:space="preserve">A0 est aux bornes de la zone rouge qui filtre une première fois les hautes fréquences, et la zone vertes qui les élimines </w:t>
+      </w:r>
+      <w:r>
+        <w:rPr>
+          <w:rFonts w:asciiTheme="majorHAnsi" w:eastAsiaTheme="majorEastAsia" w:hAnsiTheme="majorHAnsi" w:cstheme="majorBidi"/>
+          <w:i/>
+          <w:sz w:val="22"/>
+          <w:szCs w:val="40"/>
+        </w:rPr>
+        <w:t>d’avantage</w:t>
+      </w:r>
+      <w:r>
+        <w:rPr>
+          <w:rFonts w:asciiTheme="majorHAnsi" w:eastAsiaTheme="majorEastAsia" w:hAnsiTheme="majorHAnsi" w:cstheme="majorBidi"/>
+          <w:i/>
+          <w:sz w:val="22"/>
+          <w:szCs w:val="40"/>
+        </w:rPr>
+        <w:t>. Nous allons voir ainsi que la courbe obtenue avec Processing est nettement plus lissée qu’avec la première expérience.</w:t>
+      </w:r>
+    </w:p>
+    <w:p>
+      <w:pPr>
         <w:jc w:val="center"/>
         <w:rPr>
           <w:rFonts w:asciiTheme="majorHAnsi" w:eastAsiaTheme="majorEastAsia" w:hAnsiTheme="majorHAnsi" w:cstheme="majorBidi"/>
@@ -8667,11 +8937,12 @@
           <w:noProof/>
           <w:lang w:eastAsia="fr-FR"/>
         </w:rPr>
+        <w:lastRenderedPageBreak/>
         <w:drawing>
-          <wp:inline distT="0" distB="0" distL="0" distR="0" wp14:anchorId="6F3C765D" wp14:editId="1C78F24E">
-            <wp:extent cx="4263641" cy="2141220"/>
-            <wp:effectExtent l="0" t="0" r="3810" b="0"/>
-            <wp:docPr id="39" name="Image 39"/>
+          <wp:inline distT="0" distB="0" distL="0" distR="0" wp14:anchorId="08D2E77A" wp14:editId="3D29E817">
+            <wp:extent cx="4549140" cy="2239469"/>
+            <wp:effectExtent l="0" t="0" r="3810" b="8890"/>
+            <wp:docPr id="11" name="Image 11"/>
             <wp:cNvGraphicFramePr>
               <a:graphicFrameLocks xmlns:a="http://schemas.openxmlformats.org/drawingml/2006/main" noChangeAspect="1"/>
             </wp:cNvGraphicFramePr>
@@ -8691,7 +8962,7 @@
                   <pic:spPr>
                     <a:xfrm>
                       <a:off x="0" y="0"/>
-                      <a:ext cx="4270428" cy="2144629"/>
+                      <a:ext cx="4556487" cy="2243086"/>
                     </a:xfrm>
                     <a:prstGeom prst="rect">
                       <a:avLst/>
@@ -8720,10 +8991,10 @@
           <w:lang w:eastAsia="fr-FR"/>
         </w:rPr>
         <w:drawing>
-          <wp:inline distT="0" distB="0" distL="0" distR="0" wp14:anchorId="2B56E9F9" wp14:editId="76914659">
-            <wp:extent cx="4465320" cy="2293202"/>
-            <wp:effectExtent l="0" t="0" r="0" b="0"/>
-            <wp:docPr id="40" name="Image 40"/>
+          <wp:inline distT="0" distB="0" distL="0" distR="0" wp14:anchorId="6F3C765D" wp14:editId="1C78F24E">
+            <wp:extent cx="4263641" cy="2141220"/>
+            <wp:effectExtent l="0" t="0" r="3810" b="0"/>
+            <wp:docPr id="39" name="Image 39"/>
             <wp:cNvGraphicFramePr>
               <a:graphicFrameLocks xmlns:a="http://schemas.openxmlformats.org/drawingml/2006/main" noChangeAspect="1"/>
             </wp:cNvGraphicFramePr>
@@ -8743,7 +9014,7 @@
                   <pic:spPr>
                     <a:xfrm>
                       <a:off x="0" y="0"/>
-                      <a:ext cx="4474459" cy="2297895"/>
+                      <a:ext cx="4270428" cy="2144629"/>
                     </a:xfrm>
                     <a:prstGeom prst="rect">
                       <a:avLst/>
@@ -8755,31 +9026,16 @@
           </wp:inline>
         </w:drawing>
       </w:r>
-      <w:r>
+    </w:p>
+    <w:p>
+      <w:pPr>
+        <w:jc w:val="center"/>
         <w:rPr>
           <w:rFonts w:asciiTheme="majorHAnsi" w:eastAsiaTheme="majorEastAsia" w:hAnsiTheme="majorHAnsi" w:cstheme="majorBidi"/>
           <w:color w:val="F73B08" w:themeColor="accent6" w:themeShade="BF"/>
           <w:sz w:val="40"/>
           <w:szCs w:val="40"/>
         </w:rPr>
-        <w:br w:type="page"/>
-      </w:r>
-    </w:p>
-    <w:p>
-      <w:pPr>
-        <w:pStyle w:val="Titre1"/>
-      </w:pPr>
-      <w:bookmarkStart w:id="4" w:name="_Toc467157479"/>
-      <w:r>
-        <w:lastRenderedPageBreak/>
-        <w:t>EXPLICATION CIRCUIT/COMPOSANTS</w:t>
-      </w:r>
-      <w:bookmarkEnd w:id="4"/>
-    </w:p>
-    <w:p/>
-    <w:p>
-      <w:pPr>
-        <w:jc w:val="center"/>
       </w:pPr>
       <w:r>
         <w:rPr>
@@ -8787,160 +9043,10 @@
           <w:lang w:eastAsia="fr-FR"/>
         </w:rPr>
         <w:drawing>
-          <wp:inline distT="0" distB="0" distL="0" distR="0" wp14:anchorId="6A1A01F8" wp14:editId="02CA6C2D">
-            <wp:extent cx="4114800" cy="2847521"/>
+          <wp:inline distT="0" distB="0" distL="0" distR="0" wp14:anchorId="2B56E9F9" wp14:editId="76914659">
+            <wp:extent cx="4465320" cy="2293202"/>
             <wp:effectExtent l="0" t="0" r="0" b="0"/>
-            <wp:docPr id="41" name="Image 41"/>
-            <wp:cNvGraphicFramePr>
-              <a:graphicFrameLocks xmlns:a="http://schemas.openxmlformats.org/drawingml/2006/main" noChangeAspect="1"/>
-            </wp:cNvGraphicFramePr>
-            <a:graphic xmlns:a="http://schemas.openxmlformats.org/drawingml/2006/main">
-              <a:graphicData uri="http://schemas.openxmlformats.org/drawingml/2006/picture">
-                <pic:pic xmlns:pic="http://schemas.openxmlformats.org/drawingml/2006/picture">
-                  <pic:nvPicPr>
-                    <pic:cNvPr id="1" name=""/>
-                    <pic:cNvPicPr/>
-                  </pic:nvPicPr>
-                  <pic:blipFill>
-                    <a:blip r:embed="rId15"/>
-                    <a:stretch>
-                      <a:fillRect/>
-                    </a:stretch>
-                  </pic:blipFill>
-                  <pic:spPr>
-                    <a:xfrm>
-                      <a:off x="0" y="0"/>
-                      <a:ext cx="4127342" cy="2856201"/>
-                    </a:xfrm>
-                    <a:prstGeom prst="rect">
-                      <a:avLst/>
-                    </a:prstGeom>
-                  </pic:spPr>
-                </pic:pic>
-              </a:graphicData>
-            </a:graphic>
-          </wp:inline>
-        </w:drawing>
-      </w:r>
-    </w:p>
-    <w:p>
-      <w:pPr>
-        <w:rPr>
-          <w:i/>
-          <w:sz w:val="22"/>
-        </w:rPr>
-      </w:pPr>
-      <w:r>
-        <w:rPr>
-          <w:i/>
-        </w:rPr>
-        <w:t>Ce circuit est une capteur capacitif, relié à une arduino qui permettra de fournir un courant alternatif PWM (broche 9</w:t>
-      </w:r>
-      <w:r>
-        <w:rPr>
-          <w:i/>
-        </w:rPr>
-        <w:t>),</w:t>
-      </w:r>
-      <w:r>
-        <w:rPr>
-          <w:i/>
-        </w:rPr>
-        <w:t xml:space="preserve"> et de mesurer la tension de sortie via A</w:t>
-      </w:r>
-      <w:r>
-        <w:rPr>
-          <w:i/>
-          <w:sz w:val="22"/>
-          <w:vertAlign w:val="subscript"/>
-        </w:rPr>
-        <w:t xml:space="preserve">0 </w:t>
-      </w:r>
-      <w:r>
-        <w:rPr>
-          <w:i/>
-          <w:sz w:val="22"/>
-        </w:rPr>
-        <w:t>nous avons déjà précédemment expliquer le fonctionnement de chaque zone du circuit mais pas composant par composant.</w:t>
-      </w:r>
-    </w:p>
-    <w:p>
-      <w:pPr>
-        <w:rPr>
-          <w:i/>
-          <w:sz w:val="22"/>
-        </w:rPr>
-      </w:pPr>
-      <w:r>
-        <w:rPr>
-          <w:i/>
-          <w:sz w:val="22"/>
-        </w:rPr>
-        <w:t>Nous avons un circuit sous régime alternatif, ce circuit dispose de montage RL, RC, d’une diode et d’une électrode en série avec un condensateur.</w:t>
-      </w:r>
-    </w:p>
-    <w:p>
-      <w:pPr>
-        <w:rPr>
-          <w:i/>
-          <w:sz w:val="22"/>
-        </w:rPr>
-      </w:pPr>
-      <w:r>
-        <w:rPr>
-          <w:i/>
-          <w:sz w:val="22"/>
-        </w:rPr>
-        <w:t>Dans la zone rouge nous trouvons une bobine et une résistance en série, ce montage est un filtre. En effet la bobine ne laisse passer que les Basses fréquences et élimine les hautes (via la résistance R</w:t>
-      </w:r>
-      <w:r>
-        <w:rPr>
-          <w:i/>
-          <w:sz w:val="22"/>
-          <w:vertAlign w:val="subscript"/>
-        </w:rPr>
-        <w:t>3</w:t>
-      </w:r>
-      <w:r>
-        <w:rPr>
-          <w:i/>
-          <w:sz w:val="22"/>
-        </w:rPr>
-        <w:t>).</w:t>
-      </w:r>
-    </w:p>
-    <w:p>
-      <w:pPr>
-        <w:rPr>
-          <w:i/>
-          <w:sz w:val="22"/>
-        </w:rPr>
-      </w:pPr>
-      <w:r>
-        <w:rPr>
-          <w:i/>
-          <w:sz w:val="22"/>
-        </w:rPr>
-        <w:t>En bleu nous avons un condensateur en série avec l’électrode, Nous savons grace à l’expérience 1 que le corp humain agit comme un condensateur nous pouvons créer ce schéma équivalent :</w:t>
-      </w:r>
-    </w:p>
-    <w:p>
-      <w:pPr>
-        <w:jc w:val="center"/>
-        <w:rPr>
-          <w:i/>
-        </w:rPr>
-      </w:pPr>
-      <w:r>
-        <w:rPr>
-          <w:noProof/>
-          <w:lang w:eastAsia="fr-FR"/>
-        </w:rPr>
-        <w:drawing>
-          <wp:inline distT="0" distB="0" distL="0" distR="0" wp14:anchorId="379E4477" wp14:editId="35057AC2">
-            <wp:extent cx="2644140" cy="754547"/>
-            <wp:effectExtent l="0" t="0" r="3810" b="7620"/>
-            <wp:docPr id="42" name="Image 42"/>
+            <wp:docPr id="40" name="Image 40"/>
             <wp:cNvGraphicFramePr>
               <a:graphicFrameLocks xmlns:a="http://schemas.openxmlformats.org/drawingml/2006/main" noChangeAspect="1"/>
             </wp:cNvGraphicFramePr>
@@ -8960,6 +9066,223 @@
                   <pic:spPr>
                     <a:xfrm>
                       <a:off x="0" y="0"/>
+                      <a:ext cx="4474459" cy="2297895"/>
+                    </a:xfrm>
+                    <a:prstGeom prst="rect">
+                      <a:avLst/>
+                    </a:prstGeom>
+                  </pic:spPr>
+                </pic:pic>
+              </a:graphicData>
+            </a:graphic>
+          </wp:inline>
+        </w:drawing>
+      </w:r>
+      <w:r>
+        <w:rPr>
+          <w:rFonts w:asciiTheme="majorHAnsi" w:eastAsiaTheme="majorEastAsia" w:hAnsiTheme="majorHAnsi" w:cstheme="majorBidi"/>
+          <w:color w:val="F73B08" w:themeColor="accent6" w:themeShade="BF"/>
+          <w:sz w:val="40"/>
+          <w:szCs w:val="40"/>
+        </w:rPr>
+        <w:br w:type="page"/>
+      </w:r>
+    </w:p>
+    <w:p>
+      <w:pPr>
+        <w:pStyle w:val="Titre1"/>
+      </w:pPr>
+      <w:bookmarkStart w:id="5" w:name="_Toc467157479"/>
+      <w:r>
+        <w:lastRenderedPageBreak/>
+        <w:t>EXPLICATION CIRCUIT/COMPOSANTS</w:t>
+      </w:r>
+      <w:bookmarkEnd w:id="5"/>
+    </w:p>
+    <w:p/>
+    <w:p>
+      <w:pPr>
+        <w:jc w:val="center"/>
+      </w:pPr>
+      <w:r>
+        <w:rPr>
+          <w:noProof/>
+          <w:lang w:eastAsia="fr-FR"/>
+        </w:rPr>
+        <w:drawing>
+          <wp:inline distT="0" distB="0" distL="0" distR="0" wp14:anchorId="6A1A01F8" wp14:editId="02CA6C2D">
+            <wp:extent cx="4114800" cy="2847521"/>
+            <wp:effectExtent l="0" t="0" r="0" b="0"/>
+            <wp:docPr id="41" name="Image 41"/>
+            <wp:cNvGraphicFramePr>
+              <a:graphicFrameLocks xmlns:a="http://schemas.openxmlformats.org/drawingml/2006/main" noChangeAspect="1"/>
+            </wp:cNvGraphicFramePr>
+            <a:graphic xmlns:a="http://schemas.openxmlformats.org/drawingml/2006/main">
+              <a:graphicData uri="http://schemas.openxmlformats.org/drawingml/2006/picture">
+                <pic:pic xmlns:pic="http://schemas.openxmlformats.org/drawingml/2006/picture">
+                  <pic:nvPicPr>
+                    <pic:cNvPr id="1" name=""/>
+                    <pic:cNvPicPr/>
+                  </pic:nvPicPr>
+                  <pic:blipFill>
+                    <a:blip r:embed="rId16"/>
+                    <a:stretch>
+                      <a:fillRect/>
+                    </a:stretch>
+                  </pic:blipFill>
+                  <pic:spPr>
+                    <a:xfrm>
+                      <a:off x="0" y="0"/>
+                      <a:ext cx="4127342" cy="2856201"/>
+                    </a:xfrm>
+                    <a:prstGeom prst="rect">
+                      <a:avLst/>
+                    </a:prstGeom>
+                  </pic:spPr>
+                </pic:pic>
+              </a:graphicData>
+            </a:graphic>
+          </wp:inline>
+        </w:drawing>
+      </w:r>
+    </w:p>
+    <w:p>
+      <w:pPr>
+        <w:rPr>
+          <w:i/>
+          <w:sz w:val="22"/>
+        </w:rPr>
+      </w:pPr>
+      <w:r>
+        <w:rPr>
+          <w:i/>
+        </w:rPr>
+        <w:t>Ce circuit est une capteur capacitif, relié à une arduino qui permettra de fournir un courant alternatif PWM (broche 9</w:t>
+      </w:r>
+      <w:r>
+        <w:rPr>
+          <w:i/>
+        </w:rPr>
+        <w:t>),</w:t>
+      </w:r>
+      <w:r>
+        <w:rPr>
+          <w:i/>
+        </w:rPr>
+        <w:t xml:space="preserve"> et de mesurer la tension de sortie via A</w:t>
+      </w:r>
+      <w:r>
+        <w:rPr>
+          <w:i/>
+          <w:sz w:val="22"/>
+          <w:vertAlign w:val="subscript"/>
+        </w:rPr>
+        <w:t xml:space="preserve">0 </w:t>
+      </w:r>
+      <w:r>
+        <w:rPr>
+          <w:i/>
+          <w:sz w:val="22"/>
+        </w:rPr>
+        <w:t>nous avons déjà précédemment expliquer le fonctionnement de chaque zone du circuit mais pas composant par composant.</w:t>
+      </w:r>
+    </w:p>
+    <w:p>
+      <w:pPr>
+        <w:rPr>
+          <w:i/>
+          <w:sz w:val="22"/>
+        </w:rPr>
+      </w:pPr>
+      <w:r>
+        <w:rPr>
+          <w:i/>
+          <w:sz w:val="22"/>
+        </w:rPr>
+        <w:t>Nous avons un circuit sous régime alternatif, ce circuit dispose de montage RL, RC, d’une diode et d’une électrode en série avec un condensateur.</w:t>
+      </w:r>
+    </w:p>
+    <w:p>
+      <w:pPr>
+        <w:rPr>
+          <w:i/>
+          <w:sz w:val="22"/>
+        </w:rPr>
+      </w:pPr>
+      <w:r>
+        <w:rPr>
+          <w:i/>
+          <w:sz w:val="22"/>
+        </w:rPr>
+        <w:t>Dans la zone rouge nous trouvons une bobine et une résistance en série, ce montage est un filtre. En effet la bobine ne laisse passer que les Basses fréquences et élimine les hautes (via la résistance R</w:t>
+      </w:r>
+      <w:r>
+        <w:rPr>
+          <w:i/>
+          <w:sz w:val="22"/>
+          <w:vertAlign w:val="subscript"/>
+        </w:rPr>
+        <w:t>3</w:t>
+      </w:r>
+      <w:r>
+        <w:rPr>
+          <w:i/>
+          <w:sz w:val="22"/>
+        </w:rPr>
+        <w:t>).</w:t>
+      </w:r>
+    </w:p>
+    <w:p>
+      <w:pPr>
+        <w:rPr>
+          <w:i/>
+          <w:sz w:val="22"/>
+        </w:rPr>
+      </w:pPr>
+      <w:r>
+        <w:rPr>
+          <w:i/>
+          <w:sz w:val="22"/>
+        </w:rPr>
+        <w:t>En bleu nous avons un condensateur en série avec l’électrode, Nous savons grace à l’expérience 1 que le corp humain agit comme un condensateur nous pouvons créer ce schéma équivalent :</w:t>
+      </w:r>
+    </w:p>
+    <w:p>
+      <w:pPr>
+        <w:jc w:val="center"/>
+        <w:rPr>
+          <w:i/>
+        </w:rPr>
+      </w:pPr>
+      <w:r>
+        <w:rPr>
+          <w:noProof/>
+          <w:lang w:eastAsia="fr-FR"/>
+        </w:rPr>
+        <w:drawing>
+          <wp:inline distT="0" distB="0" distL="0" distR="0" wp14:anchorId="379E4477" wp14:editId="35057AC2">
+            <wp:extent cx="2644140" cy="754547"/>
+            <wp:effectExtent l="0" t="0" r="3810" b="7620"/>
+            <wp:docPr id="42" name="Image 42"/>
+            <wp:cNvGraphicFramePr>
+              <a:graphicFrameLocks xmlns:a="http://schemas.openxmlformats.org/drawingml/2006/main" noChangeAspect="1"/>
+            </wp:cNvGraphicFramePr>
+            <a:graphic xmlns:a="http://schemas.openxmlformats.org/drawingml/2006/main">
+              <a:graphicData uri="http://schemas.openxmlformats.org/drawingml/2006/picture">
+                <pic:pic xmlns:pic="http://schemas.openxmlformats.org/drawingml/2006/picture">
+                  <pic:nvPicPr>
+                    <pic:cNvPr id="1" name=""/>
+                    <pic:cNvPicPr/>
+                  </pic:nvPicPr>
+                  <pic:blipFill>
+                    <a:blip r:embed="rId20"/>
+                    <a:stretch>
+                      <a:fillRect/>
+                    </a:stretch>
+                  </pic:blipFill>
+                  <pic:spPr>
+                    <a:xfrm>
+                      <a:off x="0" y="0"/>
                       <a:ext cx="2667715" cy="761274"/>
                     </a:xfrm>
                     <a:prstGeom prst="rect">
@@ -9082,12 +9405,12 @@
       <w:pPr>
         <w:pStyle w:val="Titre1"/>
       </w:pPr>
-      <w:bookmarkStart w:id="5" w:name="_Toc467157480"/>
+      <w:bookmarkStart w:id="6" w:name="_Toc467157480"/>
       <w:r>
         <w:lastRenderedPageBreak/>
         <w:t>PRESENTATION PROTOTYPE</w:t>
       </w:r>
-      <w:bookmarkEnd w:id="5"/>
+      <w:bookmarkEnd w:id="6"/>
     </w:p>
     <w:p/>
     <w:p>
@@ -9120,7 +9443,7 @@
                     <pic:cNvPicPr/>
                   </pic:nvPicPr>
                   <pic:blipFill>
-                    <a:blip r:embed="rId15"/>
+                    <a:blip r:embed="rId16"/>
                     <a:stretch>
                       <a:fillRect/>
                     </a:stretch>
@@ -9170,7 +9493,7 @@
                     </pic:cNvPicPr>
                   </pic:nvPicPr>
                   <pic:blipFill>
-                    <a:blip r:embed="rId20" cstate="print">
+                    <a:blip r:embed="rId21" cstate="print">
                       <a:extLst>
                         <a:ext uri="{28A0092B-C50C-407E-A947-70E740481C1C}">
                           <a14:useLocalDpi xmlns:a14="http://schemas.microsoft.com/office/drawing/2010/main" val="0"/>
@@ -9247,12 +9570,12 @@
       <w:pPr>
         <w:pStyle w:val="Titre3"/>
       </w:pPr>
-      <w:bookmarkStart w:id="6" w:name="_Toc467157481"/>
+      <w:bookmarkStart w:id="7" w:name="_Toc467157481"/>
       <w:r>
         <w:lastRenderedPageBreak/>
         <w:t>Partie Fritzing</w:t>
       </w:r>
-      <w:bookmarkEnd w:id="6"/>
+      <w:bookmarkEnd w:id="7"/>
     </w:p>
     <w:p/>
     <w:p>
@@ -9298,8 +9621,8 @@
             <v:path o:extrusionok="f" gradientshapeok="t" o:connecttype="rect"/>
             <o:lock v:ext="edit" aspectratio="t"/>
           </v:shapetype>
-          <v:shape id="_x0000_i1029" type="#_x0000_t75" style="width:368.4pt;height:219.6pt">
-            <v:imagedata r:id="rId21" o:title="Fritzing - Platine"/>
+          <v:shape id="_x0000_i1025" type="#_x0000_t75" style="width:368.4pt;height:219.6pt">
+            <v:imagedata r:id="rId22" o:title="Fritzing - Platine"/>
           </v:shape>
         </w:pict>
       </w:r>
@@ -9320,8 +9643,8 @@
     <w:p>
       <w:r>
         <w:pict>
-          <v:shape id="_x0000_i1041" type="#_x0000_t75" style="width:359.4pt;height:303pt">
-            <v:imagedata r:id="rId22" o:title="Fritzing - Schématique"/>
+          <v:shape id="_x0000_i1026" type="#_x0000_t75" style="width:359.4pt;height:303pt">
+            <v:imagedata r:id="rId23" o:title="Fritzing - Schématique"/>
           </v:shape>
         </w:pict>
       </w:r>
@@ -9354,8 +9677,8 @@
           <w:i/>
         </w:rPr>
         <w:pict>
-          <v:shape id="_x0000_i1042" type="#_x0000_t75" style="width:453pt;height:288.6pt">
-            <v:imagedata r:id="rId23" o:title="Fritzing - PCB"/>
+          <v:shape id="_x0000_i1027" type="#_x0000_t75" style="width:453pt;height:288.6pt">
+            <v:imagedata r:id="rId24" o:title="Fritzing - PCB"/>
           </v:shape>
         </w:pict>
       </w:r>
@@ -9369,12 +9692,12 @@
       <w:pPr>
         <w:pStyle w:val="Titre1"/>
       </w:pPr>
-      <w:bookmarkStart w:id="7" w:name="_Toc467157482"/>
+      <w:bookmarkStart w:id="8" w:name="_Toc467157482"/>
       <w:r>
         <w:lastRenderedPageBreak/>
         <w:t>BILAN PROJET</w:t>
       </w:r>
-      <w:bookmarkEnd w:id="7"/>
+      <w:bookmarkEnd w:id="8"/>
     </w:p>
     <w:p/>
     <w:p>
@@ -9435,8 +9758,6 @@
         </w:rPr>
         <w:t>Nous n’arrivons cependant pas à avoir la valeur de la capacité de la personne quand elle touche l’électrode…</w:t>
       </w:r>
-      <w:bookmarkStart w:id="8" w:name="_GoBack"/>
-      <w:bookmarkEnd w:id="8"/>
     </w:p>
     <w:sectPr>
       <w:pgSz w:w="11906" w:h="16838"/>
@@ -9561,7 +9882,7 @@
                                 <w:rPr>
                                   <w:noProof/>
                                 </w:rPr>
-                                <w:t>12</w:t>
+                                <w:t>1</w:t>
                               </w:r>
                               <w:r>
                                 <w:fldChar w:fldCharType="end"/>
@@ -9624,7 +9945,7 @@
                           <w:rPr>
                             <w:noProof/>
                           </w:rPr>
-                          <w:t>12</w:t>
+                          <w:t>1</w:t>
                         </w:r>
                         <w:r>
                           <w:fldChar w:fldCharType="end"/>
@@ -9784,6 +10105,126 @@
     </w:r>
   </w:p>
 </w:hdr>
+</file>
+
+<file path=word/numbering.xml><?xml version="1.0" encoding="utf-8"?>
+<w:numbering xmlns:wpc="http://schemas.microsoft.com/office/word/2010/wordprocessingCanvas" xmlns:cx="http://schemas.microsoft.com/office/drawing/2014/chartex" xmlns:cx1="http://schemas.microsoft.com/office/drawing/2015/9/8/chartex" xmlns:cx2="http://schemas.microsoft.com/office/drawing/2015/10/21/chartex" xmlns:cx3="http://schemas.microsoft.com/office/drawing/2016/5/9/chartex" xmlns:cx4="http://schemas.microsoft.com/office/drawing/2016/5/10/chartex" xmlns:cx5="http://schemas.microsoft.com/office/drawing/2016/5/11/chartex" xmlns:mc="http://schemas.openxmlformats.org/markup-compatibility/2006" xmlns:o="urn:schemas-microsoft-com:office:office" xmlns:r="http://schemas.openxmlformats.org/officeDocument/2006/relationships" xmlns:m="http://schemas.openxmlformats.org/officeDocument/2006/math" xmlns:v="urn:schemas-microsoft-com:vml" xmlns:wp14="http://schemas.microsoft.com/office/word/2010/wordprocessingDrawing" xmlns:wp="http://schemas.openxmlformats.org/drawingml/2006/wordprocessingDrawing" xmlns:w10="urn:schemas-microsoft-com:office:word" xmlns:w="http://schemas.openxmlformats.org/wordprocessingml/2006/main" xmlns:w14="http://schemas.microsoft.com/office/word/2010/wordml" xmlns:w15="http://schemas.microsoft.com/office/word/2012/wordml" xmlns:w16se="http://schemas.microsoft.com/office/word/2015/wordml/symex" xmlns:wpg="http://schemas.microsoft.com/office/word/2010/wordprocessingGroup" xmlns:wpi="http://schemas.microsoft.com/office/word/2010/wordprocessingInk" xmlns:wne="http://schemas.microsoft.com/office/word/2006/wordml" xmlns:wps="http://schemas.microsoft.com/office/word/2010/wordprocessingShape" mc:Ignorable="w14 w15 w16se wp14">
+  <w:abstractNum w:abstractNumId="0" w15:restartNumberingAfterBreak="0">
+    <w:nsid w:val="177230DB"/>
+    <w:multiLevelType w:val="hybridMultilevel"/>
+    <w:tmpl w:val="C84CA7BC"/>
+    <w:lvl w:ilvl="0" w:tplc="BA90B100">
+      <w:numFmt w:val="bullet"/>
+      <w:lvlText w:val=""/>
+      <w:lvlJc w:val="left"/>
+      <w:pPr>
+        <w:ind w:left="720" w:hanging="360"/>
+      </w:pPr>
+      <w:rPr>
+        <w:rFonts w:ascii="Symbol" w:eastAsiaTheme="minorEastAsia" w:hAnsi="Symbol" w:cstheme="minorBidi" w:hint="default"/>
+      </w:rPr>
+    </w:lvl>
+    <w:lvl w:ilvl="1" w:tplc="040C0003" w:tentative="1">
+      <w:start w:val="1"/>
+      <w:numFmt w:val="bullet"/>
+      <w:lvlText w:val="o"/>
+      <w:lvlJc w:val="left"/>
+      <w:pPr>
+        <w:ind w:left="1440" w:hanging="360"/>
+      </w:pPr>
+      <w:rPr>
+        <w:rFonts w:ascii="Courier New" w:hAnsi="Courier New" w:cs="Courier New" w:hint="default"/>
+      </w:rPr>
+    </w:lvl>
+    <w:lvl w:ilvl="2" w:tplc="040C0005" w:tentative="1">
+      <w:start w:val="1"/>
+      <w:numFmt w:val="bullet"/>
+      <w:lvlText w:val=""/>
+      <w:lvlJc w:val="left"/>
+      <w:pPr>
+        <w:ind w:left="2160" w:hanging="360"/>
+      </w:pPr>
+      <w:rPr>
+        <w:rFonts w:ascii="Wingdings" w:hAnsi="Wingdings" w:hint="default"/>
+      </w:rPr>
+    </w:lvl>
+    <w:lvl w:ilvl="3" w:tplc="040C0001" w:tentative="1">
+      <w:start w:val="1"/>
+      <w:numFmt w:val="bullet"/>
+      <w:lvlText w:val=""/>
+      <w:lvlJc w:val="left"/>
+      <w:pPr>
+        <w:ind w:left="2880" w:hanging="360"/>
+      </w:pPr>
+      <w:rPr>
+        <w:rFonts w:ascii="Symbol" w:hAnsi="Symbol" w:hint="default"/>
+      </w:rPr>
+    </w:lvl>
+    <w:lvl w:ilvl="4" w:tplc="040C0003" w:tentative="1">
+      <w:start w:val="1"/>
+      <w:numFmt w:val="bullet"/>
+      <w:lvlText w:val="o"/>
+      <w:lvlJc w:val="left"/>
+      <w:pPr>
+        <w:ind w:left="3600" w:hanging="360"/>
+      </w:pPr>
+      <w:rPr>
+        <w:rFonts w:ascii="Courier New" w:hAnsi="Courier New" w:cs="Courier New" w:hint="default"/>
+      </w:rPr>
+    </w:lvl>
+    <w:lvl w:ilvl="5" w:tplc="040C0005" w:tentative="1">
+      <w:start w:val="1"/>
+      <w:numFmt w:val="bullet"/>
+      <w:lvlText w:val=""/>
+      <w:lvlJc w:val="left"/>
+      <w:pPr>
+        <w:ind w:left="4320" w:hanging="360"/>
+      </w:pPr>
+      <w:rPr>
+        <w:rFonts w:ascii="Wingdings" w:hAnsi="Wingdings" w:hint="default"/>
+      </w:rPr>
+    </w:lvl>
+    <w:lvl w:ilvl="6" w:tplc="040C0001" w:tentative="1">
+      <w:start w:val="1"/>
+      <w:numFmt w:val="bullet"/>
+      <w:lvlText w:val=""/>
+      <w:lvlJc w:val="left"/>
+      <w:pPr>
+        <w:ind w:left="5040" w:hanging="360"/>
+      </w:pPr>
+      <w:rPr>
+        <w:rFonts w:ascii="Symbol" w:hAnsi="Symbol" w:hint="default"/>
+      </w:rPr>
+    </w:lvl>
+    <w:lvl w:ilvl="7" w:tplc="040C0003" w:tentative="1">
+      <w:start w:val="1"/>
+      <w:numFmt w:val="bullet"/>
+      <w:lvlText w:val="o"/>
+      <w:lvlJc w:val="left"/>
+      <w:pPr>
+        <w:ind w:left="5760" w:hanging="360"/>
+      </w:pPr>
+      <w:rPr>
+        <w:rFonts w:ascii="Courier New" w:hAnsi="Courier New" w:cs="Courier New" w:hint="default"/>
+      </w:rPr>
+    </w:lvl>
+    <w:lvl w:ilvl="8" w:tplc="040C0005" w:tentative="1">
+      <w:start w:val="1"/>
+      <w:numFmt w:val="bullet"/>
+      <w:lvlText w:val=""/>
+      <w:lvlJc w:val="left"/>
+      <w:pPr>
+        <w:ind w:left="6480" w:hanging="360"/>
+      </w:pPr>
+      <w:rPr>
+        <w:rFonts w:ascii="Wingdings" w:hAnsi="Wingdings" w:hint="default"/>
+      </w:rPr>
+    </w:lvl>
+  </w:abstractNum>
+  <w:num w:numId="1">
+    <w:abstractNumId w:val="0"/>
+  </w:num>
+</w:numbering>
 </file>
 
 <file path=word/styles.xml><?xml version="1.0" encoding="utf-8"?>
@@ -10927,6 +11368,17 @@
       <w:color w:val="808080"/>
     </w:rPr>
   </w:style>
+  <w:style w:type="paragraph" w:styleId="Paragraphedeliste">
+    <w:name w:val="List Paragraph"/>
+    <w:basedOn w:val="Normal"/>
+    <w:uiPriority w:val="34"/>
+    <w:qFormat/>
+    <w:rsid w:val="002C2749"/>
+    <w:pPr>
+      <w:ind w:left="720"/>
+      <w:contextualSpacing/>
+    </w:pPr>
+  </w:style>
 </w:styles>
 </file>
 
@@ -11208,7 +11660,7 @@
 </file>
 
 <file path=customXml/itemProps2.xml><?xml version="1.0" encoding="utf-8"?>
-<ds:datastoreItem xmlns:ds="http://schemas.openxmlformats.org/officeDocument/2006/customXml" ds:itemID="{5215135C-93FE-4B19-AE45-2E310A6DA399}">
+<ds:datastoreItem xmlns:ds="http://schemas.openxmlformats.org/officeDocument/2006/customXml" ds:itemID="{FECFED75-6EF4-44C9-954E-C4E7A1157A7D}">
   <ds:schemaRefs>
     <ds:schemaRef ds:uri="http://schemas.openxmlformats.org/officeDocument/2006/bibliography"/>
   </ds:schemaRefs>

</xml_diff>

<commit_message>
save doc  + create pdf
</commit_message>
<xml_diff>
--- a/Rapport-PowerPoint-Base de connaissance/Projet SmartPatate.docx
+++ b/Rapport-PowerPoint-Base de connaissance/Projet SmartPatate.docx
@@ -4045,6 +4045,7 @@
                                   </w:sdtPr>
                                   <w:sdtEndPr/>
                                   <w:sdtContent>
+                                    <w:proofErr w:type="spellStart"/>
                                     <w:r>
                                       <w:rPr>
                                         <w:color w:val="404040" w:themeColor="text1" w:themeTint="BF"/>
@@ -4053,6 +4054,7 @@
                                       </w:rPr>
                                       <w:t>SmartPatate</w:t>
                                     </w:r>
+                                    <w:proofErr w:type="spellEnd"/>
                                   </w:sdtContent>
                                 </w:sdt>
                               </w:p>
@@ -4142,6 +4144,7 @@
                             </w:sdtPr>
                             <w:sdtEndPr/>
                             <w:sdtContent>
+                              <w:proofErr w:type="spellStart"/>
                               <w:r>
                                 <w:rPr>
                                   <w:color w:val="404040" w:themeColor="text1" w:themeTint="BF"/>
@@ -4150,6 +4153,7 @@
                                 </w:rPr>
                                 <w:t>SmartPatate</w:t>
                               </w:r>
+                              <w:proofErr w:type="spellEnd"/>
                             </w:sdtContent>
                           </w:sdt>
                         </w:p>
@@ -4593,7 +4597,7 @@
                 <w:noProof/>
                 <w:webHidden/>
               </w:rPr>
-              <w:t>8</w:t>
+              <w:t>9</w:t>
             </w:r>
             <w:r>
               <w:rPr>
@@ -4665,7 +4669,7 @@
                 <w:noProof/>
                 <w:webHidden/>
               </w:rPr>
-              <w:t>9</w:t>
+              <w:t>10</w:t>
             </w:r>
             <w:r>
               <w:rPr>
@@ -4737,7 +4741,7 @@
                 <w:noProof/>
                 <w:webHidden/>
               </w:rPr>
-              <w:t>10</w:t>
+              <w:t>11</w:t>
             </w:r>
             <w:r>
               <w:rPr>
@@ -4809,7 +4813,7 @@
                 <w:noProof/>
                 <w:webHidden/>
               </w:rPr>
-              <w:t>12</w:t>
+              <w:t>13</w:t>
             </w:r>
             <w:r>
               <w:rPr>
@@ -5268,8 +5272,6 @@
         </w:rPr>
         <w:t> !</w:t>
       </w:r>
-      <w:bookmarkStart w:id="1" w:name="_GoBack"/>
-      <w:bookmarkEnd w:id="1"/>
     </w:p>
     <w:p>
       <w:pPr>
@@ -5334,67 +5336,24 @@
     </w:p>
     <w:p>
       <w:pPr>
-        <w:pStyle w:val="Paragraphedeliste"/>
-        <w:rPr>
-          <w:b/>
-          <w:sz w:val="22"/>
-        </w:rPr>
-      </w:pPr>
-    </w:p>
-    <w:p>
-      <w:pPr>
-        <w:rPr>
-          <w:sz w:val="52"/>
-        </w:rPr>
-      </w:pPr>
-    </w:p>
-    <w:p>
-      <w:pPr>
-        <w:rPr>
-          <w:sz w:val="52"/>
-        </w:rPr>
-      </w:pPr>
-    </w:p>
-    <w:p>
-      <w:pPr>
-        <w:rPr>
-          <w:sz w:val="52"/>
-        </w:rPr>
-      </w:pPr>
-    </w:p>
-    <w:p>
-      <w:pPr>
-        <w:rPr>
-          <w:sz w:val="52"/>
-        </w:rPr>
-      </w:pPr>
-    </w:p>
-    <w:p>
-      <w:pPr>
-        <w:rPr>
-          <w:sz w:val="52"/>
-        </w:rPr>
-      </w:pPr>
-    </w:p>
-    <w:p>
-      <w:pPr>
         <w:pStyle w:val="Titre1"/>
       </w:pPr>
-      <w:bookmarkStart w:id="2" w:name="_Toc467157476"/>
-      <w:r>
+      <w:bookmarkStart w:id="1" w:name="_Toc467157476"/>
+      <w:r>
+        <w:lastRenderedPageBreak/>
         <w:t>EXPERIMENTATION</w:t>
       </w:r>
+      <w:bookmarkEnd w:id="1"/>
+    </w:p>
+    <w:p>
+      <w:pPr>
+        <w:pStyle w:val="Titre3"/>
+      </w:pPr>
+      <w:bookmarkStart w:id="2" w:name="_Toc467157477"/>
+      <w:r>
+        <w:t>Expérience 1</w:t>
+      </w:r>
       <w:bookmarkEnd w:id="2"/>
-    </w:p>
-    <w:p>
-      <w:pPr>
-        <w:pStyle w:val="Titre3"/>
-      </w:pPr>
-      <w:bookmarkStart w:id="3" w:name="_Toc467157477"/>
-      <w:r>
-        <w:t>Expérience 1</w:t>
-      </w:r>
-      <w:bookmarkEnd w:id="3"/>
     </w:p>
     <w:p/>
     <w:p>
@@ -5488,15 +5447,7 @@
           <w:i/>
           <w:sz w:val="22"/>
         </w:rPr>
-        <w:t xml:space="preserve"> (500 Ω) est </w:t>
-      </w:r>
-      <w:r>
-        <w:rPr>
-          <w:i/>
-          <w:sz w:val="22"/>
-        </w:rPr>
-        <w:lastRenderedPageBreak/>
-        <w:t>une bobine L</w:t>
+        <w:t xml:space="preserve"> (500 Ω) est une bobine L</w:t>
       </w:r>
       <w:r>
         <w:rPr>
@@ -5511,7 +5462,23 @@
           <w:i/>
           <w:sz w:val="22"/>
         </w:rPr>
-        <w:t xml:space="preserve"> (10 mH)</w:t>
+        <w:t xml:space="preserve"> (10 </w:t>
+      </w:r>
+      <w:proofErr w:type="spellStart"/>
+      <w:r>
+        <w:rPr>
+          <w:i/>
+          <w:sz w:val="22"/>
+        </w:rPr>
+        <w:t>mH</w:t>
+      </w:r>
+      <w:proofErr w:type="spellEnd"/>
+      <w:r>
+        <w:rPr>
+          <w:i/>
+          <w:sz w:val="22"/>
+        </w:rPr>
+        <w:t>)</w:t>
       </w:r>
       <w:r>
         <w:rPr>
@@ -6641,8 +6608,8 @@
     </w:p>
     <w:tbl>
       <w:tblPr>
-        <w:tblW w:w="11341" w:type="dxa"/>
-        <w:tblInd w:w="-1003" w:type="dxa"/>
+        <w:tblW w:w="10206" w:type="dxa"/>
+        <w:tblInd w:w="-577" w:type="dxa"/>
         <w:tblCellMar>
           <w:left w:w="0" w:type="dxa"/>
           <w:right w:w="0" w:type="dxa"/>
@@ -6651,21 +6618,21 @@
       </w:tblPr>
       <w:tblGrid>
         <w:gridCol w:w="1206"/>
-        <w:gridCol w:w="921"/>
-        <w:gridCol w:w="993"/>
-        <w:gridCol w:w="992"/>
-        <w:gridCol w:w="992"/>
-        <w:gridCol w:w="992"/>
-        <w:gridCol w:w="1134"/>
-        <w:gridCol w:w="993"/>
-        <w:gridCol w:w="992"/>
-        <w:gridCol w:w="992"/>
-        <w:gridCol w:w="1134"/>
+        <w:gridCol w:w="815"/>
+        <w:gridCol w:w="766"/>
+        <w:gridCol w:w="925"/>
+        <w:gridCol w:w="925"/>
+        <w:gridCol w:w="986"/>
+        <w:gridCol w:w="986"/>
+        <w:gridCol w:w="986"/>
+        <w:gridCol w:w="986"/>
+        <w:gridCol w:w="986"/>
+        <w:gridCol w:w="986"/>
       </w:tblGrid>
       <w:tr>
         <w:tc>
           <w:tcPr>
-            <w:tcW w:w="1206" w:type="dxa"/>
+            <w:tcW w:w="1347" w:type="dxa"/>
             <w:tcBorders>
               <w:top w:val="single" w:sz="8" w:space="0" w:color="auto"/>
               <w:left w:val="single" w:sz="8" w:space="0" w:color="auto"/>
@@ -6706,7 +6673,7 @@
         </w:tc>
         <w:tc>
           <w:tcPr>
-            <w:tcW w:w="921" w:type="dxa"/>
+            <w:tcW w:w="815" w:type="dxa"/>
             <w:tcBorders>
               <w:top w:val="single" w:sz="8" w:space="0" w:color="auto"/>
               <w:left w:val="nil"/>
@@ -6747,7 +6714,7 @@
         </w:tc>
         <w:tc>
           <w:tcPr>
-            <w:tcW w:w="993" w:type="dxa"/>
+            <w:tcW w:w="766" w:type="dxa"/>
             <w:tcBorders>
               <w:top w:val="single" w:sz="8" w:space="0" w:color="auto"/>
               <w:left w:val="nil"/>
@@ -6788,7 +6755,7 @@
         </w:tc>
         <w:tc>
           <w:tcPr>
-            <w:tcW w:w="992" w:type="dxa"/>
+            <w:tcW w:w="925" w:type="dxa"/>
             <w:tcBorders>
               <w:top w:val="single" w:sz="8" w:space="0" w:color="auto"/>
               <w:left w:val="nil"/>
@@ -6829,7 +6796,7 @@
         </w:tc>
         <w:tc>
           <w:tcPr>
-            <w:tcW w:w="992" w:type="dxa"/>
+            <w:tcW w:w="925" w:type="dxa"/>
             <w:tcBorders>
               <w:top w:val="single" w:sz="8" w:space="0" w:color="auto"/>
               <w:left w:val="nil"/>
@@ -6870,7 +6837,7 @@
         </w:tc>
         <w:tc>
           <w:tcPr>
-            <w:tcW w:w="992" w:type="dxa"/>
+            <w:tcW w:w="986" w:type="dxa"/>
             <w:tcBorders>
               <w:top w:val="single" w:sz="8" w:space="0" w:color="auto"/>
               <w:left w:val="nil"/>
@@ -6911,7 +6878,7 @@
         </w:tc>
         <w:tc>
           <w:tcPr>
-            <w:tcW w:w="1134" w:type="dxa"/>
+            <w:tcW w:w="986" w:type="dxa"/>
             <w:tcBorders>
               <w:top w:val="single" w:sz="8" w:space="0" w:color="auto"/>
               <w:left w:val="nil"/>
@@ -6952,7 +6919,7 @@
         </w:tc>
         <w:tc>
           <w:tcPr>
-            <w:tcW w:w="993" w:type="dxa"/>
+            <w:tcW w:w="986" w:type="dxa"/>
             <w:tcBorders>
               <w:top w:val="single" w:sz="8" w:space="0" w:color="auto"/>
               <w:left w:val="nil"/>
@@ -6993,7 +6960,7 @@
         </w:tc>
         <w:tc>
           <w:tcPr>
-            <w:tcW w:w="992" w:type="dxa"/>
+            <w:tcW w:w="986" w:type="dxa"/>
             <w:tcBorders>
               <w:top w:val="single" w:sz="8" w:space="0" w:color="auto"/>
               <w:left w:val="nil"/>
@@ -7034,7 +7001,7 @@
         </w:tc>
         <w:tc>
           <w:tcPr>
-            <w:tcW w:w="992" w:type="dxa"/>
+            <w:tcW w:w="986" w:type="dxa"/>
             <w:tcBorders>
               <w:top w:val="single" w:sz="8" w:space="0" w:color="auto"/>
               <w:left w:val="nil"/>
@@ -7075,7 +7042,7 @@
         </w:tc>
         <w:tc>
           <w:tcPr>
-            <w:tcW w:w="1134" w:type="dxa"/>
+            <w:tcW w:w="498" w:type="dxa"/>
             <w:tcBorders>
               <w:top w:val="single" w:sz="8" w:space="0" w:color="auto"/>
               <w:left w:val="nil"/>
@@ -7118,7 +7085,7 @@
       <w:tr>
         <w:tc>
           <w:tcPr>
-            <w:tcW w:w="1206" w:type="dxa"/>
+            <w:tcW w:w="1347" w:type="dxa"/>
             <w:tcBorders>
               <w:top w:val="nil"/>
               <w:left w:val="single" w:sz="8" w:space="0" w:color="auto"/>
@@ -7159,7 +7126,7 @@
         </w:tc>
         <w:tc>
           <w:tcPr>
-            <w:tcW w:w="921" w:type="dxa"/>
+            <w:tcW w:w="815" w:type="dxa"/>
             <w:tcBorders>
               <w:top w:val="nil"/>
               <w:left w:val="nil"/>
@@ -7200,7 +7167,7 @@
         </w:tc>
         <w:tc>
           <w:tcPr>
-            <w:tcW w:w="993" w:type="dxa"/>
+            <w:tcW w:w="766" w:type="dxa"/>
             <w:tcBorders>
               <w:top w:val="nil"/>
               <w:left w:val="nil"/>
@@ -7240,7 +7207,7 @@
         </w:tc>
         <w:tc>
           <w:tcPr>
-            <w:tcW w:w="992" w:type="dxa"/>
+            <w:tcW w:w="925" w:type="dxa"/>
             <w:tcBorders>
               <w:top w:val="nil"/>
               <w:left w:val="nil"/>
@@ -7280,7 +7247,7 @@
         </w:tc>
         <w:tc>
           <w:tcPr>
-            <w:tcW w:w="992" w:type="dxa"/>
+            <w:tcW w:w="925" w:type="dxa"/>
             <w:tcBorders>
               <w:top w:val="nil"/>
               <w:left w:val="nil"/>
@@ -7321,7 +7288,7 @@
         </w:tc>
         <w:tc>
           <w:tcPr>
-            <w:tcW w:w="992" w:type="dxa"/>
+            <w:tcW w:w="986" w:type="dxa"/>
             <w:tcBorders>
               <w:top w:val="nil"/>
               <w:left w:val="nil"/>
@@ -7362,7 +7329,7 @@
         </w:tc>
         <w:tc>
           <w:tcPr>
-            <w:tcW w:w="1134" w:type="dxa"/>
+            <w:tcW w:w="986" w:type="dxa"/>
             <w:tcBorders>
               <w:top w:val="nil"/>
               <w:left w:val="nil"/>
@@ -7403,7 +7370,7 @@
         </w:tc>
         <w:tc>
           <w:tcPr>
-            <w:tcW w:w="993" w:type="dxa"/>
+            <w:tcW w:w="986" w:type="dxa"/>
             <w:tcBorders>
               <w:top w:val="nil"/>
               <w:left w:val="nil"/>
@@ -7444,7 +7411,7 @@
         </w:tc>
         <w:tc>
           <w:tcPr>
-            <w:tcW w:w="992" w:type="dxa"/>
+            <w:tcW w:w="986" w:type="dxa"/>
             <w:tcBorders>
               <w:top w:val="nil"/>
               <w:left w:val="nil"/>
@@ -7485,7 +7452,7 @@
         </w:tc>
         <w:tc>
           <w:tcPr>
-            <w:tcW w:w="992" w:type="dxa"/>
+            <w:tcW w:w="986" w:type="dxa"/>
             <w:tcBorders>
               <w:top w:val="nil"/>
               <w:left w:val="nil"/>
@@ -7526,7 +7493,7 @@
         </w:tc>
         <w:tc>
           <w:tcPr>
-            <w:tcW w:w="1134" w:type="dxa"/>
+            <w:tcW w:w="498" w:type="dxa"/>
             <w:tcBorders>
               <w:top w:val="nil"/>
               <w:left w:val="nil"/>
@@ -7569,7 +7536,7 @@
       <w:tr>
         <w:tc>
           <w:tcPr>
-            <w:tcW w:w="1206" w:type="dxa"/>
+            <w:tcW w:w="1347" w:type="dxa"/>
             <w:tcBorders>
               <w:top w:val="nil"/>
               <w:left w:val="single" w:sz="8" w:space="0" w:color="auto"/>
@@ -7610,7 +7577,7 @@
         </w:tc>
         <w:tc>
           <w:tcPr>
-            <w:tcW w:w="921" w:type="dxa"/>
+            <w:tcW w:w="815" w:type="dxa"/>
             <w:tcBorders>
               <w:top w:val="nil"/>
               <w:left w:val="nil"/>
@@ -7651,7 +7618,7 @@
         </w:tc>
         <w:tc>
           <w:tcPr>
-            <w:tcW w:w="993" w:type="dxa"/>
+            <w:tcW w:w="766" w:type="dxa"/>
             <w:tcBorders>
               <w:top w:val="nil"/>
               <w:left w:val="nil"/>
@@ -7692,7 +7659,7 @@
         </w:tc>
         <w:tc>
           <w:tcPr>
-            <w:tcW w:w="992" w:type="dxa"/>
+            <w:tcW w:w="925" w:type="dxa"/>
             <w:tcBorders>
               <w:top w:val="nil"/>
               <w:left w:val="nil"/>
@@ -7733,7 +7700,7 @@
         </w:tc>
         <w:tc>
           <w:tcPr>
-            <w:tcW w:w="992" w:type="dxa"/>
+            <w:tcW w:w="925" w:type="dxa"/>
             <w:tcBorders>
               <w:top w:val="nil"/>
               <w:left w:val="nil"/>
@@ -7774,7 +7741,7 @@
         </w:tc>
         <w:tc>
           <w:tcPr>
-            <w:tcW w:w="992" w:type="dxa"/>
+            <w:tcW w:w="986" w:type="dxa"/>
             <w:tcBorders>
               <w:top w:val="nil"/>
               <w:left w:val="nil"/>
@@ -7815,7 +7782,7 @@
         </w:tc>
         <w:tc>
           <w:tcPr>
-            <w:tcW w:w="1134" w:type="dxa"/>
+            <w:tcW w:w="986" w:type="dxa"/>
             <w:tcBorders>
               <w:top w:val="nil"/>
               <w:left w:val="nil"/>
@@ -7856,7 +7823,7 @@
         </w:tc>
         <w:tc>
           <w:tcPr>
-            <w:tcW w:w="993" w:type="dxa"/>
+            <w:tcW w:w="986" w:type="dxa"/>
             <w:tcBorders>
               <w:top w:val="nil"/>
               <w:left w:val="nil"/>
@@ -7897,7 +7864,7 @@
         </w:tc>
         <w:tc>
           <w:tcPr>
-            <w:tcW w:w="992" w:type="dxa"/>
+            <w:tcW w:w="986" w:type="dxa"/>
             <w:tcBorders>
               <w:top w:val="nil"/>
               <w:left w:val="nil"/>
@@ -7938,7 +7905,7 @@
         </w:tc>
         <w:tc>
           <w:tcPr>
-            <w:tcW w:w="992" w:type="dxa"/>
+            <w:tcW w:w="986" w:type="dxa"/>
             <w:tcBorders>
               <w:top w:val="nil"/>
               <w:left w:val="nil"/>
@@ -7979,7 +7946,7 @@
         </w:tc>
         <w:tc>
           <w:tcPr>
-            <w:tcW w:w="1134" w:type="dxa"/>
+            <w:tcW w:w="498" w:type="dxa"/>
             <w:tcBorders>
               <w:top w:val="nil"/>
               <w:left w:val="nil"/>
@@ -8049,7 +8016,6 @@
           <w:noProof/>
           <w:lang w:eastAsia="fr-FR"/>
         </w:rPr>
-        <w:lastRenderedPageBreak/>
         <w:drawing>
           <wp:inline distT="0" distB="0" distL="0" distR="0" wp14:anchorId="4B89CEAF" wp14:editId="6401B3B1">
             <wp:extent cx="5760720" cy="3588385"/>
@@ -8086,6 +8052,8 @@
           </wp:inline>
         </w:drawing>
       </w:r>
+      <w:bookmarkStart w:id="3" w:name="_GoBack"/>
+      <w:bookmarkEnd w:id="3"/>
     </w:p>
     <w:p>
       <w:pPr>
@@ -8122,6 +8090,7 @@
           <w:b/>
           <w:sz w:val="24"/>
         </w:rPr>
+        <w:lastRenderedPageBreak/>
         <w:t>Visualisation des profils (Remplacement de la patate par un verre d’eau)</w:t>
       </w:r>
     </w:p>
@@ -8188,7 +8157,6 @@
           <w:noProof/>
           <w:lang w:eastAsia="fr-FR"/>
         </w:rPr>
-        <w:lastRenderedPageBreak/>
         <w:drawing>
           <wp:inline distT="0" distB="0" distL="0" distR="0" wp14:anchorId="00EF5671" wp14:editId="576B4DC0">
             <wp:extent cx="5059680" cy="2572785"/>
@@ -8304,6 +8272,7 @@
           <w:b/>
           <w:sz w:val="24"/>
         </w:rPr>
+        <w:lastRenderedPageBreak/>
         <w:t>QUESTION.</w:t>
       </w:r>
       <w:r>
@@ -8644,6 +8613,7 @@
       </w:pPr>
       <w:bookmarkStart w:id="4" w:name="_Toc467157478"/>
       <w:r>
+        <w:lastRenderedPageBreak/>
         <w:t>Expérience 2</w:t>
       </w:r>
       <w:bookmarkEnd w:id="4"/>
@@ -8663,7 +8633,6 @@
           <w:noProof/>
           <w:lang w:eastAsia="fr-FR"/>
         </w:rPr>
-        <w:lastRenderedPageBreak/>
         <w:drawing>
           <wp:inline distT="0" distB="0" distL="0" distR="0" wp14:anchorId="6F8875C8" wp14:editId="1B331B87">
             <wp:extent cx="5760720" cy="3986530"/>
@@ -9157,7 +9126,21 @@
         <w:rPr>
           <w:i/>
         </w:rPr>
-        <w:t>Ce circuit est une capteur capacitif, relié à une arduino qui permettra de fournir un courant alternatif PWM (broche 9</w:t>
+        <w:t xml:space="preserve">Ce circuit est une capteur capacitif, relié à une </w:t>
+      </w:r>
+      <w:proofErr w:type="spellStart"/>
+      <w:r>
+        <w:rPr>
+          <w:i/>
+        </w:rPr>
+        <w:t>arduino</w:t>
+      </w:r>
+      <w:proofErr w:type="spellEnd"/>
+      <w:r>
+        <w:rPr>
+          <w:i/>
+        </w:rPr>
+        <w:t xml:space="preserve"> qui permettra de fournir un courant alternatif PWM (broche 9</w:t>
       </w:r>
       <w:r>
         <w:rPr>
@@ -9244,7 +9227,39 @@
           <w:i/>
           <w:sz w:val="22"/>
         </w:rPr>
-        <w:t>En bleu nous avons un condensateur en série avec l’électrode, Nous savons grace à l’expérience 1 que le corp humain agit comme un condensateur nous pouvons créer ce schéma équivalent :</w:t>
+        <w:t xml:space="preserve">En bleu nous avons un condensateur en série avec l’électrode, Nous savons </w:t>
+      </w:r>
+      <w:proofErr w:type="spellStart"/>
+      <w:r>
+        <w:rPr>
+          <w:i/>
+          <w:sz w:val="22"/>
+        </w:rPr>
+        <w:t>grace</w:t>
+      </w:r>
+      <w:proofErr w:type="spellEnd"/>
+      <w:r>
+        <w:rPr>
+          <w:i/>
+          <w:sz w:val="22"/>
+        </w:rPr>
+        <w:t xml:space="preserve"> à l’expérience 1 que le </w:t>
+      </w:r>
+      <w:proofErr w:type="spellStart"/>
+      <w:r>
+        <w:rPr>
+          <w:i/>
+          <w:sz w:val="22"/>
+        </w:rPr>
+        <w:t>corp</w:t>
+      </w:r>
+      <w:proofErr w:type="spellEnd"/>
+      <w:r>
+        <w:rPr>
+          <w:i/>
+          <w:sz w:val="22"/>
+        </w:rPr>
+        <w:t xml:space="preserve"> humain agit comme un condensateur nous pouvons créer ce schéma équivalent :</w:t>
       </w:r>
     </w:p>
     <w:p>
@@ -9368,7 +9383,23 @@
           <w:i/>
           <w:sz w:val="22"/>
         </w:rPr>
-        <w:t xml:space="preserve">La led quant à elle permet d’éviter un retour de courant dans la zone rouge, </w:t>
+        <w:t xml:space="preserve">La </w:t>
+      </w:r>
+      <w:proofErr w:type="spellStart"/>
+      <w:r>
+        <w:rPr>
+          <w:i/>
+          <w:sz w:val="22"/>
+        </w:rPr>
+        <w:t>led</w:t>
+      </w:r>
+      <w:proofErr w:type="spellEnd"/>
+      <w:r>
+        <w:rPr>
+          <w:i/>
+          <w:sz w:val="22"/>
+        </w:rPr>
+        <w:t xml:space="preserve"> quant à elle permet d’éviter un retour de courant dans la zone rouge, </w:t>
       </w:r>
       <w:r>
         <w:rPr>
@@ -9390,7 +9421,23 @@
           <w:i/>
           <w:sz w:val="22"/>
         </w:rPr>
-        <w:t xml:space="preserve"> est relié à la masse donc circuit fermé) en effet le condensateur de la zone verte vas se décharger, la led évite que le courant s’échappe via R</w:t>
+        <w:t xml:space="preserve"> est relié à la masse donc circuit fermé) en effet le condensateur de la zone verte vas se décharger, la </w:t>
+      </w:r>
+      <w:proofErr w:type="spellStart"/>
+      <w:r>
+        <w:rPr>
+          <w:i/>
+          <w:sz w:val="22"/>
+        </w:rPr>
+        <w:t>led</w:t>
+      </w:r>
+      <w:proofErr w:type="spellEnd"/>
+      <w:r>
+        <w:rPr>
+          <w:i/>
+          <w:sz w:val="22"/>
+        </w:rPr>
+        <w:t xml:space="preserve"> évite que le courant s’échappe via R</w:t>
       </w:r>
       <w:r>
         <w:rPr>
@@ -9573,9 +9620,14 @@
       <w:bookmarkStart w:id="7" w:name="_Toc467157481"/>
       <w:r>
         <w:lastRenderedPageBreak/>
-        <w:t>Partie Fritzing</w:t>
+        <w:t xml:space="preserve">Partie </w:t>
+      </w:r>
+      <w:proofErr w:type="spellStart"/>
+      <w:r>
+        <w:t>Fritzing</w:t>
       </w:r>
       <w:bookmarkEnd w:id="7"/>
+      <w:proofErr w:type="spellEnd"/>
     </w:p>
     <w:p/>
     <w:p>
@@ -9621,7 +9673,7 @@
             <v:path o:extrusionok="f" gradientshapeok="t" o:connecttype="rect"/>
             <o:lock v:ext="edit" aspectratio="t"/>
           </v:shapetype>
-          <v:shape id="_x0000_i1025" type="#_x0000_t75" style="width:368.4pt;height:219.6pt">
+          <v:shape id="_x0000_i1025" type="#_x0000_t75" style="width:368.25pt;height:219.8pt">
             <v:imagedata r:id="rId22" o:title="Fritzing - Platine"/>
           </v:shape>
         </w:pict>
@@ -9643,7 +9695,7 @@
     <w:p>
       <w:r>
         <w:pict>
-          <v:shape id="_x0000_i1026" type="#_x0000_t75" style="width:359.4pt;height:303pt">
+          <v:shape id="_x0000_i1026" type="#_x0000_t75" style="width:359.25pt;height:302.85pt">
             <v:imagedata r:id="rId23" o:title="Fritzing - Schématique"/>
           </v:shape>
         </w:pict>
@@ -9677,7 +9729,7 @@
           <w:i/>
         </w:rPr>
         <w:pict>
-          <v:shape id="_x0000_i1027" type="#_x0000_t75" style="width:453pt;height:288.6pt">
+          <v:shape id="_x0000_i1027" type="#_x0000_t75" style="width:453.2pt;height:288.55pt">
             <v:imagedata r:id="rId24" o:title="Fritzing - PCB"/>
           </v:shape>
         </w:pict>
@@ -9882,7 +9934,7 @@
                                 <w:rPr>
                                   <w:noProof/>
                                 </w:rPr>
-                                <w:t>1</w:t>
+                                <w:t>4</w:t>
                               </w:r>
                               <w:r>
                                 <w:fldChar w:fldCharType="end"/>
@@ -9945,7 +9997,7 @@
                           <w:rPr>
                             <w:noProof/>
                           </w:rPr>
-                          <w:t>1</w:t>
+                          <w:t>4</w:t>
                         </w:r>
                         <w:r>
                           <w:fldChar w:fldCharType="end"/>
@@ -10097,8 +10149,12 @@
     </w:r>
     <w:r>
       <w:tab/>
+    </w:r>
+    <w:proofErr w:type="spellStart"/>
+    <w:r>
       <w:t>SmartPatate</w:t>
     </w:r>
+    <w:proofErr w:type="spellEnd"/>
     <w:r>
       <w:tab/>
       <w:t>16/11/2016</w:t>
@@ -11660,7 +11716,7 @@
 </file>
 
 <file path=customXml/itemProps2.xml><?xml version="1.0" encoding="utf-8"?>
-<ds:datastoreItem xmlns:ds="http://schemas.openxmlformats.org/officeDocument/2006/customXml" ds:itemID="{FECFED75-6EF4-44C9-954E-C4E7A1157A7D}">
+<ds:datastoreItem xmlns:ds="http://schemas.openxmlformats.org/officeDocument/2006/customXml" ds:itemID="{C5904DD2-877D-4461-9A2D-21375A9D9C5F}">
   <ds:schemaRefs>
     <ds:schemaRef ds:uri="http://schemas.openxmlformats.org/officeDocument/2006/bibliography"/>
   </ds:schemaRefs>

</xml_diff>

<commit_message>
edit ardui Sensing for led + pdf + rapport
</commit_message>
<xml_diff>
--- a/Rapport-PowerPoint-Base de connaissance/Projet SmartPatate.docx
+++ b/Rapport-PowerPoint-Base de connaissance/Projet SmartPatate.docx
@@ -4605,7 +4605,7 @@
                 <w:noProof/>
                 <w:webHidden/>
               </w:rPr>
-              <w:t>9</w:t>
+              <w:t>8</w:t>
             </w:r>
             <w:r>
               <w:rPr>
@@ -4678,7 +4678,7 @@
                 <w:noProof/>
                 <w:webHidden/>
               </w:rPr>
-              <w:t>10</w:t>
+              <w:t>9</w:t>
             </w:r>
             <w:r>
               <w:rPr>
@@ -4751,7 +4751,7 @@
                 <w:noProof/>
                 <w:webHidden/>
               </w:rPr>
-              <w:t>11</w:t>
+              <w:t>10</w:t>
             </w:r>
             <w:r>
               <w:rPr>
@@ -4824,7 +4824,7 @@
                 <w:noProof/>
                 <w:webHidden/>
               </w:rPr>
-              <w:t>13</w:t>
+              <w:t>12</w:t>
             </w:r>
             <w:r>
               <w:rPr>
@@ -9867,10 +9867,10 @@
           <w:lang w:eastAsia="fr-FR"/>
         </w:rPr>
         <w:drawing>
-          <wp:inline distT="0" distB="0" distL="0" distR="0" wp14:anchorId="6CF58212" wp14:editId="218BED1E">
-            <wp:extent cx="3535680" cy="2446760"/>
-            <wp:effectExtent l="0" t="0" r="7620" b="0"/>
-            <wp:docPr id="43" name="Image 43"/>
+          <wp:inline distT="0" distB="0" distL="0" distR="0" wp14:anchorId="54B86C8A" wp14:editId="4228C7F1">
+            <wp:extent cx="3540642" cy="3080889"/>
+            <wp:effectExtent l="0" t="0" r="3175" b="5715"/>
+            <wp:docPr id="59" name="Image 59"/>
             <wp:cNvGraphicFramePr>
               <a:graphicFrameLocks xmlns:a="http://schemas.openxmlformats.org/drawingml/2006/main" noChangeAspect="1"/>
             </wp:cNvGraphicFramePr>
@@ -9882,7 +9882,7 @@
                     <pic:cNvPicPr/>
                   </pic:nvPicPr>
                   <pic:blipFill>
-                    <a:blip r:embed="rId16"/>
+                    <a:blip r:embed="rId21"/>
                     <a:stretch>
                       <a:fillRect/>
                     </a:stretch>
@@ -9890,7 +9890,7 @@
                   <pic:spPr>
                     <a:xfrm>
                       <a:off x="0" y="0"/>
-                      <a:ext cx="3563263" cy="2465848"/>
+                      <a:ext cx="3585219" cy="3119677"/>
                     </a:xfrm>
                     <a:prstGeom prst="rect">
                       <a:avLst/>
@@ -9938,7 +9938,7 @@
                     </pic:cNvPicPr>
                   </pic:nvPicPr>
                   <pic:blipFill>
-                    <a:blip r:embed="rId21" cstate="print">
+                    <a:blip r:embed="rId22" cstate="print">
                       <a:extLst>
                         <a:ext uri="{28A0092B-C50C-407E-A947-70E740481C1C}">
                           <a14:useLocalDpi xmlns:a14="http://schemas.microsoft.com/office/drawing/2010/main" val="0"/>
@@ -10023,7 +10023,6 @@
       </w:pPr>
       <w:bookmarkStart w:id="6" w:name="_Toc467157481"/>
       <w:r>
-        <w:lastRenderedPageBreak/>
         <w:t>Partie Fritzing</w:t>
       </w:r>
       <w:bookmarkEnd w:id="6"/>
@@ -10061,69 +10060,9 @@
         </w:rPr>
         <w:drawing>
           <wp:inline distT="0" distB="0" distL="0" distR="0" wp14:anchorId="67711748" wp14:editId="06A027E7">
-            <wp:extent cx="4851332" cy="3359889"/>
-            <wp:effectExtent l="0" t="0" r="6985" b="0"/>
+            <wp:extent cx="4559638" cy="3157870"/>
+            <wp:effectExtent l="0" t="0" r="0" b="4445"/>
             <wp:docPr id="56" name="Image 56"/>
-            <wp:cNvGraphicFramePr>
-              <a:graphicFrameLocks xmlns:a="http://schemas.openxmlformats.org/drawingml/2006/main" noChangeAspect="1"/>
-            </wp:cNvGraphicFramePr>
-            <a:graphic xmlns:a="http://schemas.openxmlformats.org/drawingml/2006/main">
-              <a:graphicData uri="http://schemas.openxmlformats.org/drawingml/2006/picture">
-                <pic:pic xmlns:pic="http://schemas.openxmlformats.org/drawingml/2006/picture">
-                  <pic:nvPicPr>
-                    <pic:cNvPr id="1" name=""/>
-                    <pic:cNvPicPr/>
-                  </pic:nvPicPr>
-                  <pic:blipFill>
-                    <a:blip r:embed="rId22"/>
-                    <a:stretch>
-                      <a:fillRect/>
-                    </a:stretch>
-                  </pic:blipFill>
-                  <pic:spPr>
-                    <a:xfrm>
-                      <a:off x="0" y="0"/>
-                      <a:ext cx="4887821" cy="3385160"/>
-                    </a:xfrm>
-                    <a:prstGeom prst="rect">
-                      <a:avLst/>
-                    </a:prstGeom>
-                  </pic:spPr>
-                </pic:pic>
-              </a:graphicData>
-            </a:graphic>
-          </wp:inline>
-        </w:drawing>
-      </w:r>
-    </w:p>
-    <w:p>
-      <w:pPr>
-        <w:jc w:val="both"/>
-        <w:rPr>
-          <w:i/>
-        </w:rPr>
-      </w:pPr>
-      <w:r>
-        <w:rPr>
-          <w:i/>
-        </w:rPr>
-        <w:t>Schématique</w:t>
-      </w:r>
-    </w:p>
-    <w:p>
-      <w:pPr>
-        <w:jc w:val="both"/>
-      </w:pPr>
-      <w:r>
-        <w:rPr>
-          <w:noProof/>
-          <w:lang w:eastAsia="fr-FR"/>
-        </w:rPr>
-        <w:drawing>
-          <wp:inline distT="0" distB="0" distL="0" distR="0" wp14:anchorId="6B81B3AA" wp14:editId="40A60D1B">
-            <wp:extent cx="4863252" cy="4231758"/>
-            <wp:effectExtent l="0" t="0" r="0" b="0"/>
-            <wp:docPr id="57" name="Image 57"/>
             <wp:cNvGraphicFramePr>
               <a:graphicFrameLocks xmlns:a="http://schemas.openxmlformats.org/drawingml/2006/main" noChangeAspect="1"/>
             </wp:cNvGraphicFramePr>
@@ -10143,7 +10082,7 @@
                   <pic:spPr>
                     <a:xfrm>
                       <a:off x="0" y="0"/>
-                      <a:ext cx="4899348" cy="4263167"/>
+                      <a:ext cx="4622920" cy="3201697"/>
                     </a:xfrm>
                     <a:prstGeom prst="rect">
                       <a:avLst/>
@@ -10155,6 +10094,68 @@
           </wp:inline>
         </w:drawing>
       </w:r>
+    </w:p>
+    <w:p>
+      <w:pPr>
+        <w:jc w:val="both"/>
+        <w:rPr>
+          <w:i/>
+        </w:rPr>
+      </w:pPr>
+      <w:r>
+        <w:rPr>
+          <w:i/>
+        </w:rPr>
+        <w:t>Schématique</w:t>
+      </w:r>
+    </w:p>
+    <w:p>
+      <w:pPr>
+        <w:jc w:val="both"/>
+      </w:pPr>
+      <w:bookmarkStart w:id="7" w:name="_GoBack"/>
+      <w:r>
+        <w:rPr>
+          <w:noProof/>
+          <w:lang w:eastAsia="fr-FR"/>
+        </w:rPr>
+        <w:drawing>
+          <wp:inline distT="0" distB="0" distL="0" distR="0" wp14:anchorId="6B81B3AA" wp14:editId="40A60D1B">
+            <wp:extent cx="4348717" cy="3784035"/>
+            <wp:effectExtent l="0" t="0" r="0" b="6985"/>
+            <wp:docPr id="57" name="Image 57"/>
+            <wp:cNvGraphicFramePr>
+              <a:graphicFrameLocks xmlns:a="http://schemas.openxmlformats.org/drawingml/2006/main" noChangeAspect="1"/>
+            </wp:cNvGraphicFramePr>
+            <a:graphic xmlns:a="http://schemas.openxmlformats.org/drawingml/2006/main">
+              <a:graphicData uri="http://schemas.openxmlformats.org/drawingml/2006/picture">
+                <pic:pic xmlns:pic="http://schemas.openxmlformats.org/drawingml/2006/picture">
+                  <pic:nvPicPr>
+                    <pic:cNvPr id="1" name=""/>
+                    <pic:cNvPicPr/>
+                  </pic:nvPicPr>
+                  <pic:blipFill>
+                    <a:blip r:embed="rId21"/>
+                    <a:stretch>
+                      <a:fillRect/>
+                    </a:stretch>
+                  </pic:blipFill>
+                  <pic:spPr>
+                    <a:xfrm>
+                      <a:off x="0" y="0"/>
+                      <a:ext cx="4417613" cy="3843985"/>
+                    </a:xfrm>
+                    <a:prstGeom prst="rect">
+                      <a:avLst/>
+                    </a:prstGeom>
+                  </pic:spPr>
+                </pic:pic>
+              </a:graphicData>
+            </a:graphic>
+          </wp:inline>
+        </w:drawing>
+      </w:r>
+      <w:bookmarkEnd w:id="7"/>
     </w:p>
     <w:p>
       <w:pPr>
@@ -10224,8 +10225,6 @@
       <w:pPr>
         <w:jc w:val="both"/>
       </w:pPr>
-      <w:bookmarkStart w:id="7" w:name="_GoBack"/>
-      <w:bookmarkEnd w:id="7"/>
       <w:r>
         <w:br w:type="page"/>
       </w:r>
@@ -10455,7 +10454,7 @@
                                 <w:rPr>
                                   <w:noProof/>
                                 </w:rPr>
-                                <w:t>10</w:t>
+                                <w:t>8</w:t>
                               </w:r>
                               <w:r>
                                 <w:fldChar w:fldCharType="end"/>
@@ -10518,7 +10517,7 @@
                           <w:rPr>
                             <w:noProof/>
                           </w:rPr>
-                          <w:t>10</w:t>
+                          <w:t>8</w:t>
                         </w:r>
                         <w:r>
                           <w:fldChar w:fldCharType="end"/>
@@ -12237,7 +12236,7 @@
 </file>
 
 <file path=customXml/itemProps2.xml><?xml version="1.0" encoding="utf-8"?>
-<ds:datastoreItem xmlns:ds="http://schemas.openxmlformats.org/officeDocument/2006/customXml" ds:itemID="{C6814763-E797-43C6-8D50-DEEE532D10EC}">
+<ds:datastoreItem xmlns:ds="http://schemas.openxmlformats.org/officeDocument/2006/customXml" ds:itemID="{C5ED3A15-E454-4ED8-BB62-2F074DC402FD}">
   <ds:schemaRefs>
     <ds:schemaRef ds:uri="http://schemas.openxmlformats.org/officeDocument/2006/bibliography"/>
   </ds:schemaRefs>

</xml_diff>

<commit_message>
del photo et save
</commit_message>
<xml_diff>
--- a/Rapport-PowerPoint-Base de connaissance/Projet SmartPatate.docx
+++ b/Rapport-PowerPoint-Base de connaissance/Projet SmartPatate.docx
@@ -4046,7 +4046,6 @@
                                   </w:sdtPr>
                                   <w:sdtEndPr/>
                                   <w:sdtContent>
-                                    <w:proofErr w:type="spellStart"/>
                                     <w:r>
                                       <w:rPr>
                                         <w:color w:val="404040" w:themeColor="text1" w:themeTint="BF"/>
@@ -4055,7 +4054,6 @@
                                       </w:rPr>
                                       <w:t>SmartPatate</w:t>
                                     </w:r>
-                                    <w:proofErr w:type="spellEnd"/>
                                   </w:sdtContent>
                                 </w:sdt>
                               </w:p>
@@ -9915,74 +9913,96 @@
       <w:pPr>
         <w:jc w:val="both"/>
       </w:pPr>
-      <w:r>
-        <w:rPr>
-          <w:noProof/>
-          <w:lang w:eastAsia="fr-FR"/>
-        </w:rPr>
-        <w:drawing>
-          <wp:inline distT="0" distB="0" distL="0" distR="0">
-            <wp:extent cx="5760720" cy="3240893"/>
-            <wp:effectExtent l="0" t="0" r="0" b="0"/>
-            <wp:docPr id="44" name="Image 44" descr="C:\Users\Vaubourg\AppData\Local\Microsoft\Windows\INetCacheContent.Word\20161116_111309.jpg"/>
-            <wp:cNvGraphicFramePr>
-              <a:graphicFrameLocks xmlns:a="http://schemas.openxmlformats.org/drawingml/2006/main" noChangeAspect="1"/>
-            </wp:cNvGraphicFramePr>
-            <a:graphic xmlns:a="http://schemas.openxmlformats.org/drawingml/2006/main">
-              <a:graphicData uri="http://schemas.openxmlformats.org/drawingml/2006/picture">
-                <pic:pic xmlns:pic="http://schemas.openxmlformats.org/drawingml/2006/picture">
-                  <pic:nvPicPr>
-                    <pic:cNvPr id="0" name="Picture 1" descr="C:\Users\Vaubourg\AppData\Local\Microsoft\Windows\INetCacheContent.Word\20161116_111309.jpg"/>
-                    <pic:cNvPicPr>
-                      <a:picLocks noChangeAspect="1" noChangeArrowheads="1"/>
-                    </pic:cNvPicPr>
-                  </pic:nvPicPr>
-                  <pic:blipFill>
-                    <a:blip r:embed="rId22" cstate="print">
-                      <a:extLst>
-                        <a:ext uri="{28A0092B-C50C-407E-A947-70E740481C1C}">
-                          <a14:useLocalDpi xmlns:a14="http://schemas.microsoft.com/office/drawing/2010/main" val="0"/>
-                        </a:ext>
-                      </a:extLst>
-                    </a:blip>
-                    <a:srcRect/>
-                    <a:stretch>
-                      <a:fillRect/>
-                    </a:stretch>
-                  </pic:blipFill>
-                  <pic:spPr bwMode="auto">
-                    <a:xfrm>
-                      <a:off x="0" y="0"/>
-                      <a:ext cx="5760720" cy="3240893"/>
-                    </a:xfrm>
-                    <a:prstGeom prst="rect">
-                      <a:avLst/>
-                    </a:prstGeom>
-                    <a:noFill/>
-                    <a:ln>
-                      <a:noFill/>
-                    </a:ln>
-                  </pic:spPr>
-                </pic:pic>
-              </a:graphicData>
-            </a:graphic>
-          </wp:inline>
-        </w:drawing>
-      </w:r>
-    </w:p>
-    <w:p>
-      <w:pPr>
-        <w:jc w:val="both"/>
-        <w:rPr>
-          <w:i/>
-        </w:rPr>
-      </w:pPr>
-      <w:r>
-        <w:rPr>
-          <w:i/>
-        </w:rPr>
-        <w:t>Le verre d’eau remplace la pomme de terre pour l’électrode…</w:t>
-      </w:r>
+    </w:p>
+    <w:p>
+      <w:pPr>
+        <w:jc w:val="both"/>
+        <w:rPr>
+          <w:i/>
+        </w:rPr>
+      </w:pPr>
+      <w:r>
+        <w:rPr>
+          <w:i/>
+        </w:rPr>
+        <w:t xml:space="preserve">Le </w:t>
+      </w:r>
+      <w:r>
+        <w:rPr>
+          <w:i/>
+        </w:rPr>
+        <w:t>boite métallique</w:t>
+      </w:r>
+      <w:bookmarkStart w:id="6" w:name="_GoBack"/>
+      <w:bookmarkEnd w:id="6"/>
+      <w:r>
+        <w:rPr>
+          <w:i/>
+        </w:rPr>
+        <w:t xml:space="preserve"> est plus stable que le verre d’eau</w:t>
+      </w:r>
+      <w:r>
+        <w:rPr>
+          <w:i/>
+        </w:rPr>
+        <w:t>…</w:t>
+      </w:r>
+    </w:p>
+    <w:p>
+      <w:pPr>
+        <w:jc w:val="both"/>
+        <w:rPr>
+          <w:i/>
+        </w:rPr>
+      </w:pPr>
+    </w:p>
+    <w:p>
+      <w:pPr>
+        <w:jc w:val="both"/>
+        <w:rPr>
+          <w:i/>
+        </w:rPr>
+      </w:pPr>
+    </w:p>
+    <w:p>
+      <w:pPr>
+        <w:jc w:val="both"/>
+        <w:rPr>
+          <w:i/>
+        </w:rPr>
+      </w:pPr>
+    </w:p>
+    <w:p>
+      <w:pPr>
+        <w:jc w:val="both"/>
+        <w:rPr>
+          <w:i/>
+        </w:rPr>
+      </w:pPr>
+    </w:p>
+    <w:p>
+      <w:pPr>
+        <w:jc w:val="both"/>
+        <w:rPr>
+          <w:i/>
+        </w:rPr>
+      </w:pPr>
+    </w:p>
+    <w:p>
+      <w:pPr>
+        <w:jc w:val="both"/>
+        <w:rPr>
+          <w:i/>
+        </w:rPr>
+      </w:pPr>
+    </w:p>
+    <w:p>
+      <w:pPr>
+        <w:jc w:val="both"/>
+        <w:rPr>
+          <w:i/>
+        </w:rPr>
+      </w:pPr>
     </w:p>
     <w:p>
       <w:pPr>
@@ -10021,11 +10041,12 @@
         <w:pStyle w:val="Titre3"/>
         <w:jc w:val="both"/>
       </w:pPr>
-      <w:bookmarkStart w:id="6" w:name="_Toc467157481"/>
-      <w:r>
+      <w:bookmarkStart w:id="7" w:name="_Toc467157481"/>
+      <w:r>
+        <w:lastRenderedPageBreak/>
         <w:t>Partie Fritzing</w:t>
       </w:r>
-      <w:bookmarkEnd w:id="6"/>
+      <w:bookmarkEnd w:id="7"/>
     </w:p>
     <w:p>
       <w:pPr>
@@ -10074,7 +10095,7 @@
                     <pic:cNvPicPr/>
                   </pic:nvPicPr>
                   <pic:blipFill>
-                    <a:blip r:embed="rId23"/>
+                    <a:blip r:embed="rId22"/>
                     <a:stretch>
                       <a:fillRect/>
                     </a:stretch>
@@ -10166,7 +10187,6 @@
         <w:rPr>
           <w:i/>
         </w:rPr>
-        <w:lastRenderedPageBreak/>
         <w:t>Circuit imprimé</w:t>
       </w:r>
     </w:p>
@@ -10182,11 +10202,66 @@
           <w:noProof/>
           <w:lang w:eastAsia="fr-FR"/>
         </w:rPr>
+        <w:lastRenderedPageBreak/>
         <w:drawing>
           <wp:inline distT="0" distB="0" distL="0" distR="0" wp14:anchorId="55082549" wp14:editId="30979E91">
             <wp:extent cx="5760720" cy="4406265"/>
             <wp:effectExtent l="0" t="0" r="0" b="0"/>
             <wp:docPr id="58" name="Image 58"/>
+            <wp:cNvGraphicFramePr>
+              <a:graphicFrameLocks xmlns:a="http://schemas.openxmlformats.org/drawingml/2006/main" noChangeAspect="1"/>
+            </wp:cNvGraphicFramePr>
+            <a:graphic xmlns:a="http://schemas.openxmlformats.org/drawingml/2006/main">
+              <a:graphicData uri="http://schemas.openxmlformats.org/drawingml/2006/picture">
+                <pic:pic xmlns:pic="http://schemas.openxmlformats.org/drawingml/2006/picture">
+                  <pic:nvPicPr>
+                    <pic:cNvPr id="1" name=""/>
+                    <pic:cNvPicPr/>
+                  </pic:nvPicPr>
+                  <pic:blipFill>
+                    <a:blip r:embed="rId23"/>
+                    <a:stretch>
+                      <a:fillRect/>
+                    </a:stretch>
+                  </pic:blipFill>
+                  <pic:spPr>
+                    <a:xfrm>
+                      <a:off x="0" y="0"/>
+                      <a:ext cx="5760720" cy="4406265"/>
+                    </a:xfrm>
+                    <a:prstGeom prst="rect">
+                      <a:avLst/>
+                    </a:prstGeom>
+                  </pic:spPr>
+                </pic:pic>
+              </a:graphicData>
+            </a:graphic>
+          </wp:inline>
+        </w:drawing>
+      </w:r>
+    </w:p>
+    <w:p>
+      <w:pPr>
+        <w:jc w:val="both"/>
+      </w:pPr>
+      <w:r>
+        <w:t>Code</w:t>
+      </w:r>
+    </w:p>
+    <w:p>
+      <w:pPr>
+        <w:jc w:val="both"/>
+      </w:pPr>
+      <w:r>
+        <w:rPr>
+          <w:noProof/>
+          <w:lang w:eastAsia="fr-FR"/>
+        </w:rPr>
+        <w:drawing>
+          <wp:inline distT="0" distB="0" distL="0" distR="0" wp14:anchorId="2F530ED2" wp14:editId="415C6283">
+            <wp:extent cx="3370521" cy="3614551"/>
+            <wp:effectExtent l="0" t="0" r="1905" b="5080"/>
+            <wp:docPr id="60" name="Image 60"/>
             <wp:cNvGraphicFramePr>
               <a:graphicFrameLocks xmlns:a="http://schemas.openxmlformats.org/drawingml/2006/main" noChangeAspect="1"/>
             </wp:cNvGraphicFramePr>
@@ -10206,60 +10281,6 @@
                   <pic:spPr>
                     <a:xfrm>
                       <a:off x="0" y="0"/>
-                      <a:ext cx="5760720" cy="4406265"/>
-                    </a:xfrm>
-                    <a:prstGeom prst="rect">
-                      <a:avLst/>
-                    </a:prstGeom>
-                  </pic:spPr>
-                </pic:pic>
-              </a:graphicData>
-            </a:graphic>
-          </wp:inline>
-        </w:drawing>
-      </w:r>
-    </w:p>
-    <w:p>
-      <w:pPr>
-        <w:jc w:val="both"/>
-      </w:pPr>
-      <w:r>
-        <w:t>Code</w:t>
-      </w:r>
-    </w:p>
-    <w:p>
-      <w:pPr>
-        <w:jc w:val="both"/>
-      </w:pPr>
-      <w:r>
-        <w:rPr>
-          <w:noProof/>
-          <w:lang w:eastAsia="fr-FR"/>
-        </w:rPr>
-        <w:drawing>
-          <wp:inline distT="0" distB="0" distL="0" distR="0" wp14:anchorId="2F530ED2" wp14:editId="415C6283">
-            <wp:extent cx="3370521" cy="3614551"/>
-            <wp:effectExtent l="0" t="0" r="1905" b="5080"/>
-            <wp:docPr id="60" name="Image 60"/>
-            <wp:cNvGraphicFramePr>
-              <a:graphicFrameLocks xmlns:a="http://schemas.openxmlformats.org/drawingml/2006/main" noChangeAspect="1"/>
-            </wp:cNvGraphicFramePr>
-            <a:graphic xmlns:a="http://schemas.openxmlformats.org/drawingml/2006/main">
-              <a:graphicData uri="http://schemas.openxmlformats.org/drawingml/2006/picture">
-                <pic:pic xmlns:pic="http://schemas.openxmlformats.org/drawingml/2006/picture">
-                  <pic:nvPicPr>
-                    <pic:cNvPr id="1" name=""/>
-                    <pic:cNvPicPr/>
-                  </pic:nvPicPr>
-                  <pic:blipFill>
-                    <a:blip r:embed="rId25"/>
-                    <a:stretch>
-                      <a:fillRect/>
-                    </a:stretch>
-                  </pic:blipFill>
-                  <pic:spPr>
-                    <a:xfrm>
-                      <a:off x="0" y="0"/>
                       <a:ext cx="3421549" cy="3669273"/>
                     </a:xfrm>
                     <a:prstGeom prst="rect">
@@ -10272,8 +10293,6 @@
           </wp:inline>
         </w:drawing>
       </w:r>
-      <w:bookmarkStart w:id="7" w:name="_GoBack"/>
-      <w:bookmarkEnd w:id="7"/>
       <w:r>
         <w:br w:type="page"/>
       </w:r>
@@ -10503,7 +10522,7 @@
                                 <w:rPr>
                                   <w:noProof/>
                                 </w:rPr>
-                                <w:t>10</w:t>
+                                <w:t>12</w:t>
                               </w:r>
                               <w:r>
                                 <w:fldChar w:fldCharType="end"/>
@@ -10566,7 +10585,7 @@
                           <w:rPr>
                             <w:noProof/>
                           </w:rPr>
-                          <w:t>10</w:t>
+                          <w:t>12</w:t>
                         </w:r>
                         <w:r>
                           <w:fldChar w:fldCharType="end"/>
@@ -10718,12 +10737,8 @@
     </w:r>
     <w:r>
       <w:tab/>
-    </w:r>
-    <w:proofErr w:type="spellStart"/>
-    <w:r>
       <w:t>SmartPatate</w:t>
     </w:r>
-    <w:proofErr w:type="spellEnd"/>
     <w:r>
       <w:tab/>
       <w:t>16/11/2016</w:t>
@@ -12285,7 +12300,7 @@
 </file>
 
 <file path=customXml/itemProps2.xml><?xml version="1.0" encoding="utf-8"?>
-<ds:datastoreItem xmlns:ds="http://schemas.openxmlformats.org/officeDocument/2006/customXml" ds:itemID="{18BC697B-2A6A-4DCB-B1E3-E0B638EFD33D}">
+<ds:datastoreItem xmlns:ds="http://schemas.openxmlformats.org/officeDocument/2006/customXml" ds:itemID="{074CB01A-91A1-46FB-9B81-AE382ED43C26}">
   <ds:schemaRefs>
     <ds:schemaRef ds:uri="http://schemas.openxmlformats.org/officeDocument/2006/bibliography"/>
   </ds:schemaRefs>

</xml_diff>

<commit_message>
add photo + save rapport
</commit_message>
<xml_diff>
--- a/Rapport-PowerPoint-Base de connaissance/Projet SmartPatate.docx
+++ b/Rapport-PowerPoint-Base de connaissance/Projet SmartPatate.docx
@@ -9865,9 +9865,17 @@
           <w:lang w:eastAsia="fr-FR"/>
         </w:rPr>
         <w:drawing>
-          <wp:inline distT="0" distB="0" distL="0" distR="0" wp14:anchorId="54B86C8A" wp14:editId="4228C7F1">
+          <wp:anchor distT="0" distB="0" distL="114300" distR="114300" simplePos="0" relativeHeight="251662336" behindDoc="0" locked="0" layoutInCell="1" allowOverlap="1">
+            <wp:simplePos x="899160" y="1844040"/>
+            <wp:positionH relativeFrom="column">
+              <wp:align>left</wp:align>
+            </wp:positionH>
+            <wp:positionV relativeFrom="paragraph">
+              <wp:align>top</wp:align>
+            </wp:positionV>
             <wp:extent cx="3540642" cy="3080889"/>
             <wp:effectExtent l="0" t="0" r="3175" b="5715"/>
+            <wp:wrapSquare wrapText="bothSides"/>
             <wp:docPr id="59" name="Image 59"/>
             <wp:cNvGraphicFramePr>
               <a:graphicFrameLocks xmlns:a="http://schemas.openxmlformats.org/drawingml/2006/main" noChangeAspect="1"/>
@@ -9880,7 +9888,13 @@
                     <pic:cNvPicPr/>
                   </pic:nvPicPr>
                   <pic:blipFill>
-                    <a:blip r:embed="rId21"/>
+                    <a:blip r:embed="rId21">
+                      <a:extLst>
+                        <a:ext uri="{28A0092B-C50C-407E-A947-70E740481C1C}">
+                          <a14:useLocalDpi xmlns:a14="http://schemas.microsoft.com/office/drawing/2010/main" val="0"/>
+                        </a:ext>
+                      </a:extLst>
+                    </a:blip>
                     <a:stretch>
                       <a:fillRect/>
                     </a:stretch>
@@ -9888,7 +9902,7 @@
                   <pic:spPr>
                     <a:xfrm>
                       <a:off x="0" y="0"/>
-                      <a:ext cx="3585219" cy="3119677"/>
+                      <a:ext cx="3540642" cy="3080889"/>
                     </a:xfrm>
                     <a:prstGeom prst="rect">
                       <a:avLst/>
@@ -9897,156 +9911,178 @@
                 </pic:pic>
               </a:graphicData>
             </a:graphic>
+          </wp:anchor>
+        </w:drawing>
+      </w:r>
+    </w:p>
+    <w:p/>
+    <w:p/>
+    <w:p/>
+    <w:p/>
+    <w:p>
+      <w:pPr>
+        <w:jc w:val="both"/>
+      </w:pPr>
+    </w:p>
+    <w:p>
+      <w:pPr>
+        <w:jc w:val="both"/>
+      </w:pPr>
+      <w:r>
+        <w:br w:type="textWrapping" w:clear="all"/>
+      </w:r>
+    </w:p>
+    <w:p>
+      <w:pPr>
+        <w:jc w:val="both"/>
+      </w:pPr>
+      <w:r>
+        <w:t>Réalisation :</w:t>
+      </w:r>
+    </w:p>
+    <w:p>
+      <w:pPr>
+        <w:jc w:val="both"/>
+      </w:pPr>
+      <w:r>
+        <w:pict>
+          <v:shapetype id="_x0000_t75" coordsize="21600,21600" o:spt="75" o:preferrelative="t" path="m@4@5l@4@11@9@11@9@5xe" filled="f" stroked="f">
+            <v:stroke joinstyle="miter"/>
+            <v:formulas>
+              <v:f eqn="if lineDrawn pixelLineWidth 0"/>
+              <v:f eqn="sum @0 1 0"/>
+              <v:f eqn="sum 0 0 @1"/>
+              <v:f eqn="prod @2 1 2"/>
+              <v:f eqn="prod @3 21600 pixelWidth"/>
+              <v:f eqn="prod @3 21600 pixelHeight"/>
+              <v:f eqn="sum @0 0 1"/>
+              <v:f eqn="prod @6 1 2"/>
+              <v:f eqn="prod @7 21600 pixelWidth"/>
+              <v:f eqn="sum @8 21600 0"/>
+              <v:f eqn="prod @7 21600 pixelHeight"/>
+              <v:f eqn="sum @10 21600 0"/>
+            </v:formulas>
+            <v:path o:extrusionok="f" gradientshapeok="t" o:connecttype="rect"/>
+            <o:lock v:ext="edit" aspectratio="t"/>
+          </v:shapetype>
+          <v:shape id="_x0000_i1064" type="#_x0000_t75" style="width:399.35pt;height:224.65pt">
+            <v:imagedata r:id="rId22" o:title="20161121_130442"/>
+          </v:shape>
+        </w:pict>
+      </w:r>
+    </w:p>
+    <w:p>
+      <w:pPr>
+        <w:jc w:val="both"/>
+        <w:rPr>
+          <w:i/>
+        </w:rPr>
+      </w:pPr>
+      <w:r>
+        <w:rPr>
+          <w:i/>
+        </w:rPr>
+        <w:t>La boite métallique est plus stable que le verre d’eau…</w:t>
+      </w:r>
+    </w:p>
+    <w:p>
+      <w:pPr>
+        <w:jc w:val="both"/>
+      </w:pPr>
+    </w:p>
+    <w:p>
+      <w:pPr>
+        <w:jc w:val="both"/>
+      </w:pPr>
+      <w:r>
+        <w:lastRenderedPageBreak/>
+        <w:pict>
+          <v:shape id="_x0000_i1029" type="#_x0000_t75" style="width:398.1pt;height:223.9pt">
+            <v:imagedata r:id="rId23" o:title="20161121_130452"/>
+          </v:shape>
+        </w:pict>
+      </w:r>
+      <w:r>
+        <w:pict>
+          <v:shape id="_x0000_i1028" type="#_x0000_t75" style="width:399.35pt;height:225.35pt">
+            <v:imagedata r:id="rId24" o:title="20161121_130448"/>
+          </v:shape>
+        </w:pict>
+      </w:r>
+    </w:p>
+    <w:p>
+      <w:pPr>
+        <w:jc w:val="both"/>
+        <w:rPr>
+          <w:i/>
+        </w:rPr>
+      </w:pPr>
+      <w:r>
+        <w:rPr>
+          <w:noProof/>
+          <w:lang w:eastAsia="fr-FR"/>
+        </w:rPr>
+        <w:drawing>
+          <wp:inline distT="0" distB="0" distL="0" distR="0">
+            <wp:extent cx="5059680" cy="2848165"/>
+            <wp:effectExtent l="0" t="0" r="7620" b="9525"/>
+            <wp:docPr id="45" name="Image 45" descr="C:\Users\Vaubourg\AppData\Local\Microsoft\Windows\INetCacheContent.Word\20161121_130456.jpg"/>
+            <wp:cNvGraphicFramePr>
+              <a:graphicFrameLocks xmlns:a="http://schemas.openxmlformats.org/drawingml/2006/main" noChangeAspect="1"/>
+            </wp:cNvGraphicFramePr>
+            <a:graphic xmlns:a="http://schemas.openxmlformats.org/drawingml/2006/main">
+              <a:graphicData uri="http://schemas.openxmlformats.org/drawingml/2006/picture">
+                <pic:pic xmlns:pic="http://schemas.openxmlformats.org/drawingml/2006/picture">
+                  <pic:nvPicPr>
+                    <pic:cNvPr id="0" name="Picture 42" descr="C:\Users\Vaubourg\AppData\Local\Microsoft\Windows\INetCacheContent.Word\20161121_130456.jpg"/>
+                    <pic:cNvPicPr>
+                      <a:picLocks noChangeAspect="1" noChangeArrowheads="1"/>
+                    </pic:cNvPicPr>
+                  </pic:nvPicPr>
+                  <pic:blipFill>
+                    <a:blip r:embed="rId25" cstate="print">
+                      <a:extLst>
+                        <a:ext uri="{28A0092B-C50C-407E-A947-70E740481C1C}">
+                          <a14:useLocalDpi xmlns:a14="http://schemas.microsoft.com/office/drawing/2010/main" val="0"/>
+                        </a:ext>
+                      </a:extLst>
+                    </a:blip>
+                    <a:srcRect/>
+                    <a:stretch>
+                      <a:fillRect/>
+                    </a:stretch>
+                  </pic:blipFill>
+                  <pic:spPr bwMode="auto">
+                    <a:xfrm>
+                      <a:off x="0" y="0"/>
+                      <a:ext cx="5077851" cy="2858394"/>
+                    </a:xfrm>
+                    <a:prstGeom prst="rect">
+                      <a:avLst/>
+                    </a:prstGeom>
+                    <a:noFill/>
+                    <a:ln>
+                      <a:noFill/>
+                    </a:ln>
+                  </pic:spPr>
+                </pic:pic>
+              </a:graphicData>
+            </a:graphic>
           </wp:inline>
         </w:drawing>
       </w:r>
     </w:p>
     <w:p>
       <w:pPr>
-        <w:jc w:val="both"/>
-      </w:pPr>
-      <w:r>
-        <w:t>Réalisation :</w:t>
-      </w:r>
-    </w:p>
-    <w:p>
-      <w:pPr>
-        <w:jc w:val="both"/>
-      </w:pPr>
-    </w:p>
-    <w:p>
-      <w:pPr>
-        <w:jc w:val="both"/>
-        <w:rPr>
-          <w:i/>
-        </w:rPr>
-      </w:pPr>
-      <w:r>
-        <w:rPr>
-          <w:i/>
-        </w:rPr>
-        <w:t xml:space="preserve">Le </w:t>
-      </w:r>
-      <w:r>
-        <w:rPr>
-          <w:i/>
-        </w:rPr>
-        <w:t>boite métallique</w:t>
-      </w:r>
-      <w:bookmarkStart w:id="6" w:name="_GoBack"/>
-      <w:bookmarkEnd w:id="6"/>
-      <w:r>
-        <w:rPr>
-          <w:i/>
-        </w:rPr>
-        <w:t xml:space="preserve"> est plus stable que le verre d’eau</w:t>
-      </w:r>
-      <w:r>
-        <w:rPr>
-          <w:i/>
-        </w:rPr>
-        <w:t>…</w:t>
-      </w:r>
-    </w:p>
-    <w:p>
-      <w:pPr>
-        <w:jc w:val="both"/>
-        <w:rPr>
-          <w:i/>
-        </w:rPr>
-      </w:pPr>
-    </w:p>
-    <w:p>
-      <w:pPr>
-        <w:jc w:val="both"/>
-        <w:rPr>
-          <w:i/>
-        </w:rPr>
-      </w:pPr>
-    </w:p>
-    <w:p>
-      <w:pPr>
-        <w:jc w:val="both"/>
-        <w:rPr>
-          <w:i/>
-        </w:rPr>
-      </w:pPr>
-    </w:p>
-    <w:p>
-      <w:pPr>
-        <w:jc w:val="both"/>
-        <w:rPr>
-          <w:i/>
-        </w:rPr>
-      </w:pPr>
-    </w:p>
-    <w:p>
-      <w:pPr>
-        <w:jc w:val="both"/>
-        <w:rPr>
-          <w:i/>
-        </w:rPr>
-      </w:pPr>
-    </w:p>
-    <w:p>
-      <w:pPr>
-        <w:jc w:val="both"/>
-        <w:rPr>
-          <w:i/>
-        </w:rPr>
-      </w:pPr>
-    </w:p>
-    <w:p>
-      <w:pPr>
-        <w:jc w:val="both"/>
-        <w:rPr>
-          <w:i/>
-        </w:rPr>
-      </w:pPr>
-    </w:p>
-    <w:p>
-      <w:pPr>
-        <w:jc w:val="both"/>
-        <w:rPr>
-          <w:i/>
-        </w:rPr>
-      </w:pPr>
-    </w:p>
-    <w:p>
-      <w:pPr>
-        <w:jc w:val="both"/>
-        <w:rPr>
-          <w:i/>
-        </w:rPr>
-      </w:pPr>
-    </w:p>
-    <w:p>
-      <w:pPr>
-        <w:jc w:val="both"/>
-        <w:rPr>
-          <w:i/>
-        </w:rPr>
-      </w:pPr>
-    </w:p>
-    <w:p>
-      <w:pPr>
-        <w:jc w:val="both"/>
-        <w:rPr>
-          <w:i/>
-        </w:rPr>
-      </w:pPr>
-    </w:p>
-    <w:p>
-      <w:pPr>
         <w:pStyle w:val="Titre3"/>
         <w:jc w:val="both"/>
       </w:pPr>
-      <w:bookmarkStart w:id="7" w:name="_Toc467157481"/>
+      <w:bookmarkStart w:id="6" w:name="_Toc467157481"/>
       <w:r>
         <w:lastRenderedPageBreak/>
         <w:t>Partie Fritzing</w:t>
       </w:r>
-      <w:bookmarkEnd w:id="7"/>
+      <w:bookmarkEnd w:id="6"/>
     </w:p>
     <w:p>
       <w:pPr>
@@ -10095,7 +10131,7 @@
                     <pic:cNvPicPr/>
                   </pic:nvPicPr>
                   <pic:blipFill>
-                    <a:blip r:embed="rId22"/>
+                    <a:blip r:embed="rId26"/>
                     <a:stretch>
                       <a:fillRect/>
                     </a:stretch>
@@ -10183,10 +10219,27 @@
           <w:i/>
         </w:rPr>
       </w:pPr>
-      <w:r>
-        <w:rPr>
-          <w:i/>
-        </w:rPr>
+    </w:p>
+    <w:p>
+      <w:pPr>
+        <w:jc w:val="both"/>
+        <w:rPr>
+          <w:i/>
+        </w:rPr>
+      </w:pPr>
+    </w:p>
+    <w:p>
+      <w:pPr>
+        <w:jc w:val="both"/>
+        <w:rPr>
+          <w:i/>
+        </w:rPr>
+      </w:pPr>
+      <w:r>
+        <w:rPr>
+          <w:i/>
+        </w:rPr>
+        <w:lastRenderedPageBreak/>
         <w:t>Circuit imprimé</w:t>
       </w:r>
     </w:p>
@@ -10202,7 +10255,6 @@
           <w:noProof/>
           <w:lang w:eastAsia="fr-FR"/>
         </w:rPr>
-        <w:lastRenderedPageBreak/>
         <w:drawing>
           <wp:inline distT="0" distB="0" distL="0" distR="0" wp14:anchorId="55082549" wp14:editId="30979E91">
             <wp:extent cx="5760720" cy="4406265"/>
@@ -10219,7 +10271,7 @@
                     <pic:cNvPicPr/>
                   </pic:nvPicPr>
                   <pic:blipFill>
-                    <a:blip r:embed="rId23"/>
+                    <a:blip r:embed="rId27"/>
                     <a:stretch>
                       <a:fillRect/>
                     </a:stretch>
@@ -10258,10 +10310,10 @@
           <w:lang w:eastAsia="fr-FR"/>
         </w:rPr>
         <w:drawing>
-          <wp:inline distT="0" distB="0" distL="0" distR="0" wp14:anchorId="2F530ED2" wp14:editId="415C6283">
-            <wp:extent cx="3370521" cy="3614551"/>
-            <wp:effectExtent l="0" t="0" r="1905" b="5080"/>
-            <wp:docPr id="60" name="Image 60"/>
+          <wp:inline distT="0" distB="0" distL="0" distR="0" wp14:anchorId="0651EABE" wp14:editId="0FA73146">
+            <wp:extent cx="3245434" cy="3680460"/>
+            <wp:effectExtent l="0" t="0" r="0" b="0"/>
+            <wp:docPr id="46" name="Image 46"/>
             <wp:cNvGraphicFramePr>
               <a:graphicFrameLocks xmlns:a="http://schemas.openxmlformats.org/drawingml/2006/main" noChangeAspect="1"/>
             </wp:cNvGraphicFramePr>
@@ -10273,7 +10325,7 @@
                     <pic:cNvPicPr/>
                   </pic:nvPicPr>
                   <pic:blipFill>
-                    <a:blip r:embed="rId24"/>
+                    <a:blip r:embed="rId28"/>
                     <a:stretch>
                       <a:fillRect/>
                     </a:stretch>
@@ -10281,7 +10333,7 @@
                   <pic:spPr>
                     <a:xfrm>
                       <a:off x="0" y="0"/>
-                      <a:ext cx="3421549" cy="3669273"/>
+                      <a:ext cx="3278232" cy="3717654"/>
                     </a:xfrm>
                     <a:prstGeom prst="rect">
                       <a:avLst/>
@@ -10293,6 +10345,8 @@
           </wp:inline>
         </w:drawing>
       </w:r>
+      <w:bookmarkStart w:id="7" w:name="_GoBack"/>
+      <w:bookmarkEnd w:id="7"/>
       <w:r>
         <w:br w:type="page"/>
       </w:r>
@@ -10522,7 +10576,7 @@
                                 <w:rPr>
                                   <w:noProof/>
                                 </w:rPr>
-                                <w:t>12</w:t>
+                                <w:t>13</w:t>
                               </w:r>
                               <w:r>
                                 <w:fldChar w:fldCharType="end"/>
@@ -10585,7 +10639,7 @@
                           <w:rPr>
                             <w:noProof/>
                           </w:rPr>
-                          <w:t>12</w:t>
+                          <w:t>13</w:t>
                         </w:r>
                         <w:r>
                           <w:fldChar w:fldCharType="end"/>
@@ -12300,7 +12354,7 @@
 </file>
 
 <file path=customXml/itemProps2.xml><?xml version="1.0" encoding="utf-8"?>
-<ds:datastoreItem xmlns:ds="http://schemas.openxmlformats.org/officeDocument/2006/customXml" ds:itemID="{074CB01A-91A1-46FB-9B81-AE382ED43C26}">
+<ds:datastoreItem xmlns:ds="http://schemas.openxmlformats.org/officeDocument/2006/customXml" ds:itemID="{C5AC67DE-0038-44E0-AD7E-48F0C82C9BA7}">
   <ds:schemaRefs>
     <ds:schemaRef ds:uri="http://schemas.openxmlformats.org/officeDocument/2006/bibliography"/>
   </ds:schemaRefs>

</xml_diff>